<commit_message>
doc: Minor updateto documentation
Signed-off-by: Ken Goldman <kgoldman@us.ibm.com>
</commit_message>
<xml_diff>
--- a/ibmtss.docx
+++ b/ibmtss.docx
@@ -7865,6 +7865,7 @@
           <w:spacing w:val="8"/>
           <w:sz w:val="22"/>
         </w:rPr>
+        <w:lastRenderedPageBreak/>
         <w:t>Introduction</w:t>
       </w:r>
       <w:bookmarkEnd w:id="5"/>
@@ -8026,6 +8027,7 @@
           <w:spacing w:val="8"/>
           <w:sz w:val="22"/>
         </w:rPr>
+        <w:lastRenderedPageBreak/>
         <w:t>Features</w:t>
       </w:r>
       <w:bookmarkEnd w:id="7"/>
@@ -8193,6 +8195,7 @@
           <w:spacing w:val="8"/>
           <w:sz w:val="22"/>
         </w:rPr>
+        <w:lastRenderedPageBreak/>
         <w:t>API</w:t>
       </w:r>
       <w:bookmarkEnd w:id="8"/>
@@ -9038,6 +9041,7 @@
       </w:pPr>
       <w:bookmarkStart w:id="23" w:name="_Ref473273918"/>
       <w:r>
+        <w:lastRenderedPageBreak/>
         <w:t>TPM_TRACE_LEVEL</w:t>
       </w:r>
       <w:bookmarkEnd w:id="23"/>
@@ -9414,6 +9418,7 @@
     </w:p>
     <w:p>
       <w:r>
+        <w:lastRenderedPageBreak/>
         <w:tab/>
         <w:t>set the socket port for TPM simulator platform commands</w:t>
       </w:r>
@@ -10107,6 +10112,7 @@
         </w:numPr>
       </w:pPr>
       <w:r>
+        <w:lastRenderedPageBreak/>
         <w:t>tss</w:t>
       </w:r>
       <w:r>
@@ -10213,6 +10219,7 @@
           <w:spacing w:val="8"/>
           <w:sz w:val="22"/>
         </w:rPr>
+        <w:lastRenderedPageBreak/>
         <w:t>Application Notes</w:t>
       </w:r>
       <w:bookmarkEnd w:id="35"/>
@@ -10385,6 +10392,7 @@
       </w:pPr>
       <w:bookmarkStart w:id="40" w:name="_Toc35934234"/>
       <w:r>
+        <w:lastRenderedPageBreak/>
         <w:t>NV</w:t>
       </w:r>
       <w:bookmarkEnd w:id="40"/>
@@ -10525,6 +10533,7 @@
         </w:numPr>
       </w:pPr>
       <w:r>
+        <w:lastRenderedPageBreak/>
         <w:t xml:space="preserve">Locks due to a global lock, because it's hard and because global lock is expected to be used </w:t>
       </w:r>
       <w:r>
@@ -10738,6 +10747,7 @@
     <w:p/>
     <w:p>
       <w:r>
+        <w:lastRenderedPageBreak/>
         <w:t>This is not an issue for a complete appli</w:t>
       </w:r>
       <w:r>
@@ -10921,6 +10931,7 @@
     <w:p/>
     <w:p>
       <w:r>
+        <w:lastRenderedPageBreak/>
         <w:t>Certificates must be in PEM format.  To convert from DER format (.cer, .crt) to PEM using openssl:</w:t>
       </w:r>
     </w:p>
@@ -11013,6 +11024,12 @@
             <w:rStyle w:val="Hyperlink"/>
             <w:noProof w:val="0"/>
           </w:rPr>
+        </w:r>
+        <w:r>
+          <w:rPr>
+            <w:rStyle w:val="Hyperlink"/>
+            <w:noProof w:val="0"/>
+          </w:rPr>
           <w:fldChar w:fldCharType="separate"/>
         </w:r>
       </w:ins>
@@ -11258,6 +11275,7 @@
           <w:rStyle w:val="Hyperlink"/>
           <w:noProof w:val="0"/>
         </w:rPr>
+        <w:lastRenderedPageBreak/>
         <w:t>http://secure.globalsign.com/cacert/stmtpmekint03.crt</w:t>
       </w:r>
     </w:p>
@@ -11520,6 +11538,7 @@
           <w:rStyle w:val="Hyperlink"/>
           <w:noProof w:val="0"/>
         </w:rPr>
+        <w:lastRenderedPageBreak/>
         <w:t>https://upgrades.intel.com/content/CRL/ekcert/EKRootPublicKey.cer</w:t>
       </w:r>
     </w:p>
@@ -11935,6 +11954,7 @@
     <w:p/>
     <w:p>
       <w:r>
+        <w:lastRenderedPageBreak/>
         <w:tab/>
         <w:t>or the equivalent compile time flag</w:t>
       </w:r>
@@ -12183,6 +12203,7 @@
     <w:p/>
     <w:p>
       <w:r>
+        <w:lastRenderedPageBreak/>
         <w:t xml:space="preserve">The standard TPM 1.2 is </w:t>
       </w:r>
       <w:r>
@@ -12223,6 +12244,7 @@
           <w:spacing w:val="8"/>
           <w:sz w:val="22"/>
         </w:rPr>
+        <w:lastRenderedPageBreak/>
         <w:t>Example</w:t>
       </w:r>
       <w:r>
@@ -12565,6 +12587,7 @@
         </w:numPr>
       </w:pPr>
       <w:r>
+        <w:lastRenderedPageBreak/>
         <w:t>Start a session, salt with EK, bind to unwritten NV index</w:t>
       </w:r>
     </w:p>
@@ -12653,6 +12676,7 @@
           <w:spacing w:val="8"/>
           <w:sz w:val="22"/>
         </w:rPr>
+        <w:lastRenderedPageBreak/>
         <w:t>Utility tools</w:t>
       </w:r>
       <w:bookmarkEnd w:id="83"/>
@@ -12860,6 +12884,7 @@
     <w:p/>
     <w:p>
       <w:r>
+        <w:lastRenderedPageBreak/>
         <w:t xml:space="preserve">These </w:t>
       </w:r>
       <w:r>
@@ -13349,6 +13374,7 @@
           <w:spacing w:val="8"/>
           <w:sz w:val="22"/>
         </w:rPr>
+        <w:lastRenderedPageBreak/>
         <w:t>Build</w:t>
       </w:r>
       <w:bookmarkEnd w:id="101"/>
@@ -13401,12 +13427,12 @@
       <w:pPr>
         <w:pStyle w:val="Heading2"/>
       </w:pPr>
-      <w:bookmarkStart w:id="102" w:name="_Ref156904153"/>
-      <w:bookmarkStart w:id="103" w:name="_Toc35934268"/>
+      <w:bookmarkStart w:id="102" w:name="_Toc35934268"/>
+      <w:bookmarkStart w:id="103" w:name="_Ref156904153"/>
       <w:r>
         <w:t>Build Options</w:t>
       </w:r>
-      <w:bookmarkEnd w:id="103"/>
+      <w:bookmarkEnd w:id="102"/>
     </w:p>
     <w:p/>
     <w:p>
@@ -13786,6 +13812,7 @@
     <w:p/>
     <w:p>
       <w:r>
+        <w:lastRenderedPageBreak/>
         <w:t>Defining this macro builds a TSS that does not include the socket interface.  This supports platforms that do not implement sockets.</w:t>
       </w:r>
     </w:p>
@@ -14064,6 +14091,7 @@
         <w:pStyle w:val="Heading3"/>
       </w:pPr>
       <w:r>
+        <w:lastRenderedPageBreak/>
         <w:t>TPM_TSS_NUVOTON</w:t>
       </w:r>
       <w:bookmarkEnd w:id="138"/>
@@ -14282,70 +14310,103 @@
       <w:r>
         <w:t>Linux</w:t>
       </w:r>
-      <w:bookmarkEnd w:id="102"/>
+      <w:bookmarkEnd w:id="103"/>
       <w:bookmarkEnd w:id="154"/>
     </w:p>
     <w:p/>
     <w:p>
       <w:r>
-        <w:t xml:space="preserve">These are the mainstream TPM 2.0 instructions.  For the new TPM 1.2 support, see the application note in </w:t>
-      </w:r>
-      <w:r>
-        <w:fldChar w:fldCharType="begin"/>
-      </w:r>
-      <w:r>
-        <w:instrText xml:space="preserve"> REF _Ref514762246 \r \h </w:instrText>
-      </w:r>
-      <w:r>
-        <w:fldChar w:fldCharType="separate"/>
-      </w:r>
-      <w:r>
-        <w:t>4.10</w:t>
-      </w:r>
-      <w:r>
-        <w:fldChar w:fldCharType="end"/>
-      </w:r>
-      <w:r>
-        <w:t xml:space="preserve"> </w:t>
-      </w:r>
-      <w:r>
-        <w:fldChar w:fldCharType="begin"/>
-      </w:r>
-      <w:r>
-        <w:instrText xml:space="preserve"> REF _Ref514762246 \h </w:instrText>
-      </w:r>
-      <w:r>
-        <w:fldChar w:fldCharType="separate"/>
-      </w:r>
-      <w:r>
-        <w:t>TSS for TPM 1.2</w:t>
-      </w:r>
-      <w:r>
-        <w:fldChar w:fldCharType="end"/>
-      </w:r>
-      <w:r>
-        <w:t>.</w:t>
-      </w:r>
-    </w:p>
-    <w:p/>
-    <w:p>
-      <w:r>
-        <w:t xml:space="preserve">Install OpenSSL 1.0.x </w:t>
-      </w:r>
-      <w:r>
-        <w:t xml:space="preserve">or  </w:t>
-      </w:r>
-      <w:r>
-        <w:t>1.1.x.</w:t>
-      </w:r>
-    </w:p>
-    <w:p/>
-    <w:p>
-      <w:r>
-        <w:t>Note:  OpenSSL 1.1.x cannot validate early TPM 1.2 EK certificates.  Newer TPM 1.2 certificates and TPM 2.0 certificates validate.</w:t>
-      </w:r>
-    </w:p>
-    <w:p/>
+        <w:t xml:space="preserve">These are the mainstream TPM 2.0 instructions.  </w:t>
+      </w:r>
+      <w:del w:id="155" w:author="Kenneth Goldman" w:date="2023-12-28T17:50:00Z">
+        <w:r>
+          <w:delText xml:space="preserve">For the new TPM 1.2 support, see the application note in </w:delText>
+        </w:r>
+        <w:r>
+          <w:fldChar w:fldCharType="begin"/>
+        </w:r>
+        <w:r>
+          <w:delInstrText xml:space="preserve"> REF _Ref514762246 \r \h </w:delInstrText>
+        </w:r>
+        <w:r>
+          <w:fldChar w:fldCharType="separate"/>
+        </w:r>
+        <w:r>
+          <w:delText>4.10</w:delText>
+        </w:r>
+        <w:r>
+          <w:fldChar w:fldCharType="end"/>
+        </w:r>
+        <w:r>
+          <w:delText xml:space="preserve"> </w:delText>
+        </w:r>
+        <w:r>
+          <w:fldChar w:fldCharType="begin"/>
+        </w:r>
+        <w:r>
+          <w:delInstrText xml:space="preserve"> REF _Ref514762246 \h </w:delInstrText>
+        </w:r>
+        <w:r>
+          <w:fldChar w:fldCharType="separate"/>
+        </w:r>
+        <w:r>
+          <w:delText>TSS for TPM 1.2</w:delText>
+        </w:r>
+        <w:r>
+          <w:fldChar w:fldCharType="end"/>
+        </w:r>
+        <w:r>
+          <w:delText>.</w:delText>
+        </w:r>
+      </w:del>
+    </w:p>
+    <w:p/>
+    <w:p>
+      <w:r>
+        <w:t xml:space="preserve">Install OpenSSL </w:t>
+      </w:r>
+      <w:del w:id="156" w:author="Kenneth Goldman" w:date="2023-12-28T17:50:00Z">
+        <w:r>
+          <w:delText xml:space="preserve">1.0.x </w:delText>
+        </w:r>
+        <w:r>
+          <w:delText xml:space="preserve">or  </w:delText>
+        </w:r>
+        <w:r>
+          <w:delText>1.1.x.</w:delText>
+        </w:r>
+      </w:del>
+      <w:ins w:id="157" w:author="Kenneth Goldman" w:date="2023-12-28T17:50:00Z">
+        <w:r>
+          <w:t>3.x., includi</w:t>
+        </w:r>
+      </w:ins>
+      <w:ins w:id="158" w:author="Kenneth Goldman" w:date="2023-12-28T17:51:00Z">
+        <w:r>
+          <w:t>ng the development package.</w:t>
+        </w:r>
+      </w:ins>
+    </w:p>
+    <w:p/>
+    <w:p>
+      <w:pPr>
+        <w:rPr>
+          <w:del w:id="159" w:author="Kenneth Goldman" w:date="2023-12-28T17:50:00Z"/>
+        </w:rPr>
+      </w:pPr>
+      <w:del w:id="160" w:author="Kenneth Goldman" w:date="2023-12-28T17:50:00Z">
+        <w:r>
+          <w:delText>Note:  OpenSSL 1.1.x cannot validate early TPM 1.2 EK certificates.  Newer TPM 1.2 certificates and TPM 2.0 certificates validate.</w:delText>
+        </w:r>
+      </w:del>
+    </w:p>
+    <w:p>
+      <w:pPr>
+        <w:rPr>
+          <w:del w:id="161" w:author="Kenneth Goldman" w:date="2023-12-28T17:50:00Z"/>
+        </w:rPr>
+      </w:pPr>
+    </w:p>
     <w:p>
       <w:r>
         <w:t xml:space="preserve">&gt; cd </w:t>
@@ -14362,155 +14423,292 @@
         <w:t>&gt; make</w:t>
       </w:r>
       <w:r>
-        <w:t xml:space="preserve"> -f makefiletpmc</w:t>
-      </w:r>
-    </w:p>
-    <w:p/>
-    <w:p>
+        <w:t xml:space="preserve"> -f makefiletpm</w:t>
+      </w:r>
+      <w:ins w:id="162" w:author="Kenneth Goldman" w:date="2023-12-28T17:50:00Z">
+        <w:r>
+          <w:t>20</w:t>
+        </w:r>
+      </w:ins>
+      <w:del w:id="163" w:author="Kenneth Goldman" w:date="2023-12-28T17:50:00Z">
+        <w:r>
+          <w:delText>c</w:delText>
+        </w:r>
+      </w:del>
+    </w:p>
+    <w:p/>
+    <w:p>
+      <w:pPr>
+        <w:rPr>
+          <w:del w:id="164" w:author="Kenneth Goldman" w:date="2023-12-28T17:48:00Z"/>
+        </w:rPr>
+      </w:pPr>
       <w:r>
         <w:tab/>
         <w:t>Note:  Linux builds must have TPM_POSIX defined.</w:t>
       </w:r>
     </w:p>
-    <w:p/>
-    <w:p>
-      <w:r>
-        <w:t>After building, run the regression test</w:t>
-      </w:r>
-      <w:r>
-        <w:t xml:space="preserve"> against a running simulator</w:t>
-      </w:r>
-      <w:r>
-        <w:t>.  -h gives help.</w:t>
-      </w:r>
-      <w:r>
-        <w:t xml:space="preserve"> </w:t>
-      </w:r>
-      <w:r>
-        <w:t xml:space="preserve">  </w:t>
-      </w:r>
-      <w:r>
-        <w:t xml:space="preserve">The Linux version takes about </w:t>
-      </w:r>
-      <w:r>
-        <w:t>1</w:t>
-      </w:r>
-      <w:r>
-        <w:t xml:space="preserve"> minute.</w:t>
-      </w:r>
-    </w:p>
-    <w:p/>
-    <w:p>
-      <w:r>
-        <w:t xml:space="preserve">&gt; </w:t>
-      </w:r>
-      <w:r>
-        <w:t>./</w:t>
-      </w:r>
-      <w:r>
-        <w:t>reg.sh -a</w:t>
-      </w:r>
-    </w:p>
-    <w:p/>
-    <w:p>
-      <w:r>
-        <w:t xml:space="preserve">The regression test can run against a </w:t>
-      </w:r>
-      <w:r>
-        <w:rPr>
-          <w:b/>
-        </w:rPr>
-        <w:t>software</w:t>
-      </w:r>
-      <w:r>
-        <w:t xml:space="preserve"> TPM at /dev/tpm0.  It will skip the power up sequence.  However, it uses the environment variable </w:t>
-      </w:r>
-      <w:r>
-        <w:fldChar w:fldCharType="begin"/>
-      </w:r>
-      <w:r>
-        <w:instrText xml:space="preserve"> REF _Ref473274005 \h </w:instrText>
-      </w:r>
+    <w:p>
+      <w:pPr>
+        <w:rPr>
+          <w:ins w:id="165" w:author="Kenneth Goldman" w:date="2023-12-28T17:49:00Z"/>
+        </w:rPr>
+      </w:pPr>
+    </w:p>
+    <w:p>
+      <w:pPr>
+        <w:rPr>
+          <w:ins w:id="166" w:author="Kenneth Goldman" w:date="2023-12-28T17:49:00Z"/>
+        </w:rPr>
+      </w:pPr>
+    </w:p>
+    <w:p>
+      <w:ins w:id="167" w:author="Kenneth Goldman" w:date="2023-12-28T17:52:00Z">
+        <w:r>
+          <w:t xml:space="preserve">After building, run the regression test against a running simulator.   </w:t>
+        </w:r>
+      </w:ins>
+      <w:ins w:id="168" w:author="Kenneth Goldman" w:date="2023-12-28T17:49:00Z">
+        <w:r>
+          <w:t xml:space="preserve">See </w:t>
+        </w:r>
+        <w:r>
+          <w:fldChar w:fldCharType="begin"/>
+        </w:r>
+        <w:r>
+          <w:instrText xml:space="preserve"> REF _Ref154678203 \w \h </w:instrText>
+        </w:r>
+      </w:ins>
       <w:r>
         <w:fldChar w:fldCharType="separate"/>
       </w:r>
-      <w:r>
-        <w:t>TPM_INTERFACE_TYPE</w:t>
-      </w:r>
-      <w:r>
-        <w:fldChar w:fldCharType="end"/>
-      </w:r>
-      <w:r>
-        <w:t xml:space="preserve"> as the determination.  If the default </w:t>
-      </w:r>
-      <w:r>
-        <w:fldChar w:fldCharType="begin"/>
-      </w:r>
-      <w:r>
-        <w:instrText xml:space="preserve"> REF _Ref473274005 \h </w:instrText>
-      </w:r>
+      <w:ins w:id="169" w:author="Kenneth Goldman" w:date="2023-12-28T17:49:00Z">
+        <w:r>
+          <w:t>7.5</w:t>
+        </w:r>
+        <w:r>
+          <w:fldChar w:fldCharType="end"/>
+        </w:r>
+        <w:r>
+          <w:t xml:space="preserve"> </w:t>
+        </w:r>
+        <w:r>
+          <w:fldChar w:fldCharType="begin"/>
+        </w:r>
+        <w:r>
+          <w:instrText xml:space="preserve"> REF _Ref154678203 \h </w:instrText>
+        </w:r>
+      </w:ins>
       <w:r>
         <w:fldChar w:fldCharType="separate"/>
       </w:r>
-      <w:r>
-        <w:t>TPM_INTERFACE_TYPE</w:t>
-      </w:r>
-      <w:r>
-        <w:fldChar w:fldCharType="end"/>
-      </w:r>
-      <w:r>
-        <w:t xml:space="preserve"> was changed at compile time, the regression test will try the power up sequence unless the environment variable is also set.</w:t>
-      </w:r>
-    </w:p>
-    <w:p/>
-    <w:p>
-      <w:r>
-        <w:rPr>
+      <w:ins w:id="170" w:author="Kenneth Goldman" w:date="2023-12-28T17:49:00Z">
+        <w:r>
+          <w:t>Regression Test</w:t>
+        </w:r>
+        <w:r>
+          <w:fldChar w:fldCharType="end"/>
+        </w:r>
+      </w:ins>
+      <w:ins w:id="171" w:author="Kenneth Goldman" w:date="2023-12-28T17:52:00Z">
+        <w:r>
+          <w:t>.</w:t>
+        </w:r>
+      </w:ins>
+    </w:p>
+    <w:p>
+      <w:pPr>
+        <w:rPr>
+          <w:del w:id="172" w:author="Kenneth Goldman" w:date="2023-12-28T17:47:00Z"/>
+        </w:rPr>
+      </w:pPr>
+      <w:del w:id="173" w:author="Kenneth Goldman" w:date="2023-12-28T17:47:00Z">
+        <w:r>
+          <w:delText>After building, run the regression test</w:delText>
+        </w:r>
+        <w:r>
+          <w:delText xml:space="preserve"> against a running simulator</w:delText>
+        </w:r>
+        <w:r>
+          <w:delText>.  -h gives help.</w:delText>
+        </w:r>
+        <w:r>
+          <w:delText xml:space="preserve"> </w:delText>
+        </w:r>
+        <w:r>
+          <w:delText xml:space="preserve">  </w:delText>
+        </w:r>
+        <w:r>
+          <w:delText xml:space="preserve">The Linux version takes about </w:delText>
+        </w:r>
+        <w:r>
+          <w:delText>1</w:delText>
+        </w:r>
+        <w:r>
+          <w:delText xml:space="preserve"> minute.</w:delText>
+        </w:r>
+      </w:del>
+    </w:p>
+    <w:p>
+      <w:pPr>
+        <w:rPr>
+          <w:del w:id="174" w:author="Kenneth Goldman" w:date="2023-12-28T17:47:00Z"/>
+        </w:rPr>
+      </w:pPr>
+    </w:p>
+    <w:p>
+      <w:pPr>
+        <w:rPr>
+          <w:del w:id="175" w:author="Kenneth Goldman" w:date="2023-12-28T17:47:00Z"/>
+        </w:rPr>
+      </w:pPr>
+      <w:del w:id="176" w:author="Kenneth Goldman" w:date="2023-12-28T17:47:00Z">
+        <w:r>
+          <w:delText xml:space="preserve">&gt; </w:delText>
+        </w:r>
+        <w:r>
+          <w:delText>./</w:delText>
+        </w:r>
+        <w:r>
+          <w:delText>reg.sh -a</w:delText>
+        </w:r>
+      </w:del>
+    </w:p>
+    <w:p>
+      <w:pPr>
+        <w:rPr>
+          <w:del w:id="177" w:author="Kenneth Goldman" w:date="2023-12-28T17:47:00Z"/>
+        </w:rPr>
+      </w:pPr>
+    </w:p>
+    <w:p>
+      <w:pPr>
+        <w:rPr>
+          <w:del w:id="178" w:author="Kenneth Goldman" w:date="2023-12-28T17:47:00Z"/>
+        </w:rPr>
+      </w:pPr>
+      <w:del w:id="179" w:author="Kenneth Goldman" w:date="2023-12-28T17:47:00Z">
+        <w:r>
+          <w:delText xml:space="preserve">The regression test can run against a </w:delText>
+        </w:r>
+        <w:r>
+          <w:rPr>
+            <w:b/>
+          </w:rPr>
+          <w:delText>software</w:delText>
+        </w:r>
+        <w:r>
+          <w:delText xml:space="preserve"> TPM at /dev/tpm0.  It will skip the power up sequence.  However, it uses the environment variable </w:delText>
+        </w:r>
+        <w:r>
+          <w:fldChar w:fldCharType="begin"/>
+        </w:r>
+        <w:r>
+          <w:delInstrText xml:space="preserve"> REF _Ref473274005 \h </w:delInstrText>
+        </w:r>
+        <w:r>
+          <w:fldChar w:fldCharType="separate"/>
+        </w:r>
+        <w:r>
+          <w:delText>TPM_INTERFACE_TYPE</w:delText>
+        </w:r>
+        <w:r>
+          <w:fldChar w:fldCharType="end"/>
+        </w:r>
+        <w:r>
+          <w:delText xml:space="preserve"> as the determination.  If the default </w:delText>
+        </w:r>
+        <w:r>
+          <w:fldChar w:fldCharType="begin"/>
+        </w:r>
+        <w:r>
+          <w:delInstrText xml:space="preserve"> REF _Ref473274005 \h </w:delInstrText>
+        </w:r>
+        <w:r>
+          <w:fldChar w:fldCharType="separate"/>
+        </w:r>
+        <w:r>
+          <w:delText>TPM_INTERFACE_TYPE</w:delText>
+        </w:r>
+        <w:r>
+          <w:fldChar w:fldCharType="end"/>
+        </w:r>
+        <w:r>
+          <w:delText xml:space="preserve"> was changed at compile time, the regression test will try the power up sequence unless the environment variable is also set.</w:delText>
+        </w:r>
+      </w:del>
+    </w:p>
+    <w:p>
+      <w:pPr>
+        <w:rPr>
+          <w:del w:id="180" w:author="Kenneth Goldman" w:date="2023-12-28T17:47:00Z"/>
+        </w:rPr>
+      </w:pPr>
+    </w:p>
+    <w:p>
+      <w:pPr>
+        <w:rPr>
+          <w:del w:id="181" w:author="Kenneth Goldman" w:date="2023-12-28T17:47:00Z"/>
+        </w:rPr>
+      </w:pPr>
+      <w:del w:id="182" w:author="Kenneth Goldman" w:date="2023-12-28T17:47:00Z">
+        <w:r>
+          <w:rPr>
+            <w:b/>
+            <w:color w:val="FF0000"/>
+          </w:rPr>
+          <w:delText xml:space="preserve">The </w:delText>
+        </w:r>
+        <w:r>
+          <w:rPr>
+            <w:b/>
+            <w:color w:val="FF0000"/>
+          </w:rPr>
+          <w:delText xml:space="preserve">regression test </w:delText>
+        </w:r>
+        <w:r>
+          <w:rPr>
+            <w:b/>
+            <w:color w:val="FF0000"/>
+          </w:rPr>
+          <w:delText>does not</w:delText>
+        </w:r>
+        <w:r>
+          <w:rPr>
+            <w:b/>
+            <w:color w:val="FF0000"/>
+          </w:rPr>
+          <w:delText xml:space="preserve"> run against a hardware TPM</w:delText>
+        </w:r>
+        <w:r>
+          <w:delText xml:space="preserve">, since the platform firmware will have set the platform authorization.   There are likely to be other errors due to protected or unsupported TPM features.  </w:delText>
+        </w:r>
+      </w:del>
+    </w:p>
+    <w:p>
+      <w:pPr>
+        <w:rPr>
+          <w:del w:id="183" w:author="Kenneth Goldman" w:date="2023-12-28T17:47:00Z"/>
+        </w:rPr>
+      </w:pPr>
+    </w:p>
+    <w:p>
+      <w:pPr>
+        <w:rPr>
+          <w:del w:id="184" w:author="Kenneth Goldman" w:date="2023-12-28T17:47:00Z"/>
           <w:b/>
           <w:color w:val="FF0000"/>
         </w:rPr>
-        <w:t xml:space="preserve">The </w:t>
-      </w:r>
-      <w:r>
-        <w:rPr>
-          <w:b/>
-          <w:color w:val="FF0000"/>
-        </w:rPr>
-        <w:t xml:space="preserve">regression test </w:t>
-      </w:r>
-      <w:r>
-        <w:rPr>
-          <w:b/>
-          <w:color w:val="FF0000"/>
-        </w:rPr>
-        <w:t>does not</w:t>
-      </w:r>
-      <w:r>
-        <w:rPr>
-          <w:b/>
-          <w:color w:val="FF0000"/>
-        </w:rPr>
-        <w:t xml:space="preserve"> run against a hardware TPM</w:t>
-      </w:r>
-      <w:r>
-        <w:t xml:space="preserve">, since the platform firmware will have set the platform authorization.   There are likely to be other errors due to protected or unsupported TPM features.  </w:t>
-      </w:r>
-    </w:p>
-    <w:p/>
-    <w:p>
-      <w:pPr>
-        <w:rPr>
-          <w:b/>
-          <w:color w:val="FF0000"/>
-        </w:rPr>
-      </w:pPr>
-      <w:r>
-        <w:rPr>
-          <w:b/>
-          <w:color w:val="FF0000"/>
-        </w:rPr>
-        <w:t>Use the regression test for TSS verification, not as a TPM test tool.</w:t>
-      </w:r>
+      </w:pPr>
+      <w:del w:id="185" w:author="Kenneth Goldman" w:date="2023-12-28T17:47:00Z">
+        <w:r>
+          <w:rPr>
+            <w:b/>
+            <w:color w:val="FF0000"/>
+          </w:rPr>
+          <w:delText>Use the regression test for TSS verification, not as a TPM test tool.</w:delText>
+        </w:r>
+      </w:del>
     </w:p>
     <w:p/>
     <w:p>
@@ -14535,11 +14733,12 @@
       <w:pPr>
         <w:pStyle w:val="Heading2"/>
       </w:pPr>
-      <w:bookmarkStart w:id="155" w:name="_Toc35934292"/>
-      <w:r>
+      <w:bookmarkStart w:id="186" w:name="_Toc35934292"/>
+      <w:r>
+        <w:lastRenderedPageBreak/>
         <w:t>Windows</w:t>
       </w:r>
-      <w:bookmarkEnd w:id="155"/>
+      <w:bookmarkEnd w:id="186"/>
     </w:p>
     <w:p/>
     <w:p>
@@ -14551,10 +14750,10 @@
     <w:p>
       <w:pPr>
         <w:rPr>
-          <w:ins w:id="156" w:author="Kenneth Goldman" w:date="2023-04-03T08:34:00Z"/>
-        </w:rPr>
-      </w:pPr>
-      <w:ins w:id="157" w:author="Kenneth Goldman" w:date="2023-04-03T08:34:00Z">
+          <w:ins w:id="187" w:author="Kenneth Goldman" w:date="2023-04-03T08:34:00Z"/>
+        </w:rPr>
+      </w:pPr>
+      <w:ins w:id="188" w:author="Kenneth Goldman" w:date="2023-04-03T08:34:00Z">
         <w:r>
           <w:t xml:space="preserve">Install OpenSSL 3.1 64-bit. Install Win64 OpenSSL, not the "Light" versions, which I believe do not contain the development files. The usual place to get OpenSSL binaries for Windows is: </w:t>
         </w:r>
@@ -14563,17 +14762,17 @@
     <w:p>
       <w:pPr>
         <w:rPr>
-          <w:ins w:id="158" w:author="Kenneth Goldman" w:date="2023-04-03T08:34:00Z"/>
-        </w:rPr>
-      </w:pPr>
-    </w:p>
-    <w:p>
-      <w:pPr>
-        <w:rPr>
-          <w:ins w:id="159" w:author="Kenneth Goldman" w:date="2023-04-03T08:34:00Z"/>
-        </w:rPr>
-      </w:pPr>
-      <w:ins w:id="160" w:author="Kenneth Goldman" w:date="2023-04-03T08:34:00Z">
+          <w:ins w:id="189" w:author="Kenneth Goldman" w:date="2023-04-03T08:34:00Z"/>
+        </w:rPr>
+      </w:pPr>
+    </w:p>
+    <w:p>
+      <w:pPr>
+        <w:rPr>
+          <w:ins w:id="190" w:author="Kenneth Goldman" w:date="2023-04-03T08:34:00Z"/>
+        </w:rPr>
+      </w:pPr>
+      <w:ins w:id="191" w:author="Kenneth Goldman" w:date="2023-04-03T08:34:00Z">
         <w:r>
           <w:fldChar w:fldCharType="begin"/>
         </w:r>
@@ -14598,17 +14797,17 @@
     <w:p>
       <w:pPr>
         <w:rPr>
-          <w:ins w:id="161" w:author="Kenneth Goldman" w:date="2023-04-03T08:34:00Z"/>
-        </w:rPr>
-      </w:pPr>
-    </w:p>
-    <w:p>
-      <w:pPr>
-        <w:rPr>
-          <w:ins w:id="162" w:author="Kenneth Goldman" w:date="2023-04-03T08:34:00Z"/>
-        </w:rPr>
-      </w:pPr>
-      <w:ins w:id="163" w:author="Kenneth Goldman" w:date="2023-04-03T08:34:00Z">
+          <w:ins w:id="192" w:author="Kenneth Goldman" w:date="2023-04-03T08:34:00Z"/>
+        </w:rPr>
+      </w:pPr>
+    </w:p>
+    <w:p>
+      <w:pPr>
+        <w:rPr>
+          <w:ins w:id="193" w:author="Kenneth Goldman" w:date="2023-04-03T08:34:00Z"/>
+        </w:rPr>
+      </w:pPr>
+      <w:ins w:id="194" w:author="Kenneth Goldman" w:date="2023-04-03T08:34:00Z">
         <w:r>
           <w:t xml:space="preserve">Recent Shining Light installs point to </w:t>
         </w:r>
@@ -14617,10 +14816,10 @@
     <w:p>
       <w:pPr>
         <w:rPr>
-          <w:del w:id="164" w:author="Kenneth Goldman" w:date="2023-04-03T08:34:00Z"/>
-        </w:rPr>
-      </w:pPr>
-      <w:del w:id="165" w:author="Kenneth Goldman" w:date="2023-04-03T08:34:00Z">
+          <w:del w:id="195" w:author="Kenneth Goldman" w:date="2023-04-03T08:34:00Z"/>
+        </w:rPr>
+      </w:pPr>
+      <w:del w:id="196" w:author="Kenneth Goldman" w:date="2023-04-03T08:34:00Z">
         <w:r>
           <w:delText>Install OpenSSL</w:delText>
         </w:r>
@@ -14684,17 +14883,17 @@
     <w:p>
       <w:pPr>
         <w:rPr>
-          <w:del w:id="166" w:author="Kenneth Goldman" w:date="2023-04-03T08:34:00Z"/>
-        </w:rPr>
-      </w:pPr>
-    </w:p>
-    <w:p>
-      <w:pPr>
-        <w:rPr>
-          <w:del w:id="167" w:author="Kenneth Goldman" w:date="2023-04-03T08:34:00Z"/>
-        </w:rPr>
-      </w:pPr>
-      <w:del w:id="168" w:author="Kenneth Goldman" w:date="2023-04-03T08:34:00Z">
+          <w:del w:id="197" w:author="Kenneth Goldman" w:date="2023-04-03T08:34:00Z"/>
+        </w:rPr>
+      </w:pPr>
+    </w:p>
+    <w:p>
+      <w:pPr>
+        <w:rPr>
+          <w:del w:id="198" w:author="Kenneth Goldman" w:date="2023-04-03T08:34:00Z"/>
+        </w:rPr>
+      </w:pPr>
+      <w:del w:id="199" w:author="Kenneth Goldman" w:date="2023-04-03T08:34:00Z">
         <w:r>
           <w:delText>There is no need to build / compile from source.  Just run the downloaded .exe.</w:delText>
         </w:r>
@@ -14703,17 +14902,17 @@
     <w:p>
       <w:pPr>
         <w:rPr>
-          <w:del w:id="169" w:author="Kenneth Goldman" w:date="2023-04-03T08:34:00Z"/>
-        </w:rPr>
-      </w:pPr>
-    </w:p>
-    <w:p>
-      <w:pPr>
-        <w:rPr>
-          <w:del w:id="170" w:author="Kenneth Goldman" w:date="2023-04-03T08:34:00Z"/>
-        </w:rPr>
-      </w:pPr>
-      <w:del w:id="171" w:author="Kenneth Goldman" w:date="2023-04-03T08:34:00Z">
+          <w:del w:id="200" w:author="Kenneth Goldman" w:date="2023-04-03T08:34:00Z"/>
+        </w:rPr>
+      </w:pPr>
+    </w:p>
+    <w:p>
+      <w:pPr>
+        <w:rPr>
+          <w:del w:id="201" w:author="Kenneth Goldman" w:date="2023-04-03T08:34:00Z"/>
+        </w:rPr>
+      </w:pPr>
+      <w:del w:id="202" w:author="Kenneth Goldman" w:date="2023-04-03T08:34:00Z">
         <w:r>
           <w:delText>I put the OpenSSL DLLs in the OpenSSL binaries directory.  I don't know if this matters.</w:delText>
         </w:r>
@@ -14722,17 +14921,17 @@
     <w:p>
       <w:pPr>
         <w:rPr>
-          <w:del w:id="172" w:author="Kenneth Goldman" w:date="2023-04-03T08:34:00Z"/>
-        </w:rPr>
-      </w:pPr>
-    </w:p>
-    <w:p>
-      <w:pPr>
-        <w:rPr>
-          <w:del w:id="173" w:author="Kenneth Goldman" w:date="2023-04-03T08:34:00Z"/>
-        </w:rPr>
-      </w:pPr>
-      <w:del w:id="174" w:author="Kenneth Goldman" w:date="2023-04-03T08:34:00Z">
+          <w:del w:id="203" w:author="Kenneth Goldman" w:date="2023-04-03T08:34:00Z"/>
+        </w:rPr>
+      </w:pPr>
+    </w:p>
+    <w:p>
+      <w:pPr>
+        <w:rPr>
+          <w:del w:id="204" w:author="Kenneth Goldman" w:date="2023-04-03T08:34:00Z"/>
+        </w:rPr>
+      </w:pPr>
+      <w:del w:id="205" w:author="Kenneth Goldman" w:date="2023-04-03T08:34:00Z">
         <w:r>
           <w:delText xml:space="preserve">Recent Shining Light installs point to </w:delText>
         </w:r>
@@ -14750,12 +14949,12 @@
       <w:r>
         <w:t>C:\OpenSSL-Win3</w:t>
       </w:r>
-      <w:ins w:id="175" w:author="Kenneth Goldman" w:date="2023-04-03T08:34:00Z">
+      <w:ins w:id="206" w:author="Kenneth Goldman" w:date="2023-04-03T08:34:00Z">
         <w:r>
           <w:t>64</w:t>
         </w:r>
       </w:ins>
-      <w:del w:id="176" w:author="Kenneth Goldman" w:date="2023-04-03T08:34:00Z">
+      <w:del w:id="207" w:author="Kenneth Goldman" w:date="2023-04-03T08:34:00Z">
         <w:r>
           <w:delText>2</w:delText>
         </w:r>
@@ -14794,10 +14993,10 @@
     <w:p>
       <w:pPr>
         <w:rPr>
-          <w:del w:id="177" w:author="Kenneth Goldman" w:date="2023-04-03T08:35:00Z"/>
-        </w:rPr>
-      </w:pPr>
-      <w:del w:id="178" w:author="Kenneth Goldman" w:date="2023-04-03T08:35:00Z">
+          <w:del w:id="208" w:author="Kenneth Goldman" w:date="2023-04-03T08:35:00Z"/>
+        </w:rPr>
+      </w:pPr>
+      <w:del w:id="209" w:author="Kenneth Goldman" w:date="2023-04-03T08:35:00Z">
         <w:r>
           <w:delText xml:space="preserve">After install, copy </w:delText>
         </w:r>
@@ -14807,10 +15006,10 @@
       <w:pPr>
         <w:ind w:firstLine="720"/>
         <w:rPr>
-          <w:del w:id="179" w:author="Kenneth Goldman" w:date="2023-04-03T08:35:00Z"/>
-        </w:rPr>
-      </w:pPr>
-      <w:del w:id="180" w:author="Kenneth Goldman" w:date="2023-04-03T08:35:00Z">
+          <w:del w:id="210" w:author="Kenneth Goldman" w:date="2023-04-03T08:35:00Z"/>
+        </w:rPr>
+      </w:pPr>
+      <w:del w:id="211" w:author="Kenneth Goldman" w:date="2023-04-03T08:35:00Z">
         <w:r>
           <w:delText>C:\Program Files\</w:delText>
         </w:r>
@@ -14818,12 +15017,12 @@
           <w:delText>openssl\bin\libcrypto-</w:delText>
         </w:r>
       </w:del>
-      <w:del w:id="181" w:author="Kenneth Goldman" w:date="2022-10-31T16:53:00Z">
+      <w:del w:id="212" w:author="Kenneth Goldman" w:date="2022-10-31T16:53:00Z">
         <w:r>
           <w:delText>1.1</w:delText>
         </w:r>
       </w:del>
-      <w:del w:id="182" w:author="Kenneth Goldman" w:date="2023-04-03T08:35:00Z">
+      <w:del w:id="213" w:author="Kenneth Goldman" w:date="2023-04-03T08:35:00Z">
         <w:r>
           <w:delText xml:space="preserve">.dll </w:delText>
         </w:r>
@@ -14832,10 +15031,10 @@
     <w:p>
       <w:pPr>
         <w:rPr>
-          <w:del w:id="183" w:author="Kenneth Goldman" w:date="2023-04-03T08:35:00Z"/>
-        </w:rPr>
-      </w:pPr>
-      <w:del w:id="184" w:author="Kenneth Goldman" w:date="2023-04-03T08:35:00Z">
+          <w:del w:id="214" w:author="Kenneth Goldman" w:date="2023-04-03T08:35:00Z"/>
+        </w:rPr>
+      </w:pPr>
+      <w:del w:id="215" w:author="Kenneth Goldman" w:date="2023-04-03T08:35:00Z">
         <w:r>
           <w:delText xml:space="preserve">to </w:delText>
         </w:r>
@@ -14844,10 +15043,10 @@
     <w:p>
       <w:pPr>
         <w:rPr>
-          <w:del w:id="185" w:author="Kenneth Goldman" w:date="2023-04-03T08:36:00Z"/>
-        </w:rPr>
-      </w:pPr>
-      <w:del w:id="186" w:author="Kenneth Goldman" w:date="2023-04-03T08:35:00Z">
+          <w:del w:id="216" w:author="Kenneth Goldman" w:date="2023-04-03T08:36:00Z"/>
+        </w:rPr>
+      </w:pPr>
+      <w:del w:id="217" w:author="Kenneth Goldman" w:date="2023-04-03T08:35:00Z">
         <w:r>
           <w:delText>C:\Program Files\openssl\bin\libcrypto.dll</w:delText>
         </w:r>
@@ -14859,10 +15058,10 @@
     <w:p>
       <w:pPr>
         <w:rPr>
-          <w:del w:id="187" w:author="Kenneth Goldman" w:date="2023-04-03T08:36:00Z"/>
-        </w:rPr>
-      </w:pPr>
-      <w:del w:id="188" w:author="Kenneth Goldman" w:date="2023-04-03T08:36:00Z">
+          <w:del w:id="218" w:author="Kenneth Goldman" w:date="2023-04-03T08:36:00Z"/>
+        </w:rPr>
+      </w:pPr>
+      <w:del w:id="219" w:author="Kenneth Goldman" w:date="2023-04-03T08:36:00Z">
         <w:r>
           <w:delText>Please contribute a fix to eliminate this step.</w:delText>
         </w:r>
@@ -14871,7 +15070,7 @@
     <w:p>
       <w:pPr>
         <w:rPr>
-          <w:del w:id="189" w:author="Kenneth Goldman" w:date="2023-04-03T08:36:00Z"/>
+          <w:del w:id="220" w:author="Kenneth Goldman" w:date="2023-04-03T08:36:00Z"/>
         </w:rPr>
       </w:pPr>
     </w:p>
@@ -14899,10 +15098,10 @@
     <w:p>
       <w:pPr>
         <w:rPr>
-          <w:del w:id="190" w:author="Kenneth Goldman" w:date="2023-04-03T08:36:00Z"/>
-        </w:rPr>
-      </w:pPr>
-      <w:del w:id="191" w:author="Kenneth Goldman" w:date="2023-04-03T08:36:00Z">
+          <w:del w:id="221" w:author="Kenneth Goldman" w:date="2023-04-03T08:36:00Z"/>
+        </w:rPr>
+      </w:pPr>
+      <w:del w:id="222" w:author="Kenneth Goldman" w:date="2023-04-03T08:36:00Z">
         <w:r>
           <w:delText xml:space="preserve">Hardware TPM development requires the Windows 10 SDK, available here: </w:delText>
         </w:r>
@@ -14919,146 +15118,255 @@
       <w:pPr>
         <w:ind w:firstLine="360"/>
         <w:rPr>
-          <w:del w:id="192" w:author="Kenneth Goldman" w:date="2023-04-03T08:36:00Z"/>
-        </w:rPr>
-      </w:pPr>
-    </w:p>
-    <w:p>
-      <w:r>
-        <w:t>After building, run the regression test against a running simulator.   The Windows version takes about 15 minutes.</w:t>
-      </w:r>
+          <w:del w:id="223" w:author="Kenneth Goldman" w:date="2023-04-03T08:36:00Z"/>
+        </w:rPr>
+      </w:pPr>
+    </w:p>
+    <w:p>
+      <w:pPr>
+        <w:rPr>
+          <w:ins w:id="224" w:author="Kenneth Goldman" w:date="2023-12-28T17:53:00Z"/>
+        </w:rPr>
+      </w:pPr>
+      <w:r>
+        <w:t xml:space="preserve">After building, run the regression test against a running simulator.   </w:t>
+      </w:r>
+      <w:ins w:id="225" w:author="Kenneth Goldman" w:date="2023-12-28T17:53:00Z">
+        <w:r>
+          <w:t xml:space="preserve">See </w:t>
+        </w:r>
+        <w:r>
+          <w:fldChar w:fldCharType="begin"/>
+        </w:r>
+        <w:r>
+          <w:instrText xml:space="preserve"> REF _Ref154678203 \w \h </w:instrText>
+        </w:r>
+      </w:ins>
+      <w:ins w:id="226" w:author="Kenneth Goldman" w:date="2023-12-28T17:53:00Z">
+        <w:r>
+          <w:fldChar w:fldCharType="separate"/>
+        </w:r>
+        <w:r>
+          <w:t>7.5</w:t>
+        </w:r>
+        <w:r>
+          <w:fldChar w:fldCharType="end"/>
+        </w:r>
+        <w:r>
+          <w:t xml:space="preserve"> </w:t>
+        </w:r>
+        <w:r>
+          <w:fldChar w:fldCharType="begin"/>
+        </w:r>
+        <w:r>
+          <w:instrText xml:space="preserve"> REF _Ref154678203 \h </w:instrText>
+        </w:r>
+      </w:ins>
+      <w:ins w:id="227" w:author="Kenneth Goldman" w:date="2023-12-28T17:53:00Z">
+        <w:r>
+          <w:fldChar w:fldCharType="separate"/>
+        </w:r>
+        <w:r>
+          <w:t>Regression Test</w:t>
+        </w:r>
+        <w:r>
+          <w:fldChar w:fldCharType="end"/>
+        </w:r>
+        <w:r>
+          <w:t>.</w:t>
+        </w:r>
+      </w:ins>
+    </w:p>
+    <w:p>
+      <w:pPr>
+        <w:rPr>
+          <w:del w:id="228" w:author="Kenneth Goldman" w:date="2023-12-28T17:53:00Z"/>
+        </w:rPr>
+      </w:pPr>
+      <w:del w:id="229" w:author="Kenneth Goldman" w:date="2023-12-28T17:53:00Z">
+        <w:r>
+          <w:delText>The Windows version takes about 15 minutes.</w:delText>
+        </w:r>
+      </w:del>
     </w:p>
     <w:p/>
     <w:p>
       <w:pPr>
         <w:ind w:left="720"/>
-      </w:pPr>
-      <w:r>
-        <w:t>The Windows script assumes that typical command line tools such as touch and diff are installed.  A typical download location is</w:t>
-      </w:r>
-    </w:p>
-    <w:p/>
+        <w:rPr>
+          <w:del w:id="230" w:author="Kenneth Goldman" w:date="2023-12-28T17:53:00Z"/>
+        </w:rPr>
+      </w:pPr>
+      <w:del w:id="231" w:author="Kenneth Goldman" w:date="2023-12-28T17:53:00Z">
+        <w:r>
+          <w:delText>The Windows script assumes that typical command line tools such as touch and diff are installed.  A typical download location is</w:delText>
+        </w:r>
+      </w:del>
+    </w:p>
+    <w:p>
+      <w:pPr>
+        <w:rPr>
+          <w:del w:id="232" w:author="Kenneth Goldman" w:date="2023-12-28T17:53:00Z"/>
+        </w:rPr>
+      </w:pPr>
+    </w:p>
     <w:p>
       <w:pPr>
         <w:ind w:firstLine="720"/>
-      </w:pPr>
-      <w:hyperlink r:id="rId13" w:history="1">
+        <w:rPr>
+          <w:del w:id="233" w:author="Kenneth Goldman" w:date="2023-12-28T17:53:00Z"/>
+        </w:rPr>
+      </w:pPr>
+      <w:del w:id="234" w:author="Kenneth Goldman" w:date="2023-12-28T17:53:00Z">
+        <w:r>
+          <w:fldChar w:fldCharType="begin"/>
+        </w:r>
+        <w:r>
+          <w:delInstrText>HYPERLINK "http://gnuwin32.sourceforge.net/packages.html"</w:delInstrText>
+        </w:r>
+        <w:r>
+          <w:fldChar w:fldCharType="separate"/>
+        </w:r>
         <w:r>
           <w:rPr>
             <w:rStyle w:val="Hyperlink"/>
             <w:noProof w:val="0"/>
           </w:rPr>
-          <w:t>http://gnuwin32.sourceforge.net/packages.html</w:t>
-        </w:r>
-      </w:hyperlink>
-    </w:p>
-    <w:p/>
+          <w:delText>http://gnuwin32.sourceforge.net/packages.html</w:delText>
+        </w:r>
+        <w:r>
+          <w:rPr>
+            <w:rStyle w:val="Hyperlink"/>
+            <w:noProof w:val="0"/>
+          </w:rPr>
+          <w:fldChar w:fldCharType="end"/>
+        </w:r>
+      </w:del>
+    </w:p>
+    <w:p>
+      <w:pPr>
+        <w:rPr>
+          <w:del w:id="235" w:author="Kenneth Goldman" w:date="2023-12-28T17:53:00Z"/>
+        </w:rPr>
+      </w:pPr>
+    </w:p>
     <w:p>
       <w:pPr>
         <w:ind w:firstLine="720"/>
-      </w:pPr>
-      <w:r>
-        <w:t>See CoreUtils and DiffUtils.</w:t>
-      </w:r>
-    </w:p>
-    <w:p/>
-    <w:p>
-      <w:r>
-        <w:t xml:space="preserve">&gt; </w:t>
-      </w:r>
-      <w:r>
-        <w:t>reg.bat</w:t>
-      </w:r>
-    </w:p>
-    <w:p/>
-    <w:p>
-      <w:r>
-        <w:t xml:space="preserve">The regression test script defaults to the executables being in the same directory as the script, …/tpm2/utils.  This is correct for the gcc build, but not for the Visual Studio build.  To point to those executables, set this environment variable.  </w:t>
-      </w:r>
-      <w:r>
-        <w:rPr>
-          <w:b/>
-        </w:rPr>
-        <w:t>Do not omit the trailing slash</w:t>
-      </w:r>
-      <w:r>
-        <w:t>.</w:t>
-      </w:r>
-    </w:p>
-    <w:p/>
-    <w:p>
-      <w:pPr>
-        <w:rPr>
-          <w:ins w:id="193" w:author="Kenneth Goldman" w:date="2023-04-03T09:01:00Z"/>
-        </w:rPr>
-      </w:pPr>
-      <w:r>
-        <w:t>&gt; set TPM_EXE_PATH=..</w:t>
-      </w:r>
-      <w:r>
-        <w:t>\</w:t>
-      </w:r>
-      <w:r>
-        <w:t>tpmutils</w:t>
-      </w:r>
-      <w:r>
-        <w:t>\</w:t>
-      </w:r>
-      <w:ins w:id="194" w:author="Kenneth Goldman" w:date="2023-04-03T08:45:00Z">
-        <w:r>
-          <w:t>x64</w:t>
-        </w:r>
-      </w:ins>
-      <w:ins w:id="195" w:author="Kenneth Goldman" w:date="2023-04-03T09:01:00Z">
-        <w:r>
-          <w:t>\</w:t>
-        </w:r>
-      </w:ins>
-      <w:r>
-        <w:t>D</w:t>
-      </w:r>
-      <w:r>
-        <w:t>ebug</w:t>
-      </w:r>
-      <w:r>
-        <w:t>\</w:t>
-      </w:r>
-    </w:p>
-    <w:p>
-      <w:pPr>
-        <w:rPr>
-          <w:ins w:id="196" w:author="Kenneth Goldman" w:date="2023-04-03T09:01:00Z"/>
-        </w:rPr>
-      </w:pPr>
-      <w:ins w:id="197" w:author="Kenneth Goldman" w:date="2023-04-03T09:01:00Z">
-        <w:r>
-          <w:t>&gt; set TPM_EXE_PATH=..\tpmutils\x64\Release\</w:t>
-        </w:r>
-      </w:ins>
-    </w:p>
-    <w:p/>
+        <w:rPr>
+          <w:del w:id="236" w:author="Kenneth Goldman" w:date="2023-12-28T17:53:00Z"/>
+        </w:rPr>
+      </w:pPr>
+      <w:del w:id="237" w:author="Kenneth Goldman" w:date="2023-12-28T17:53:00Z">
+        <w:r>
+          <w:delText>See CoreUtils and DiffUtils.</w:delText>
+        </w:r>
+      </w:del>
+    </w:p>
+    <w:p>
+      <w:pPr>
+        <w:rPr>
+          <w:del w:id="238" w:author="Kenneth Goldman" w:date="2023-12-28T17:53:00Z"/>
+        </w:rPr>
+      </w:pPr>
+    </w:p>
+    <w:p>
+      <w:pPr>
+        <w:rPr>
+          <w:del w:id="239" w:author="Kenneth Goldman" w:date="2023-12-28T17:53:00Z"/>
+        </w:rPr>
+      </w:pPr>
+      <w:del w:id="240" w:author="Kenneth Goldman" w:date="2023-12-28T17:53:00Z">
+        <w:r>
+          <w:delText xml:space="preserve">&gt; </w:delText>
+        </w:r>
+        <w:r>
+          <w:delText>reg.bat</w:delText>
+        </w:r>
+      </w:del>
+    </w:p>
+    <w:p>
+      <w:pPr>
+        <w:rPr>
+          <w:del w:id="241" w:author="Kenneth Goldman" w:date="2023-12-28T17:53:00Z"/>
+        </w:rPr>
+      </w:pPr>
+    </w:p>
+    <w:p>
+      <w:pPr>
+        <w:rPr>
+          <w:del w:id="242" w:author="Kenneth Goldman" w:date="2023-12-28T17:54:00Z"/>
+        </w:rPr>
+      </w:pPr>
+      <w:del w:id="243" w:author="Kenneth Goldman" w:date="2023-12-28T17:54:00Z">
+        <w:r>
+          <w:delText xml:space="preserve">The regression test script defaults to the executables being in the same directory as the script, …/tpm2/utils.  This is correct for the gcc build, but not for the Visual Studio build.  To point to those executables, set this environment variable.  </w:delText>
+        </w:r>
+        <w:r>
+          <w:rPr>
+            <w:b/>
+          </w:rPr>
+          <w:delText>Do not omit the trailing slash</w:delText>
+        </w:r>
+        <w:r>
+          <w:delText>.</w:delText>
+        </w:r>
+      </w:del>
+    </w:p>
+    <w:p>
+      <w:pPr>
+        <w:rPr>
+          <w:del w:id="244" w:author="Kenneth Goldman" w:date="2023-12-28T17:54:00Z"/>
+        </w:rPr>
+      </w:pPr>
+    </w:p>
+    <w:p>
+      <w:del w:id="245" w:author="Kenneth Goldman" w:date="2023-12-28T17:54:00Z">
+        <w:r>
+          <w:delText>&gt; set TPM_EXE_PATH=..</w:delText>
+        </w:r>
+        <w:r>
+          <w:delText>\</w:delText>
+        </w:r>
+        <w:r>
+          <w:delText>tpmutils</w:delText>
+        </w:r>
+        <w:r>
+          <w:delText>\</w:delText>
+        </w:r>
+        <w:r>
+          <w:delText>D</w:delText>
+        </w:r>
+        <w:r>
+          <w:delText>ebug</w:delText>
+        </w:r>
+        <w:r>
+          <w:delText>\</w:delText>
+        </w:r>
+      </w:del>
+    </w:p>
     <w:p/>
     <w:p>
       <w:pPr>
         <w:pStyle w:val="Heading3"/>
       </w:pPr>
-      <w:bookmarkStart w:id="198" w:name="_Toc35934293"/>
+      <w:bookmarkStart w:id="246" w:name="_Toc35934293"/>
       <w:r>
         <w:t>Windows gcc</w:t>
       </w:r>
-      <w:bookmarkEnd w:id="198"/>
+      <w:bookmarkEnd w:id="246"/>
     </w:p>
     <w:p/>
     <w:p>
       <w:r>
         <w:t>A mingw (Minimalist GNU for Windows) makefile.mak is included.</w:t>
       </w:r>
-      <w:del w:id="199" w:author="Kenneth Goldman" w:date="2023-04-03T08:38:00Z">
+      <w:del w:id="247" w:author="Kenneth Goldman" w:date="2023-04-03T08:38:00Z">
         <w:r>
           <w:delText xml:space="preserve">  </w:delText>
         </w:r>
       </w:del>
-      <w:del w:id="200" w:author="Kenneth Goldman" w:date="2023-04-03T08:37:00Z">
+      <w:del w:id="248" w:author="Kenneth Goldman" w:date="2023-04-03T08:37:00Z">
         <w:r>
           <w:delText xml:space="preserve">mingw from </w:delText>
         </w:r>
@@ -15106,10 +15414,10 @@
           <w:numId w:val="26"/>
         </w:numPr>
         <w:rPr>
-          <w:del w:id="201" w:author="Kenneth Goldman" w:date="2023-04-03T08:38:00Z"/>
-        </w:rPr>
-      </w:pPr>
-      <w:del w:id="202" w:author="Kenneth Goldman" w:date="2023-04-03T08:38:00Z">
+          <w:del w:id="249" w:author="Kenneth Goldman" w:date="2023-04-03T08:38:00Z"/>
+        </w:rPr>
+      </w:pPr>
+      <w:del w:id="250" w:author="Kenneth Goldman" w:date="2023-04-03T08:38:00Z">
         <w:r>
           <w:delText xml:space="preserve">Shining Light does not seem to supply the 64-bit OpenSSL library for mingw. Use the 32-bit library.  </w:delText>
         </w:r>
@@ -15123,7 +15431,15 @@
         </w:numPr>
       </w:pPr>
       <w:r>
-        <w:t xml:space="preserve">mingw does not seem compatible with the Windows 10 TBSI.  </w:t>
+        <w:t>mingw does not seem compatible with the Windows 10</w:t>
+      </w:r>
+      <w:ins w:id="251" w:author="Kenneth Goldman" w:date="2024-01-15T14:56:00Z">
+        <w:r>
+          <w:t>/11</w:t>
+        </w:r>
+      </w:ins>
+      <w:r>
+        <w:t xml:space="preserve"> TBSI.  </w:t>
       </w:r>
       <w:r>
         <w:t>Thus,</w:t>
@@ -15146,18 +15462,18 @@
     <w:p>
       <w:pPr>
         <w:rPr>
-          <w:del w:id="203" w:author="Kenneth Goldman" w:date="2023-04-03T08:38:00Z"/>
+          <w:del w:id="252" w:author="Kenneth Goldman" w:date="2023-04-03T08:38:00Z"/>
         </w:rPr>
       </w:pPr>
       <w:r>
         <w:t>Contributions to fix th</w:t>
       </w:r>
-      <w:ins w:id="204" w:author="Kenneth Goldman" w:date="2023-04-03T08:38:00Z">
+      <w:ins w:id="253" w:author="Kenneth Goldman" w:date="2023-04-03T08:38:00Z">
         <w:r>
           <w:t>is</w:t>
         </w:r>
       </w:ins>
-      <w:del w:id="205" w:author="Kenneth Goldman" w:date="2023-04-03T08:38:00Z">
+      <w:del w:id="254" w:author="Kenneth Goldman" w:date="2023-04-03T08:38:00Z">
         <w:r>
           <w:delText>ese</w:delText>
         </w:r>
@@ -15165,12 +15481,12 @@
       <w:r>
         <w:t xml:space="preserve"> </w:t>
       </w:r>
-      <w:ins w:id="206" w:author="Kenneth Goldman" w:date="2023-04-03T08:38:00Z">
+      <w:ins w:id="255" w:author="Kenneth Goldman" w:date="2023-04-03T08:38:00Z">
         <w:r>
           <w:t>is</w:t>
         </w:r>
       </w:ins>
-      <w:del w:id="207" w:author="Kenneth Goldman" w:date="2023-04-03T08:38:00Z">
+      <w:del w:id="256" w:author="Kenneth Goldman" w:date="2023-04-03T08:38:00Z">
         <w:r>
           <w:delText>are</w:delText>
         </w:r>
@@ -15183,6 +15499,7 @@
     <w:p/>
     <w:p>
       <w:r>
+        <w:lastRenderedPageBreak/>
         <w:t>&gt; cd …/utils</w:t>
       </w:r>
     </w:p>
@@ -15196,47 +15513,47 @@
       <w:pPr>
         <w:pStyle w:val="Heading3"/>
       </w:pPr>
-      <w:bookmarkStart w:id="208" w:name="_Toc26799912"/>
-      <w:bookmarkStart w:id="209" w:name="_Toc35934294"/>
-      <w:bookmarkStart w:id="210" w:name="_Toc26799913"/>
-      <w:bookmarkStart w:id="211" w:name="_Toc35934295"/>
-      <w:bookmarkStart w:id="212" w:name="_Toc26799914"/>
-      <w:bookmarkStart w:id="213" w:name="_Toc35934296"/>
-      <w:bookmarkStart w:id="214" w:name="_Toc26799915"/>
-      <w:bookmarkStart w:id="215" w:name="_Toc35934297"/>
-      <w:bookmarkStart w:id="216" w:name="_Toc26799916"/>
-      <w:bookmarkStart w:id="217" w:name="_Toc35934298"/>
-      <w:bookmarkStart w:id="218" w:name="_Toc26799917"/>
-      <w:bookmarkStart w:id="219" w:name="_Toc35934299"/>
-      <w:bookmarkStart w:id="220" w:name="_Toc35934300"/>
-      <w:bookmarkEnd w:id="208"/>
-      <w:bookmarkEnd w:id="209"/>
-      <w:bookmarkEnd w:id="210"/>
-      <w:bookmarkEnd w:id="211"/>
-      <w:bookmarkEnd w:id="212"/>
-      <w:bookmarkEnd w:id="213"/>
-      <w:bookmarkEnd w:id="214"/>
-      <w:bookmarkEnd w:id="215"/>
-      <w:bookmarkEnd w:id="216"/>
-      <w:bookmarkEnd w:id="217"/>
-      <w:bookmarkEnd w:id="218"/>
-      <w:bookmarkEnd w:id="219"/>
+      <w:bookmarkStart w:id="257" w:name="_Toc26799912"/>
+      <w:bookmarkStart w:id="258" w:name="_Toc35934294"/>
+      <w:bookmarkStart w:id="259" w:name="_Toc26799913"/>
+      <w:bookmarkStart w:id="260" w:name="_Toc35934295"/>
+      <w:bookmarkStart w:id="261" w:name="_Toc26799914"/>
+      <w:bookmarkStart w:id="262" w:name="_Toc35934296"/>
+      <w:bookmarkStart w:id="263" w:name="_Toc26799915"/>
+      <w:bookmarkStart w:id="264" w:name="_Toc35934297"/>
+      <w:bookmarkStart w:id="265" w:name="_Toc26799916"/>
+      <w:bookmarkStart w:id="266" w:name="_Toc35934298"/>
+      <w:bookmarkStart w:id="267" w:name="_Toc26799917"/>
+      <w:bookmarkStart w:id="268" w:name="_Toc35934299"/>
+      <w:bookmarkStart w:id="269" w:name="_Toc35934300"/>
+      <w:bookmarkEnd w:id="257"/>
+      <w:bookmarkEnd w:id="258"/>
+      <w:bookmarkEnd w:id="259"/>
+      <w:bookmarkEnd w:id="260"/>
+      <w:bookmarkEnd w:id="261"/>
+      <w:bookmarkEnd w:id="262"/>
+      <w:bookmarkEnd w:id="263"/>
+      <w:bookmarkEnd w:id="264"/>
+      <w:bookmarkEnd w:id="265"/>
+      <w:bookmarkEnd w:id="266"/>
+      <w:bookmarkEnd w:id="267"/>
+      <w:bookmarkEnd w:id="268"/>
       <w:r>
         <w:t>Windows Visual Studio</w:t>
       </w:r>
-      <w:bookmarkEnd w:id="220"/>
+      <w:bookmarkEnd w:id="269"/>
     </w:p>
     <w:p/>
     <w:p>
       <w:r>
         <w:t>VS solution and project files are supplied.  The Visual Studio 20</w:t>
       </w:r>
-      <w:ins w:id="221" w:author="Kenneth Goldman" w:date="2023-04-03T08:38:00Z">
+      <w:ins w:id="270" w:author="Kenneth Goldman" w:date="2023-04-03T08:38:00Z">
         <w:r>
           <w:t>22</w:t>
         </w:r>
       </w:ins>
-      <w:del w:id="222" w:author="Kenneth Goldman" w:date="2023-04-03T08:38:00Z">
+      <w:del w:id="271" w:author="Kenneth Goldman" w:date="2023-04-03T08:38:00Z">
         <w:r>
           <w:delText>17</w:delText>
         </w:r>
@@ -15249,10 +15566,10 @@
     <w:p>
       <w:pPr>
         <w:rPr>
-          <w:del w:id="223" w:author="Kenneth Goldman" w:date="2023-04-03T08:40:00Z"/>
-        </w:rPr>
-      </w:pPr>
-      <w:del w:id="224" w:author="Kenneth Goldman" w:date="2023-04-03T08:40:00Z">
+          <w:del w:id="272" w:author="Kenneth Goldman" w:date="2023-04-03T08:40:00Z"/>
+        </w:rPr>
+      </w:pPr>
+      <w:del w:id="273" w:author="Kenneth Goldman" w:date="2023-04-03T08:40:00Z">
         <w:r>
           <w:delText>The .lib should be in c:\program files\openssl\lib\vc.</w:delText>
         </w:r>
@@ -15261,17 +15578,17 @@
     <w:p>
       <w:pPr>
         <w:rPr>
-          <w:del w:id="225" w:author="Kenneth Goldman" w:date="2023-04-03T08:40:00Z"/>
-        </w:rPr>
-      </w:pPr>
-    </w:p>
-    <w:p>
-      <w:pPr>
-        <w:rPr>
-          <w:del w:id="226" w:author="Kenneth Goldman" w:date="2023-04-03T08:40:00Z"/>
-        </w:rPr>
-      </w:pPr>
-      <w:del w:id="227" w:author="Kenneth Goldman" w:date="2023-04-03T08:40:00Z">
+          <w:del w:id="274" w:author="Kenneth Goldman" w:date="2023-04-03T08:40:00Z"/>
+        </w:rPr>
+      </w:pPr>
+    </w:p>
+    <w:p>
+      <w:pPr>
+        <w:rPr>
+          <w:del w:id="275" w:author="Kenneth Goldman" w:date="2023-04-03T08:40:00Z"/>
+        </w:rPr>
+      </w:pPr>
+      <w:del w:id="276" w:author="Kenneth Goldman" w:date="2023-04-03T08:40:00Z">
         <w:r>
           <w:delText>If not</w:delText>
         </w:r>
@@ -15280,17 +15597,17 @@
     <w:p>
       <w:pPr>
         <w:rPr>
-          <w:del w:id="228" w:author="Kenneth Goldman" w:date="2023-04-03T08:40:00Z"/>
-        </w:rPr>
-      </w:pPr>
-    </w:p>
-    <w:p>
-      <w:pPr>
-        <w:rPr>
-          <w:del w:id="229" w:author="Kenneth Goldman" w:date="2023-04-03T08:40:00Z"/>
-        </w:rPr>
-      </w:pPr>
-      <w:del w:id="230" w:author="Kenneth Goldman" w:date="2023-04-03T08:40:00Z">
+          <w:del w:id="277" w:author="Kenneth Goldman" w:date="2023-04-03T08:40:00Z"/>
+        </w:rPr>
+      </w:pPr>
+    </w:p>
+    <w:p>
+      <w:pPr>
+        <w:rPr>
+          <w:del w:id="278" w:author="Kenneth Goldman" w:date="2023-04-03T08:40:00Z"/>
+        </w:rPr>
+      </w:pPr>
+      <w:del w:id="279" w:author="Kenneth Goldman" w:date="2023-04-03T08:40:00Z">
         <w:r>
           <w:delText>Common Properties</w:delText>
         </w:r>
@@ -15299,10 +15616,10 @@
     <w:p>
       <w:pPr>
         <w:rPr>
-          <w:del w:id="231" w:author="Kenneth Goldman" w:date="2023-04-03T08:40:00Z"/>
-        </w:rPr>
-      </w:pPr>
-      <w:del w:id="232" w:author="Kenneth Goldman" w:date="2023-04-03T08:40:00Z">
+          <w:del w:id="280" w:author="Kenneth Goldman" w:date="2023-04-03T08:40:00Z"/>
+        </w:rPr>
+      </w:pPr>
+      <w:del w:id="281" w:author="Kenneth Goldman" w:date="2023-04-03T08:40:00Z">
         <w:r>
           <w:delText>Expand Linker, General</w:delText>
         </w:r>
@@ -15311,10 +15628,10 @@
     <w:p>
       <w:pPr>
         <w:rPr>
-          <w:del w:id="233" w:author="Kenneth Goldman" w:date="2023-04-03T08:40:00Z"/>
-        </w:rPr>
-      </w:pPr>
-      <w:del w:id="234" w:author="Kenneth Goldman" w:date="2023-04-03T08:40:00Z">
+          <w:del w:id="282" w:author="Kenneth Goldman" w:date="2023-04-03T08:40:00Z"/>
+        </w:rPr>
+      </w:pPr>
+      <w:del w:id="283" w:author="Kenneth Goldman" w:date="2023-04-03T08:40:00Z">
         <w:r>
           <w:delText>Change Additional Library Directories</w:delText>
         </w:r>
@@ -15323,10 +15640,10 @@
     <w:p>
       <w:pPr>
         <w:rPr>
-          <w:del w:id="235" w:author="Kenneth Goldman" w:date="2023-04-03T08:40:00Z"/>
-        </w:rPr>
-      </w:pPr>
-      <w:del w:id="236" w:author="Kenneth Goldman" w:date="2023-04-03T08:40:00Z">
+          <w:del w:id="284" w:author="Kenneth Goldman" w:date="2023-04-03T08:40:00Z"/>
+        </w:rPr>
+      </w:pPr>
+      <w:del w:id="285" w:author="Kenneth Goldman" w:date="2023-04-03T08:40:00Z">
         <w:r>
           <w:tab/>
           <w:delText>to the correct path</w:delText>
@@ -15336,7 +15653,7 @@
     <w:p>
       <w:pPr>
         <w:rPr>
-          <w:del w:id="237" w:author="Kenneth Goldman" w:date="2023-04-03T08:40:00Z"/>
+          <w:del w:id="286" w:author="Kenneth Goldman" w:date="2023-04-03T08:40:00Z"/>
         </w:rPr>
       </w:pPr>
     </w:p>
@@ -15360,31 +15677,31 @@
       <w:pPr>
         <w:pStyle w:val="Heading3"/>
         <w:rPr>
-          <w:del w:id="238" w:author="Kenneth Goldman" w:date="2023-04-03T09:05:00Z"/>
-        </w:rPr>
-      </w:pPr>
-      <w:bookmarkStart w:id="239" w:name="_Toc35934301"/>
-      <w:del w:id="240" w:author="Kenneth Goldman" w:date="2023-04-03T09:05:00Z">
+          <w:del w:id="287" w:author="Kenneth Goldman" w:date="2023-04-03T09:05:00Z"/>
+        </w:rPr>
+      </w:pPr>
+      <w:bookmarkStart w:id="288" w:name="_Toc35934301"/>
+      <w:del w:id="289" w:author="Kenneth Goldman" w:date="2023-04-03T09:05:00Z">
         <w:r>
           <w:delText>Windows Tbsi</w:delText>
         </w:r>
-        <w:bookmarkEnd w:id="239"/>
+        <w:bookmarkEnd w:id="288"/>
       </w:del>
     </w:p>
     <w:p>
       <w:pPr>
         <w:rPr>
-          <w:del w:id="241" w:author="Kenneth Goldman" w:date="2023-04-03T09:05:00Z"/>
-        </w:rPr>
-      </w:pPr>
-    </w:p>
-    <w:p>
-      <w:pPr>
-        <w:rPr>
-          <w:del w:id="242" w:author="Kenneth Goldman" w:date="2023-04-03T09:05:00Z"/>
-        </w:rPr>
-      </w:pPr>
-      <w:del w:id="243" w:author="Kenneth Goldman" w:date="2023-04-03T09:05:00Z">
+          <w:del w:id="290" w:author="Kenneth Goldman" w:date="2023-04-03T09:05:00Z"/>
+        </w:rPr>
+      </w:pPr>
+    </w:p>
+    <w:p>
+      <w:pPr>
+        <w:rPr>
+          <w:del w:id="291" w:author="Kenneth Goldman" w:date="2023-04-03T09:05:00Z"/>
+        </w:rPr>
+      </w:pPr>
+      <w:del w:id="292" w:author="Kenneth Goldman" w:date="2023-04-03T09:05:00Z">
         <w:r>
           <w:delText>These instructions have been tested</w:delText>
         </w:r>
@@ -15396,17 +15713,17 @@
     <w:p>
       <w:pPr>
         <w:rPr>
-          <w:del w:id="244" w:author="Kenneth Goldman" w:date="2023-04-03T09:05:00Z"/>
-        </w:rPr>
-      </w:pPr>
-    </w:p>
-    <w:p>
-      <w:pPr>
-        <w:rPr>
-          <w:del w:id="245" w:author="Kenneth Goldman" w:date="2023-04-03T09:05:00Z"/>
-        </w:rPr>
-      </w:pPr>
-      <w:del w:id="246" w:author="Kenneth Goldman" w:date="2023-04-03T09:05:00Z">
+          <w:del w:id="293" w:author="Kenneth Goldman" w:date="2023-04-03T09:05:00Z"/>
+        </w:rPr>
+      </w:pPr>
+    </w:p>
+    <w:p>
+      <w:pPr>
+        <w:rPr>
+          <w:del w:id="294" w:author="Kenneth Goldman" w:date="2023-04-03T09:05:00Z"/>
+        </w:rPr>
+      </w:pPr>
+      <w:del w:id="295" w:author="Kenneth Goldman" w:date="2023-04-03T09:05:00Z">
         <w:r>
           <w:delText>The VS project define</w:delText>
         </w:r>
@@ -15484,17 +15801,17 @@
     <w:p>
       <w:pPr>
         <w:rPr>
-          <w:del w:id="247" w:author="Kenneth Goldman" w:date="2023-04-03T09:05:00Z"/>
-        </w:rPr>
-      </w:pPr>
-    </w:p>
-    <w:p>
-      <w:pPr>
-        <w:rPr>
-          <w:del w:id="248" w:author="Kenneth Goldman" w:date="2023-04-03T09:05:00Z"/>
-        </w:rPr>
-      </w:pPr>
-      <w:del w:id="249" w:author="Kenneth Goldman" w:date="2023-04-03T09:05:00Z">
+          <w:del w:id="296" w:author="Kenneth Goldman" w:date="2023-04-03T09:05:00Z"/>
+        </w:rPr>
+      </w:pPr>
+    </w:p>
+    <w:p>
+      <w:pPr>
+        <w:rPr>
+          <w:del w:id="297" w:author="Kenneth Goldman" w:date="2023-04-03T09:05:00Z"/>
+        </w:rPr>
+      </w:pPr>
+      <w:del w:id="298" w:author="Kenneth Goldman" w:date="2023-04-03T09:05:00Z">
         <w:r>
           <w:tab/>
           <w:delText xml:space="preserve">Note:  To define </w:delText>
@@ -15514,10 +15831,10 @@
           <w:numId w:val="13"/>
         </w:numPr>
         <w:rPr>
-          <w:del w:id="250" w:author="Kenneth Goldman" w:date="2023-04-03T09:05:00Z"/>
-        </w:rPr>
-      </w:pPr>
-      <w:del w:id="251" w:author="Kenneth Goldman" w:date="2023-04-03T09:05:00Z">
+          <w:del w:id="299" w:author="Kenneth Goldman" w:date="2023-04-03T09:05:00Z"/>
+        </w:rPr>
+      </w:pPr>
+      <w:del w:id="300" w:author="Kenneth Goldman" w:date="2023-04-03T09:05:00Z">
         <w:r>
           <w:delText>View - Other Windows - Property Manager</w:delText>
         </w:r>
@@ -15530,10 +15847,10 @@
           <w:numId w:val="13"/>
         </w:numPr>
         <w:rPr>
-          <w:del w:id="252" w:author="Kenneth Goldman" w:date="2023-04-03T09:05:00Z"/>
-        </w:rPr>
-      </w:pPr>
-      <w:del w:id="253" w:author="Kenneth Goldman" w:date="2023-04-03T09:05:00Z">
+          <w:del w:id="301" w:author="Kenneth Goldman" w:date="2023-04-03T09:05:00Z"/>
+        </w:rPr>
+      </w:pPr>
+      <w:del w:id="302" w:author="Kenneth Goldman" w:date="2023-04-03T09:05:00Z">
         <w:r>
           <w:delText>Expand one of the projects</w:delText>
         </w:r>
@@ -15546,10 +15863,10 @@
           <w:numId w:val="13"/>
         </w:numPr>
         <w:rPr>
-          <w:del w:id="254" w:author="Kenneth Goldman" w:date="2023-04-03T09:05:00Z"/>
-        </w:rPr>
-      </w:pPr>
-      <w:del w:id="255" w:author="Kenneth Goldman" w:date="2023-04-03T09:05:00Z">
+          <w:del w:id="303" w:author="Kenneth Goldman" w:date="2023-04-03T09:05:00Z"/>
+        </w:rPr>
+      </w:pPr>
+      <w:del w:id="304" w:author="Kenneth Goldman" w:date="2023-04-03T09:05:00Z">
         <w:r>
           <w:delText>Expand Debug (or Release if doing a release build)</w:delText>
         </w:r>
@@ -15562,10 +15879,10 @@
           <w:numId w:val="13"/>
         </w:numPr>
         <w:rPr>
-          <w:del w:id="256" w:author="Kenneth Goldman" w:date="2023-04-03T09:05:00Z"/>
-        </w:rPr>
-      </w:pPr>
-      <w:del w:id="257" w:author="Kenneth Goldman" w:date="2023-04-03T09:05:00Z">
+          <w:del w:id="305" w:author="Kenneth Goldman" w:date="2023-04-03T09:05:00Z"/>
+        </w:rPr>
+      </w:pPr>
+      <w:del w:id="306" w:author="Kenneth Goldman" w:date="2023-04-03T09:05:00Z">
         <w:r>
           <w:delText xml:space="preserve">Double </w:delText>
         </w:r>
@@ -15587,10 +15904,10 @@
           <w:numId w:val="13"/>
         </w:numPr>
         <w:rPr>
-          <w:del w:id="258" w:author="Kenneth Goldman" w:date="2023-04-03T09:05:00Z"/>
-        </w:rPr>
-      </w:pPr>
-      <w:del w:id="259" w:author="Kenneth Goldman" w:date="2023-04-03T09:05:00Z">
+          <w:del w:id="307" w:author="Kenneth Goldman" w:date="2023-04-03T09:05:00Z"/>
+        </w:rPr>
+      </w:pPr>
+      <w:del w:id="308" w:author="Kenneth Goldman" w:date="2023-04-03T09:05:00Z">
         <w:r>
           <w:delText>Expand Common Properties, then C/C++, then select Preprocessor</w:delText>
         </w:r>
@@ -15603,10 +15920,10 @@
           <w:numId w:val="13"/>
         </w:numPr>
         <w:rPr>
-          <w:del w:id="260" w:author="Kenneth Goldman" w:date="2023-04-03T09:05:00Z"/>
-        </w:rPr>
-      </w:pPr>
-      <w:del w:id="261" w:author="Kenneth Goldman" w:date="2023-04-03T09:05:00Z">
+          <w:del w:id="309" w:author="Kenneth Goldman" w:date="2023-04-03T09:05:00Z"/>
+        </w:rPr>
+      </w:pPr>
+      <w:del w:id="310" w:author="Kenneth Goldman" w:date="2023-04-03T09:05:00Z">
         <w:r>
           <w:delText>Next to Preprocessor Definitions, click the value, then the down arrow, then &lt;Edit&gt;</w:delText>
         </w:r>
@@ -15619,10 +15936,10 @@
           <w:numId w:val="13"/>
         </w:numPr>
         <w:rPr>
-          <w:del w:id="262" w:author="Kenneth Goldman" w:date="2023-04-03T09:05:00Z"/>
-        </w:rPr>
-      </w:pPr>
-      <w:del w:id="263" w:author="Kenneth Goldman" w:date="2023-04-03T09:05:00Z">
+          <w:del w:id="311" w:author="Kenneth Goldman" w:date="2023-04-03T09:05:00Z"/>
+        </w:rPr>
+      </w:pPr>
+      <w:del w:id="312" w:author="Kenneth Goldman" w:date="2023-04-03T09:05:00Z">
         <w:r>
           <w:delText>Remove</w:delText>
         </w:r>
@@ -15650,10 +15967,10 @@
           <w:numId w:val="13"/>
         </w:numPr>
         <w:rPr>
-          <w:del w:id="264" w:author="Kenneth Goldman" w:date="2023-04-03T09:05:00Z"/>
-        </w:rPr>
-      </w:pPr>
-      <w:del w:id="265" w:author="Kenneth Goldman" w:date="2023-04-03T09:05:00Z">
+          <w:del w:id="313" w:author="Kenneth Goldman" w:date="2023-04-03T09:05:00Z"/>
+        </w:rPr>
+      </w:pPr>
+      <w:del w:id="314" w:author="Kenneth Goldman" w:date="2023-04-03T09:05:00Z">
         <w:r>
           <w:delText>OK, OK</w:delText>
         </w:r>
@@ -15662,7 +15979,7 @@
     <w:p>
       <w:pPr>
         <w:rPr>
-          <w:del w:id="266" w:author="Kenneth Goldman" w:date="2023-04-03T09:05:00Z"/>
+          <w:del w:id="315" w:author="Kenneth Goldman" w:date="2023-04-03T09:05:00Z"/>
         </w:rPr>
       </w:pPr>
     </w:p>
@@ -15670,10 +15987,10 @@
       <w:pPr>
         <w:ind w:left="720"/>
         <w:rPr>
-          <w:del w:id="267" w:author="Kenneth Goldman" w:date="2023-04-03T09:05:00Z"/>
-        </w:rPr>
-      </w:pPr>
-      <w:del w:id="268" w:author="Kenneth Goldman" w:date="2023-04-03T09:05:00Z">
+          <w:del w:id="316" w:author="Kenneth Goldman" w:date="2023-04-03T09:05:00Z"/>
+        </w:rPr>
+      </w:pPr>
+      <w:del w:id="317" w:author="Kenneth Goldman" w:date="2023-04-03T09:05:00Z">
         <w:r>
           <w:delText>Note:  The TPM_WINDOWS_TBSI_WIN8 macro also supports Windows 10.</w:delText>
         </w:r>
@@ -15683,23 +16000,475 @@
       <w:pPr>
         <w:ind w:firstLine="720"/>
         <w:rPr>
-          <w:del w:id="269" w:author="Kenneth Goldman" w:date="2023-04-03T09:05:00Z"/>
+          <w:del w:id="318" w:author="Kenneth Goldman" w:date="2023-04-03T09:05:00Z"/>
         </w:rPr>
       </w:pPr>
     </w:p>
     <w:p>
       <w:pPr>
         <w:pStyle w:val="Heading2"/>
-      </w:pPr>
-      <w:bookmarkStart w:id="270" w:name="_Toc432519259"/>
-      <w:bookmarkStart w:id="271" w:name="_Toc432519260"/>
-      <w:bookmarkStart w:id="272" w:name="_Toc35934302"/>
-      <w:bookmarkEnd w:id="270"/>
-      <w:bookmarkEnd w:id="271"/>
+        <w:rPr>
+          <w:ins w:id="319" w:author="Kenneth Goldman" w:date="2023-12-28T17:49:00Z"/>
+        </w:rPr>
+      </w:pPr>
+      <w:bookmarkStart w:id="320" w:name="_Toc432519259"/>
+      <w:bookmarkStart w:id="321" w:name="_Toc432519260"/>
+      <w:bookmarkStart w:id="322" w:name="_Ref154678203"/>
+      <w:bookmarkStart w:id="323" w:name="_Toc35934302"/>
+      <w:bookmarkEnd w:id="320"/>
+      <w:bookmarkEnd w:id="321"/>
+      <w:ins w:id="324" w:author="Kenneth Goldman" w:date="2023-12-28T17:49:00Z">
+        <w:r>
+          <w:t>Regression Test</w:t>
+        </w:r>
+        <w:bookmarkEnd w:id="322"/>
+      </w:ins>
+    </w:p>
+    <w:p>
+      <w:pPr>
+        <w:rPr>
+          <w:ins w:id="325" w:author="Kenneth Goldman" w:date="2023-12-28T17:49:00Z"/>
+        </w:rPr>
+      </w:pPr>
+    </w:p>
+    <w:p>
+      <w:pPr>
+        <w:rPr>
+          <w:ins w:id="326" w:author="Kenneth Goldman" w:date="2023-12-28T17:56:00Z"/>
+        </w:rPr>
+      </w:pPr>
+      <w:ins w:id="327" w:author="Kenneth Goldman" w:date="2023-12-28T17:49:00Z">
+        <w:r>
+          <w:t xml:space="preserve">After building for Windows or Linux, run the regression test against a running simulator.  </w:t>
+        </w:r>
+      </w:ins>
+    </w:p>
+    <w:p>
+      <w:pPr>
+        <w:rPr>
+          <w:ins w:id="328" w:author="Kenneth Goldman" w:date="2023-12-28T17:56:00Z"/>
+        </w:rPr>
+      </w:pPr>
+    </w:p>
+    <w:p>
+      <w:pPr>
+        <w:rPr>
+          <w:ins w:id="329" w:author="Kenneth Goldman" w:date="2023-12-28T17:56:00Z"/>
+        </w:rPr>
+      </w:pPr>
+      <w:ins w:id="330" w:author="Kenneth Goldman" w:date="2023-12-28T17:56:00Z">
+        <w:r>
+          <w:rPr>
+            <w:b/>
+            <w:color w:val="FF0000"/>
+          </w:rPr>
+          <w:t xml:space="preserve">The </w:t>
+        </w:r>
+        <w:r>
+          <w:rPr>
+            <w:b/>
+            <w:color w:val="FF0000"/>
+          </w:rPr>
+          <w:t xml:space="preserve">regression test </w:t>
+        </w:r>
+        <w:r>
+          <w:rPr>
+            <w:b/>
+            <w:color w:val="FF0000"/>
+          </w:rPr>
+          <w:t>does not</w:t>
+        </w:r>
+        <w:r>
+          <w:rPr>
+            <w:b/>
+            <w:color w:val="FF0000"/>
+          </w:rPr>
+          <w:t xml:space="preserve"> run against a hardware TPM</w:t>
+        </w:r>
+        <w:r>
+          <w:t xml:space="preserve">, since the platform firmware will have set the platform authorization.   There are likely to be other errors due to protected or unsupported TPM features.  </w:t>
+        </w:r>
+      </w:ins>
+    </w:p>
+    <w:p>
+      <w:pPr>
+        <w:rPr>
+          <w:ins w:id="331" w:author="Kenneth Goldman" w:date="2023-12-28T17:56:00Z"/>
+        </w:rPr>
+      </w:pPr>
+    </w:p>
+    <w:p>
+      <w:pPr>
+        <w:rPr>
+          <w:ins w:id="332" w:author="Kenneth Goldman" w:date="2023-12-28T17:56:00Z"/>
+          <w:b/>
+          <w:color w:val="FF0000"/>
+        </w:rPr>
+      </w:pPr>
+      <w:ins w:id="333" w:author="Kenneth Goldman" w:date="2023-12-28T17:56:00Z">
+        <w:r>
+          <w:rPr>
+            <w:b/>
+            <w:color w:val="FF0000"/>
+          </w:rPr>
+          <w:t>Use the regression test for TSS verification, not as a TPM test tool.</w:t>
+        </w:r>
+      </w:ins>
+    </w:p>
+    <w:p>
+      <w:pPr>
+        <w:rPr>
+          <w:ins w:id="334" w:author="Kenneth Goldman" w:date="2023-12-28T17:49:00Z"/>
+        </w:rPr>
+      </w:pPr>
+    </w:p>
+    <w:p>
+      <w:pPr>
+        <w:rPr>
+          <w:ins w:id="335" w:author="Kenneth Goldman" w:date="2023-12-28T17:53:00Z"/>
+        </w:rPr>
+      </w:pPr>
+      <w:ins w:id="336" w:author="Kenneth Goldman" w:date="2023-12-28T17:49:00Z">
+        <w:r>
+          <w:rPr>
+            <w:b/>
+            <w:bCs/>
+            <w:u w:val="single"/>
+          </w:rPr>
+          <w:t>Windows</w:t>
+        </w:r>
+      </w:ins>
+      <w:ins w:id="337" w:author="Kenneth Goldman" w:date="2023-12-28T17:52:00Z">
+        <w:r>
+          <w:t>, takes about 15 minutes</w:t>
+        </w:r>
+      </w:ins>
+      <w:ins w:id="338" w:author="Kenneth Goldman" w:date="2023-12-28T17:49:00Z">
+        <w:r>
+          <w:t>:</w:t>
+        </w:r>
+      </w:ins>
+    </w:p>
+    <w:p>
+      <w:pPr>
+        <w:rPr>
+          <w:ins w:id="339" w:author="Kenneth Goldman" w:date="2023-12-28T17:53:00Z"/>
+        </w:rPr>
+      </w:pPr>
+    </w:p>
+    <w:p>
+      <w:pPr>
+        <w:ind w:left="720"/>
+        <w:rPr>
+          <w:ins w:id="340" w:author="Kenneth Goldman" w:date="2023-12-28T17:53:00Z"/>
+        </w:rPr>
+      </w:pPr>
+      <w:ins w:id="341" w:author="Kenneth Goldman" w:date="2023-12-28T17:53:00Z">
+        <w:r>
+          <w:t>The Windows script assumes that typical command line tools such as touch and diff are installed.  A typical download location is</w:t>
+        </w:r>
+      </w:ins>
+    </w:p>
+    <w:p>
+      <w:pPr>
+        <w:rPr>
+          <w:ins w:id="342" w:author="Kenneth Goldman" w:date="2023-12-28T17:53:00Z"/>
+        </w:rPr>
+      </w:pPr>
+    </w:p>
+    <w:p>
+      <w:pPr>
+        <w:ind w:firstLine="720"/>
+        <w:rPr>
+          <w:ins w:id="343" w:author="Kenneth Goldman" w:date="2023-12-28T17:53:00Z"/>
+        </w:rPr>
+      </w:pPr>
+      <w:ins w:id="344" w:author="Kenneth Goldman" w:date="2023-12-28T17:53:00Z">
+        <w:r>
+          <w:fldChar w:fldCharType="begin"/>
+        </w:r>
+        <w:r>
+          <w:instrText>HYPERLINK "http://gnuwin32.sourceforge.net/packages.html"</w:instrText>
+        </w:r>
+        <w:r>
+          <w:fldChar w:fldCharType="separate"/>
+        </w:r>
+        <w:r>
+          <w:rPr>
+            <w:rStyle w:val="Hyperlink"/>
+            <w:noProof w:val="0"/>
+          </w:rPr>
+          <w:t>http://gnuwin32.sourceforge.net/packages.html</w:t>
+        </w:r>
+        <w:r>
+          <w:rPr>
+            <w:rStyle w:val="Hyperlink"/>
+            <w:noProof w:val="0"/>
+          </w:rPr>
+          <w:fldChar w:fldCharType="end"/>
+        </w:r>
+      </w:ins>
+    </w:p>
+    <w:p>
+      <w:pPr>
+        <w:rPr>
+          <w:ins w:id="345" w:author="Kenneth Goldman" w:date="2023-12-28T17:53:00Z"/>
+        </w:rPr>
+      </w:pPr>
+    </w:p>
+    <w:p>
+      <w:pPr>
+        <w:ind w:firstLine="720"/>
+        <w:rPr>
+          <w:ins w:id="346" w:author="Kenneth Goldman" w:date="2023-12-28T17:54:00Z"/>
+        </w:rPr>
+      </w:pPr>
+      <w:ins w:id="347" w:author="Kenneth Goldman" w:date="2023-12-28T17:53:00Z">
+        <w:r>
+          <w:t>See CoreUtils and DiffUtils.</w:t>
+        </w:r>
+      </w:ins>
+    </w:p>
+    <w:p>
+      <w:pPr>
+        <w:rPr>
+          <w:ins w:id="348" w:author="Kenneth Goldman" w:date="2023-12-28T17:54:00Z"/>
+        </w:rPr>
+      </w:pPr>
+    </w:p>
+    <w:p>
+      <w:pPr>
+        <w:rPr>
+          <w:ins w:id="349" w:author="Kenneth Goldman" w:date="2023-12-28T17:54:00Z"/>
+        </w:rPr>
+      </w:pPr>
+      <w:ins w:id="350" w:author="Kenneth Goldman" w:date="2023-12-28T17:54:00Z">
+        <w:r>
+          <w:t xml:space="preserve">The regression test script defaults to the executables being in the same directory as the script, …/tpm2/utils.  This is correct for the gcc build, but not for the Visual Studio build.  To point to those executables, set this environment variable.  </w:t>
+        </w:r>
+        <w:r>
+          <w:rPr>
+            <w:b/>
+          </w:rPr>
+          <w:t>Do not omit the trailing slash</w:t>
+        </w:r>
+        <w:r>
+          <w:t>.</w:t>
+        </w:r>
+      </w:ins>
+    </w:p>
+    <w:p>
+      <w:pPr>
+        <w:rPr>
+          <w:ins w:id="351" w:author="Kenneth Goldman" w:date="2023-12-28T17:54:00Z"/>
+        </w:rPr>
+      </w:pPr>
+    </w:p>
+    <w:p>
+      <w:pPr>
+        <w:rPr>
+          <w:ins w:id="352" w:author="Kenneth Goldman" w:date="2023-12-28T17:54:00Z"/>
+        </w:rPr>
+      </w:pPr>
+      <w:ins w:id="353" w:author="Kenneth Goldman" w:date="2023-12-28T17:54:00Z">
+        <w:r>
+          <w:t>&gt; set TPM_EXE_PATH=..\tpmutils\x64\Debug\</w:t>
+        </w:r>
+      </w:ins>
+    </w:p>
+    <w:p>
+      <w:pPr>
+        <w:rPr>
+          <w:ins w:id="354" w:author="Kenneth Goldman" w:date="2023-12-28T17:54:00Z"/>
+        </w:rPr>
+      </w:pPr>
+      <w:ins w:id="355" w:author="Kenneth Goldman" w:date="2023-12-28T17:54:00Z">
+        <w:r>
+          <w:t>&gt; set TPM_EXE_PATH=..\tpmutils\x64\Release\</w:t>
+        </w:r>
+      </w:ins>
+    </w:p>
+    <w:p>
+      <w:pPr>
+        <w:rPr>
+          <w:ins w:id="356" w:author="Kenneth Goldman" w:date="2023-12-28T17:49:00Z"/>
+        </w:rPr>
+      </w:pPr>
+    </w:p>
+    <w:p>
+      <w:pPr>
+        <w:rPr>
+          <w:ins w:id="357" w:author="Kenneth Goldman" w:date="2023-12-28T17:49:00Z"/>
+        </w:rPr>
+      </w:pPr>
+      <w:ins w:id="358" w:author="Kenneth Goldman" w:date="2023-12-28T17:49:00Z">
+        <w:r>
+          <w:t>&gt; reg,bat</w:t>
+        </w:r>
+      </w:ins>
+    </w:p>
+    <w:p>
+      <w:pPr>
+        <w:rPr>
+          <w:ins w:id="359" w:author="Kenneth Goldman" w:date="2023-12-28T17:49:00Z"/>
+        </w:rPr>
+      </w:pPr>
+    </w:p>
+    <w:p>
+      <w:pPr>
+        <w:rPr>
+          <w:ins w:id="360" w:author="Kenneth Goldman" w:date="2023-12-28T17:49:00Z"/>
+        </w:rPr>
+      </w:pPr>
+      <w:ins w:id="361" w:author="Kenneth Goldman" w:date="2023-12-28T17:49:00Z">
+        <w:r>
+          <w:rPr>
+            <w:b/>
+            <w:bCs/>
+            <w:u w:val="single"/>
+          </w:rPr>
+          <w:t>Linux</w:t>
+        </w:r>
+      </w:ins>
+      <w:ins w:id="362" w:author="Kenneth Goldman" w:date="2023-12-28T17:52:00Z">
+        <w:r>
+          <w:t>, takes about 5 minutes</w:t>
+        </w:r>
+      </w:ins>
+      <w:ins w:id="363" w:author="Kenneth Goldman" w:date="2023-12-28T17:49:00Z">
+        <w:r>
+          <w:t>:</w:t>
+        </w:r>
+      </w:ins>
+    </w:p>
+    <w:p>
+      <w:pPr>
+        <w:rPr>
+          <w:ins w:id="364" w:author="Kenneth Goldman" w:date="2023-12-28T17:49:00Z"/>
+        </w:rPr>
+      </w:pPr>
+    </w:p>
+    <w:p>
+      <w:pPr>
+        <w:rPr>
+          <w:ins w:id="365" w:author="Kenneth Goldman" w:date="2023-12-28T17:49:00Z"/>
+        </w:rPr>
+      </w:pPr>
+      <w:ins w:id="366" w:author="Kenneth Goldman" w:date="2023-12-28T17:49:00Z">
+        <w:r>
+          <w:t>&gt; ./reg.sh -a</w:t>
+        </w:r>
+      </w:ins>
+    </w:p>
+    <w:p>
+      <w:pPr>
+        <w:rPr>
+          <w:ins w:id="367" w:author="Kenneth Goldman" w:date="2023-12-28T17:49:00Z"/>
+        </w:rPr>
+      </w:pPr>
+    </w:p>
+    <w:p>
+      <w:pPr>
+        <w:rPr>
+          <w:ins w:id="368" w:author="Kenneth Goldman" w:date="2023-12-28T17:57:00Z"/>
+        </w:rPr>
+      </w:pPr>
+      <w:ins w:id="369" w:author="Kenneth Goldman" w:date="2023-12-28T17:57:00Z">
+        <w:r>
+          <w:t>Selective tests can be run.  See reg.sh -h for the test numbers.</w:t>
+        </w:r>
+      </w:ins>
+    </w:p>
+    <w:p>
+      <w:pPr>
+        <w:rPr>
+          <w:ins w:id="370" w:author="Kenneth Goldman" w:date="2023-12-28T17:57:00Z"/>
+        </w:rPr>
+      </w:pPr>
+    </w:p>
+    <w:p>
+      <w:pPr>
+        <w:rPr>
+          <w:ins w:id="371" w:author="Kenneth Goldman" w:date="2023-12-28T17:56:00Z"/>
+        </w:rPr>
+      </w:pPr>
+      <w:ins w:id="372" w:author="Kenneth Goldman" w:date="2023-12-28T17:49:00Z">
+        <w:r>
+          <w:t xml:space="preserve">The regression test can run against a </w:t>
+        </w:r>
+        <w:r>
+          <w:rPr>
+            <w:b/>
+          </w:rPr>
+          <w:t>software</w:t>
+        </w:r>
+        <w:r>
+          <w:t xml:space="preserve"> TPM at /dev/tpm0.  It will skip the power up sequence.  However, it uses the environment variable </w:t>
+        </w:r>
+        <w:r>
+          <w:fldChar w:fldCharType="begin"/>
+        </w:r>
+        <w:r>
+          <w:instrText xml:space="preserve"> REF _Ref473274005 \h </w:instrText>
+        </w:r>
+      </w:ins>
+      <w:ins w:id="373" w:author="Kenneth Goldman" w:date="2023-12-28T17:49:00Z">
+        <w:r>
+          <w:fldChar w:fldCharType="separate"/>
+        </w:r>
+        <w:r>
+          <w:t>TPM_INTERFACE_TYPE</w:t>
+        </w:r>
+        <w:r>
+          <w:fldChar w:fldCharType="end"/>
+        </w:r>
+        <w:r>
+          <w:t xml:space="preserve"> as the determination.  If the default </w:t>
+        </w:r>
+        <w:r>
+          <w:fldChar w:fldCharType="begin"/>
+        </w:r>
+        <w:r>
+          <w:instrText xml:space="preserve"> REF _Ref473274005 \h </w:instrText>
+        </w:r>
+      </w:ins>
+      <w:ins w:id="374" w:author="Kenneth Goldman" w:date="2023-12-28T17:49:00Z">
+        <w:r>
+          <w:fldChar w:fldCharType="separate"/>
+        </w:r>
+        <w:r>
+          <w:t>TPM_INTERFACE_TYPE</w:t>
+        </w:r>
+        <w:r>
+          <w:fldChar w:fldCharType="end"/>
+        </w:r>
+        <w:r>
+          <w:t xml:space="preserve"> was changed at compile time, the regression test will try the power up sequence unless the environment variable is also set.</w:t>
+        </w:r>
+      </w:ins>
+    </w:p>
+    <w:p>
+      <w:pPr>
+        <w:rPr>
+          <w:ins w:id="375" w:author="Kenneth Goldman" w:date="2023-12-28T17:56:00Z"/>
+        </w:rPr>
+      </w:pPr>
+    </w:p>
+    <w:p>
+      <w:pPr>
+        <w:rPr>
+          <w:ins w:id="376" w:author="Kenneth Goldman" w:date="2023-12-28T17:49:00Z"/>
+        </w:rPr>
+      </w:pPr>
+    </w:p>
+    <w:p>
+      <w:pPr>
+        <w:pStyle w:val="Heading2"/>
+      </w:pPr>
       <w:r>
         <w:t>Mac</w:t>
       </w:r>
-      <w:bookmarkEnd w:id="272"/>
+      <w:bookmarkEnd w:id="323"/>
     </w:p>
     <w:p/>
     <w:p>
@@ -15798,11 +16567,11 @@
       <w:pPr>
         <w:pStyle w:val="Heading2"/>
       </w:pPr>
-      <w:bookmarkStart w:id="273" w:name="_Toc35934303"/>
+      <w:bookmarkStart w:id="377" w:name="_Toc35934303"/>
       <w:r>
         <w:t>AIX</w:t>
       </w:r>
-      <w:bookmarkEnd w:id="273"/>
+      <w:bookmarkEnd w:id="377"/>
     </w:p>
     <w:p/>
     <w:p>
@@ -15888,57 +16657,58 @@
           <w:sz w:val="22"/>
         </w:rPr>
       </w:pPr>
-      <w:bookmarkStart w:id="274" w:name="_Toc467152829"/>
-      <w:bookmarkStart w:id="275" w:name="_Toc467152831"/>
-      <w:bookmarkStart w:id="276" w:name="_Toc467152832"/>
-      <w:bookmarkStart w:id="277" w:name="_Toc467152837"/>
-      <w:bookmarkStart w:id="278" w:name="_Toc154370782"/>
-      <w:bookmarkStart w:id="279" w:name="_Toc154371349"/>
-      <w:bookmarkStart w:id="280" w:name="_Toc154371458"/>
-      <w:bookmarkStart w:id="281" w:name="_Toc154383391"/>
-      <w:bookmarkStart w:id="282" w:name="_Toc154384105"/>
-      <w:bookmarkStart w:id="283" w:name="_Toc154384265"/>
-      <w:bookmarkStart w:id="284" w:name="_Toc154554698"/>
-      <w:bookmarkStart w:id="285" w:name="_Toc156112646"/>
-      <w:bookmarkStart w:id="286" w:name="_Toc156116350"/>
-      <w:bookmarkStart w:id="287" w:name="_Toc145317310"/>
-      <w:bookmarkStart w:id="288" w:name="_Toc145317372"/>
-      <w:bookmarkStart w:id="289" w:name="_Toc145317878"/>
-      <w:bookmarkStart w:id="290" w:name="_Toc145318604"/>
-      <w:bookmarkStart w:id="291" w:name="_Toc145318669"/>
-      <w:bookmarkStart w:id="292" w:name="_Toc145328450"/>
-      <w:bookmarkStart w:id="293" w:name="_Toc145388433"/>
-      <w:bookmarkStart w:id="294" w:name="_Toc145754964"/>
-      <w:bookmarkStart w:id="295" w:name="_Toc35934304"/>
-      <w:bookmarkEnd w:id="274"/>
-      <w:bookmarkEnd w:id="275"/>
-      <w:bookmarkEnd w:id="276"/>
-      <w:bookmarkEnd w:id="277"/>
-      <w:bookmarkEnd w:id="278"/>
-      <w:bookmarkEnd w:id="279"/>
-      <w:bookmarkEnd w:id="280"/>
-      <w:bookmarkEnd w:id="281"/>
-      <w:bookmarkEnd w:id="282"/>
-      <w:bookmarkEnd w:id="283"/>
-      <w:bookmarkEnd w:id="284"/>
-      <w:bookmarkEnd w:id="285"/>
-      <w:bookmarkEnd w:id="286"/>
-      <w:bookmarkEnd w:id="287"/>
-      <w:bookmarkEnd w:id="288"/>
-      <w:bookmarkEnd w:id="289"/>
-      <w:bookmarkEnd w:id="290"/>
-      <w:bookmarkEnd w:id="291"/>
-      <w:bookmarkEnd w:id="292"/>
-      <w:bookmarkEnd w:id="293"/>
-      <w:bookmarkEnd w:id="294"/>
+      <w:bookmarkStart w:id="378" w:name="_Toc467152829"/>
+      <w:bookmarkStart w:id="379" w:name="_Toc467152831"/>
+      <w:bookmarkStart w:id="380" w:name="_Toc467152832"/>
+      <w:bookmarkStart w:id="381" w:name="_Toc467152837"/>
+      <w:bookmarkStart w:id="382" w:name="_Toc154370782"/>
+      <w:bookmarkStart w:id="383" w:name="_Toc154371349"/>
+      <w:bookmarkStart w:id="384" w:name="_Toc154371458"/>
+      <w:bookmarkStart w:id="385" w:name="_Toc154383391"/>
+      <w:bookmarkStart w:id="386" w:name="_Toc154384105"/>
+      <w:bookmarkStart w:id="387" w:name="_Toc154384265"/>
+      <w:bookmarkStart w:id="388" w:name="_Toc154554698"/>
+      <w:bookmarkStart w:id="389" w:name="_Toc156112646"/>
+      <w:bookmarkStart w:id="390" w:name="_Toc156116350"/>
+      <w:bookmarkStart w:id="391" w:name="_Toc145317310"/>
+      <w:bookmarkStart w:id="392" w:name="_Toc145317372"/>
+      <w:bookmarkStart w:id="393" w:name="_Toc145317878"/>
+      <w:bookmarkStart w:id="394" w:name="_Toc145318604"/>
+      <w:bookmarkStart w:id="395" w:name="_Toc145318669"/>
+      <w:bookmarkStart w:id="396" w:name="_Toc145328450"/>
+      <w:bookmarkStart w:id="397" w:name="_Toc145388433"/>
+      <w:bookmarkStart w:id="398" w:name="_Toc145754964"/>
+      <w:bookmarkStart w:id="399" w:name="_Toc35934304"/>
+      <w:bookmarkEnd w:id="378"/>
+      <w:bookmarkEnd w:id="379"/>
+      <w:bookmarkEnd w:id="380"/>
+      <w:bookmarkEnd w:id="381"/>
+      <w:bookmarkEnd w:id="382"/>
+      <w:bookmarkEnd w:id="383"/>
+      <w:bookmarkEnd w:id="384"/>
+      <w:bookmarkEnd w:id="385"/>
+      <w:bookmarkEnd w:id="386"/>
+      <w:bookmarkEnd w:id="387"/>
+      <w:bookmarkEnd w:id="388"/>
+      <w:bookmarkEnd w:id="389"/>
+      <w:bookmarkEnd w:id="390"/>
+      <w:bookmarkEnd w:id="391"/>
+      <w:bookmarkEnd w:id="392"/>
+      <w:bookmarkEnd w:id="393"/>
+      <w:bookmarkEnd w:id="394"/>
+      <w:bookmarkEnd w:id="395"/>
+      <w:bookmarkEnd w:id="396"/>
+      <w:bookmarkEnd w:id="397"/>
+      <w:bookmarkEnd w:id="398"/>
       <w:r>
         <w:rPr>
           <w:spacing w:val="8"/>
           <w:sz w:val="22"/>
         </w:rPr>
+        <w:lastRenderedPageBreak/>
         <w:t>Fedora</w:t>
       </w:r>
-      <w:bookmarkEnd w:id="295"/>
+      <w:bookmarkEnd w:id="399"/>
     </w:p>
     <w:p>
       <w:r>
@@ -15976,14 +16746,14 @@
       <w:pPr>
         <w:pStyle w:val="Heading2"/>
       </w:pPr>
-      <w:bookmarkStart w:id="296" w:name="_Toc35934305"/>
+      <w:bookmarkStart w:id="400" w:name="_Toc35934305"/>
       <w:r>
         <w:t xml:space="preserve">Local </w:t>
       </w:r>
       <w:r>
         <w:t>Install</w:t>
       </w:r>
-      <w:bookmarkEnd w:id="296"/>
+      <w:bookmarkEnd w:id="400"/>
     </w:p>
     <w:p/>
     <w:p>
@@ -16271,11 +17041,11 @@
       <w:pPr>
         <w:pStyle w:val="Heading2"/>
       </w:pPr>
-      <w:bookmarkStart w:id="297" w:name="_Toc35934306"/>
+      <w:bookmarkStart w:id="401" w:name="_Toc35934306"/>
       <w:r>
         <w:t>Alternative Local Install</w:t>
       </w:r>
-      <w:bookmarkEnd w:id="297"/>
+      <w:bookmarkEnd w:id="401"/>
     </w:p>
     <w:p/>
     <w:p/>
@@ -16309,6 +17079,7 @@
     </w:p>
     <w:p>
       <w:r>
+        <w:lastRenderedPageBreak/>
         <w:t xml:space="preserve"># yum erase </w:t>
       </w:r>
       <w:r>
@@ -16403,11 +17174,11 @@
       <w:pPr>
         <w:pStyle w:val="Heading2"/>
       </w:pPr>
-      <w:bookmarkStart w:id="298" w:name="_Toc35934307"/>
+      <w:bookmarkStart w:id="402" w:name="_Toc35934307"/>
       <w:r>
         <w:t>Repository Install</w:t>
       </w:r>
-      <w:bookmarkEnd w:id="298"/>
+      <w:bookmarkEnd w:id="402"/>
     </w:p>
     <w:p/>
     <w:p>
@@ -16432,11 +17203,11 @@
       <w:pPr>
         <w:pStyle w:val="Heading2"/>
       </w:pPr>
-      <w:bookmarkStart w:id="299" w:name="_Toc35934308"/>
+      <w:bookmarkStart w:id="403" w:name="_Toc35934308"/>
       <w:r>
         <w:t>Install Test</w:t>
       </w:r>
-      <w:bookmarkEnd w:id="299"/>
+      <w:bookmarkEnd w:id="403"/>
     </w:p>
     <w:p/>
     <w:p>
@@ -16451,7 +17222,7 @@
           <w:rStyle w:val="FollowedHyperlink"/>
         </w:rPr>
       </w:pPr>
-      <w:hyperlink r:id="rId14" w:history="1">
+      <w:hyperlink r:id="rId13" w:history="1">
         <w:r>
           <w:rPr>
             <w:rStyle w:val="Hyperlink"/>
@@ -16549,13 +17320,13 @@
       <w:pPr>
         <w:pStyle w:val="Heading2"/>
       </w:pPr>
-      <w:bookmarkStart w:id="300" w:name="_Ref456884269"/>
-      <w:bookmarkStart w:id="301" w:name="_Toc35934309"/>
+      <w:bookmarkStart w:id="404" w:name="_Ref456884269"/>
+      <w:bookmarkStart w:id="405" w:name="_Toc35934309"/>
       <w:r>
         <w:t>Source rpms</w:t>
       </w:r>
-      <w:bookmarkEnd w:id="300"/>
-      <w:bookmarkEnd w:id="301"/>
+      <w:bookmarkEnd w:id="404"/>
+      <w:bookmarkEnd w:id="405"/>
     </w:p>
     <w:p/>
     <w:p>
@@ -16593,6 +17364,7 @@
     <w:p/>
     <w:p>
       <w:r>
+        <w:lastRenderedPageBreak/>
         <w:t xml:space="preserve">The src rpm has a tarball and spec file.  </w:t>
       </w:r>
     </w:p>
@@ -16619,31 +17391,32 @@
           <w:sz w:val="22"/>
         </w:rPr>
       </w:pPr>
-      <w:bookmarkStart w:id="302" w:name="_Toc35934310"/>
+      <w:bookmarkStart w:id="406" w:name="_Toc35934310"/>
       <w:r>
         <w:rPr>
           <w:spacing w:val="8"/>
           <w:sz w:val="22"/>
         </w:rPr>
+        <w:lastRenderedPageBreak/>
         <w:t>Status</w:t>
       </w:r>
-      <w:bookmarkEnd w:id="302"/>
+      <w:bookmarkEnd w:id="406"/>
     </w:p>
     <w:p>
       <w:pPr>
         <w:pStyle w:val="Heading2"/>
       </w:pPr>
-      <w:bookmarkStart w:id="303" w:name="_Toc458078490"/>
-      <w:bookmarkStart w:id="304" w:name="_Toc458078536"/>
-      <w:bookmarkStart w:id="305" w:name="_Toc458503980"/>
-      <w:bookmarkStart w:id="306" w:name="_Toc35934311"/>
-      <w:bookmarkEnd w:id="303"/>
-      <w:bookmarkEnd w:id="304"/>
-      <w:bookmarkEnd w:id="305"/>
+      <w:bookmarkStart w:id="407" w:name="_Toc458078490"/>
+      <w:bookmarkStart w:id="408" w:name="_Toc458078536"/>
+      <w:bookmarkStart w:id="409" w:name="_Toc458503980"/>
+      <w:bookmarkStart w:id="410" w:name="_Toc35934311"/>
+      <w:bookmarkEnd w:id="407"/>
+      <w:bookmarkEnd w:id="408"/>
+      <w:bookmarkEnd w:id="409"/>
       <w:r>
         <w:t>Utilities</w:t>
       </w:r>
-      <w:bookmarkEnd w:id="306"/>
+      <w:bookmarkEnd w:id="410"/>
     </w:p>
     <w:p/>
     <w:p>
@@ -16758,14 +17531,14 @@
       <w:pPr>
         <w:pStyle w:val="Heading2"/>
       </w:pPr>
-      <w:bookmarkStart w:id="307" w:name="_Toc35934312"/>
+      <w:bookmarkStart w:id="411" w:name="_Toc35934312"/>
       <w:r>
         <w:t>B</w:t>
       </w:r>
       <w:r>
         <w:t>ugs</w:t>
       </w:r>
-      <w:bookmarkEnd w:id="307"/>
+      <w:bookmarkEnd w:id="411"/>
     </w:p>
     <w:p/>
     <w:p>
@@ -16778,11 +17551,11 @@
       <w:pPr>
         <w:pStyle w:val="Heading2"/>
       </w:pPr>
-      <w:bookmarkStart w:id="308" w:name="_Toc35934313"/>
+      <w:bookmarkStart w:id="412" w:name="_Toc35934313"/>
       <w:r>
         <w:t>Untested</w:t>
       </w:r>
-      <w:bookmarkEnd w:id="308"/>
+      <w:bookmarkEnd w:id="412"/>
     </w:p>
     <w:p/>
     <w:p>
@@ -16864,15 +17637,16 @@
           <w:sz w:val="22"/>
         </w:rPr>
       </w:pPr>
-      <w:bookmarkStart w:id="309" w:name="_Toc35934314"/>
+      <w:bookmarkStart w:id="413" w:name="_Toc35934314"/>
       <w:r>
         <w:rPr>
           <w:spacing w:val="8"/>
           <w:sz w:val="22"/>
         </w:rPr>
+        <w:lastRenderedPageBreak/>
         <w:t>Threading</w:t>
       </w:r>
-      <w:bookmarkEnd w:id="309"/>
+      <w:bookmarkEnd w:id="413"/>
     </w:p>
     <w:p/>
     <w:p>
@@ -16950,15 +17724,16 @@
           <w:sz w:val="22"/>
         </w:rPr>
       </w:pPr>
-      <w:bookmarkStart w:id="310" w:name="_Toc35934315"/>
+      <w:bookmarkStart w:id="414" w:name="_Toc35934315"/>
       <w:r>
         <w:rPr>
           <w:spacing w:val="8"/>
           <w:sz w:val="22"/>
         </w:rPr>
+        <w:lastRenderedPageBreak/>
         <w:t>Troubleshooting</w:t>
       </w:r>
-      <w:bookmarkEnd w:id="310"/>
+      <w:bookmarkEnd w:id="414"/>
     </w:p>
     <w:p>
       <w:r>
@@ -16971,11 +17746,11 @@
       <w:pPr>
         <w:pStyle w:val="Heading2"/>
       </w:pPr>
-      <w:bookmarkStart w:id="311" w:name="_Toc35934316"/>
+      <w:bookmarkStart w:id="415" w:name="_Toc35934316"/>
       <w:r>
         <w:t>Environment Variables</w:t>
       </w:r>
-      <w:bookmarkEnd w:id="311"/>
+      <w:bookmarkEnd w:id="415"/>
     </w:p>
     <w:p/>
     <w:p>
@@ -17036,11 +17811,11 @@
       <w:pPr>
         <w:pStyle w:val="Heading2"/>
       </w:pPr>
-      <w:bookmarkStart w:id="312" w:name="_Toc35934317"/>
+      <w:bookmarkStart w:id="416" w:name="_Toc35934317"/>
       <w:r>
         <w:t>Command line utilities fail on Windows 10</w:t>
       </w:r>
-      <w:bookmarkEnd w:id="312"/>
+      <w:bookmarkEnd w:id="416"/>
     </w:p>
     <w:p/>
     <w:p>
@@ -17059,14 +17834,14 @@
       <w:pPr>
         <w:pStyle w:val="Heading2"/>
       </w:pPr>
-      <w:bookmarkStart w:id="313" w:name="_Toc35934318"/>
+      <w:bookmarkStart w:id="417" w:name="_Toc35934318"/>
       <w:r>
         <w:t>OpenSSL Linking</w:t>
       </w:r>
       <w:r>
         <w:t xml:space="preserve"> on Windows</w:t>
       </w:r>
-      <w:bookmarkEnd w:id="313"/>
+      <w:bookmarkEnd w:id="417"/>
     </w:p>
     <w:p/>
     <w:p>
@@ -17085,11 +17860,11 @@
       <w:pPr>
         <w:pStyle w:val="Heading2"/>
       </w:pPr>
-      <w:bookmarkStart w:id="314" w:name="_Toc35934319"/>
+      <w:bookmarkStart w:id="418" w:name="_Toc35934319"/>
       <w:r>
         <w:t>Loaded objects (keys) disappear</w:t>
       </w:r>
-      <w:bookmarkEnd w:id="314"/>
+      <w:bookmarkEnd w:id="418"/>
     </w:p>
     <w:p/>
     <w:p>
@@ -17103,6 +17878,7 @@
     <w:p/>
     <w:p>
       <w:r>
+        <w:lastRenderedPageBreak/>
         <w:t>This occurs with a hardware TPM - always on Windows and with Linux when connecting to /dev/tpmrm0.  It will not occur when connecting directly with a software TPM or a hardware TPM at /dev/tpm0, which bypasses the resource manager.  It will also not occur once the prototyping script is replaced by an executable that does not close the connection after each TPM command.</w:t>
       </w:r>
     </w:p>
@@ -17150,7 +17926,7 @@
     </w:p>
     <w:p/>
     <w:sectPr>
-      <w:footerReference w:type="default" r:id="rId15"/>
+      <w:footerReference w:type="default" r:id="rId14"/>
       <w:pgSz w:w="12240" w:h="15840"/>
       <w:pgMar w:top="1440" w:right="1800" w:bottom="1440" w:left="1800" w:header="720" w:footer="720" w:gutter="0"/>
       <w:cols w:space="720"/>
@@ -19175,6 +19951,118 @@
     </w:lvl>
   </w:abstractNum>
   <w:abstractNum w:abstractNumId="17" w15:restartNumberingAfterBreak="0">
+    <w:nsid w:val="5336054C"/>
+    <w:multiLevelType w:val="hybridMultilevel"/>
+    <w:tmpl w:val="3F6A35CE"/>
+    <w:lvl w:ilvl="0" w:tplc="0409000B">
+      <w:numFmt w:val="bullet"/>
+      <w:lvlText w:val=""/>
+      <w:lvlJc w:val="left"/>
+      <w:pPr>
+        <w:ind w:left="720" w:hanging="360"/>
+      </w:pPr>
+      <w:rPr>
+        <w:rFonts w:ascii="Wingdings" w:eastAsia="Times New Roman" w:hAnsi="Wingdings" w:cs="Times New Roman" w:hint="default"/>
+      </w:rPr>
+    </w:lvl>
+    <w:lvl w:ilvl="1" w:tplc="04090003" w:tentative="1">
+      <w:start w:val="1"/>
+      <w:numFmt w:val="bullet"/>
+      <w:lvlText w:val="o"/>
+      <w:lvlJc w:val="left"/>
+      <w:pPr>
+        <w:ind w:left="1440" w:hanging="360"/>
+      </w:pPr>
+      <w:rPr>
+        <w:rFonts w:ascii="Courier New" w:hAnsi="Courier New" w:cs="Courier New" w:hint="default"/>
+      </w:rPr>
+    </w:lvl>
+    <w:lvl w:ilvl="2" w:tplc="04090005" w:tentative="1">
+      <w:start w:val="1"/>
+      <w:numFmt w:val="bullet"/>
+      <w:lvlText w:val=""/>
+      <w:lvlJc w:val="left"/>
+      <w:pPr>
+        <w:ind w:left="2160" w:hanging="360"/>
+      </w:pPr>
+      <w:rPr>
+        <w:rFonts w:ascii="Wingdings" w:hAnsi="Wingdings" w:hint="default"/>
+      </w:rPr>
+    </w:lvl>
+    <w:lvl w:ilvl="3" w:tplc="04090001" w:tentative="1">
+      <w:start w:val="1"/>
+      <w:numFmt w:val="bullet"/>
+      <w:lvlText w:val=""/>
+      <w:lvlJc w:val="left"/>
+      <w:pPr>
+        <w:ind w:left="2880" w:hanging="360"/>
+      </w:pPr>
+      <w:rPr>
+        <w:rFonts w:ascii="Symbol" w:hAnsi="Symbol" w:hint="default"/>
+      </w:rPr>
+    </w:lvl>
+    <w:lvl w:ilvl="4" w:tplc="04090003" w:tentative="1">
+      <w:start w:val="1"/>
+      <w:numFmt w:val="bullet"/>
+      <w:lvlText w:val="o"/>
+      <w:lvlJc w:val="left"/>
+      <w:pPr>
+        <w:ind w:left="3600" w:hanging="360"/>
+      </w:pPr>
+      <w:rPr>
+        <w:rFonts w:ascii="Courier New" w:hAnsi="Courier New" w:cs="Courier New" w:hint="default"/>
+      </w:rPr>
+    </w:lvl>
+    <w:lvl w:ilvl="5" w:tplc="04090005" w:tentative="1">
+      <w:start w:val="1"/>
+      <w:numFmt w:val="bullet"/>
+      <w:lvlText w:val=""/>
+      <w:lvlJc w:val="left"/>
+      <w:pPr>
+        <w:ind w:left="4320" w:hanging="360"/>
+      </w:pPr>
+      <w:rPr>
+        <w:rFonts w:ascii="Wingdings" w:hAnsi="Wingdings" w:hint="default"/>
+      </w:rPr>
+    </w:lvl>
+    <w:lvl w:ilvl="6" w:tplc="04090001" w:tentative="1">
+      <w:start w:val="1"/>
+      <w:numFmt w:val="bullet"/>
+      <w:lvlText w:val=""/>
+      <w:lvlJc w:val="left"/>
+      <w:pPr>
+        <w:ind w:left="5040" w:hanging="360"/>
+      </w:pPr>
+      <w:rPr>
+        <w:rFonts w:ascii="Symbol" w:hAnsi="Symbol" w:hint="default"/>
+      </w:rPr>
+    </w:lvl>
+    <w:lvl w:ilvl="7" w:tplc="04090003" w:tentative="1">
+      <w:start w:val="1"/>
+      <w:numFmt w:val="bullet"/>
+      <w:lvlText w:val="o"/>
+      <w:lvlJc w:val="left"/>
+      <w:pPr>
+        <w:ind w:left="5760" w:hanging="360"/>
+      </w:pPr>
+      <w:rPr>
+        <w:rFonts w:ascii="Courier New" w:hAnsi="Courier New" w:cs="Courier New" w:hint="default"/>
+      </w:rPr>
+    </w:lvl>
+    <w:lvl w:ilvl="8" w:tplc="04090005" w:tentative="1">
+      <w:start w:val="1"/>
+      <w:numFmt w:val="bullet"/>
+      <w:lvlText w:val=""/>
+      <w:lvlJc w:val="left"/>
+      <w:pPr>
+        <w:ind w:left="6480" w:hanging="360"/>
+      </w:pPr>
+      <w:rPr>
+        <w:rFonts w:ascii="Wingdings" w:hAnsi="Wingdings" w:hint="default"/>
+      </w:rPr>
+    </w:lvl>
+  </w:abstractNum>
+  <w:abstractNum w:abstractNumId="18" w15:restartNumberingAfterBreak="0">
     <w:nsid w:val="58B017B6"/>
     <w:multiLevelType w:val="hybridMultilevel"/>
     <w:tmpl w:val="BA586514"/>
@@ -19287,7 +20175,7 @@
       </w:rPr>
     </w:lvl>
   </w:abstractNum>
-  <w:abstractNum w:abstractNumId="18" w15:restartNumberingAfterBreak="0">
+  <w:abstractNum w:abstractNumId="19" w15:restartNumberingAfterBreak="0">
     <w:nsid w:val="5EB64322"/>
     <w:multiLevelType w:val="hybridMultilevel"/>
     <w:tmpl w:val="12BE4CA8"/>
@@ -19400,7 +20288,7 @@
       </w:rPr>
     </w:lvl>
   </w:abstractNum>
-  <w:abstractNum w:abstractNumId="19" w15:restartNumberingAfterBreak="0">
+  <w:abstractNum w:abstractNumId="20" w15:restartNumberingAfterBreak="0">
     <w:nsid w:val="63475CC5"/>
     <w:multiLevelType w:val="hybridMultilevel"/>
     <w:tmpl w:val="6EE82B3E"/>
@@ -19513,7 +20401,7 @@
       </w:rPr>
     </w:lvl>
   </w:abstractNum>
-  <w:abstractNum w:abstractNumId="20" w15:restartNumberingAfterBreak="0">
+  <w:abstractNum w:abstractNumId="21" w15:restartNumberingAfterBreak="0">
     <w:nsid w:val="65AA007C"/>
     <w:multiLevelType w:val="hybridMultilevel"/>
     <w:tmpl w:val="936E7206"/>
@@ -19626,7 +20514,7 @@
       </w:rPr>
     </w:lvl>
   </w:abstractNum>
-  <w:abstractNum w:abstractNumId="21" w15:restartNumberingAfterBreak="0">
+  <w:abstractNum w:abstractNumId="22" w15:restartNumberingAfterBreak="0">
     <w:nsid w:val="661F78BE"/>
     <w:multiLevelType w:val="hybridMultilevel"/>
     <w:tmpl w:val="AE80F104"/>
@@ -19739,7 +20627,7 @@
       </w:rPr>
     </w:lvl>
   </w:abstractNum>
-  <w:abstractNum w:abstractNumId="22" w15:restartNumberingAfterBreak="0">
+  <w:abstractNum w:abstractNumId="23" w15:restartNumberingAfterBreak="0">
     <w:nsid w:val="6B6F4796"/>
     <w:multiLevelType w:val="hybridMultilevel"/>
     <w:tmpl w:val="213679F6"/>
@@ -19855,7 +20743,7 @@
       </w:pPr>
     </w:lvl>
   </w:abstractNum>
-  <w:abstractNum w:abstractNumId="23" w15:restartNumberingAfterBreak="0">
+  <w:abstractNum w:abstractNumId="24" w15:restartNumberingAfterBreak="0">
     <w:nsid w:val="6E561E2F"/>
     <w:multiLevelType w:val="multilevel"/>
     <w:tmpl w:val="EE8CFC9E"/>
@@ -20014,7 +20902,7 @@
       </w:rPr>
     </w:lvl>
   </w:abstractNum>
-  <w:abstractNum w:abstractNumId="24" w15:restartNumberingAfterBreak="0">
+  <w:abstractNum w:abstractNumId="25" w15:restartNumberingAfterBreak="0">
     <w:nsid w:val="73A66970"/>
     <w:multiLevelType w:val="hybridMultilevel"/>
     <w:tmpl w:val="68284F7E"/>
@@ -20100,7 +20988,7 @@
       </w:pPr>
     </w:lvl>
   </w:abstractNum>
-  <w:abstractNum w:abstractNumId="25" w15:restartNumberingAfterBreak="0">
+  <w:abstractNum w:abstractNumId="26" w15:restartNumberingAfterBreak="0">
     <w:nsid w:val="756D2C0B"/>
     <w:multiLevelType w:val="hybridMultilevel"/>
     <w:tmpl w:val="AA088B5C"/>
@@ -20217,22 +21105,22 @@
     <w:abstractNumId w:val="11"/>
   </w:num>
   <w:num w:numId="2" w16cid:durableId="381517679">
+    <w:abstractNumId w:val="24"/>
+  </w:num>
+  <w:num w:numId="3" w16cid:durableId="437793494">
+    <w:abstractNumId w:val="24"/>
+  </w:num>
+  <w:num w:numId="4" w16cid:durableId="1918439885">
     <w:abstractNumId w:val="23"/>
   </w:num>
-  <w:num w:numId="3" w16cid:durableId="437793494">
-    <w:abstractNumId w:val="23"/>
-  </w:num>
-  <w:num w:numId="4" w16cid:durableId="1918439885">
+  <w:num w:numId="5" w16cid:durableId="728578442">
     <w:abstractNumId w:val="22"/>
-  </w:num>
-  <w:num w:numId="5" w16cid:durableId="728578442">
-    <w:abstractNumId w:val="21"/>
   </w:num>
   <w:num w:numId="6" w16cid:durableId="530384894">
     <w:abstractNumId w:val="0"/>
   </w:num>
   <w:num w:numId="7" w16cid:durableId="1216702470">
-    <w:abstractNumId w:val="24"/>
+    <w:abstractNumId w:val="25"/>
   </w:num>
   <w:num w:numId="8" w16cid:durableId="186450387">
     <w:abstractNumId w:val="6"/>
@@ -20241,10 +21129,10 @@
     <w:abstractNumId w:val="9"/>
   </w:num>
   <w:num w:numId="10" w16cid:durableId="1775133918">
-    <w:abstractNumId w:val="25"/>
+    <w:abstractNumId w:val="26"/>
   </w:num>
   <w:num w:numId="11" w16cid:durableId="1611283053">
-    <w:abstractNumId w:val="18"/>
+    <w:abstractNumId w:val="19"/>
   </w:num>
   <w:num w:numId="12" w16cid:durableId="589654853">
     <w:abstractNumId w:val="12"/>
@@ -20280,10 +21168,10 @@
     <w:abstractNumId w:val="4"/>
   </w:num>
   <w:num w:numId="23" w16cid:durableId="973944983">
-    <w:abstractNumId w:val="19"/>
+    <w:abstractNumId w:val="20"/>
   </w:num>
   <w:num w:numId="24" w16cid:durableId="1010527121">
-    <w:abstractNumId w:val="20"/>
+    <w:abstractNumId w:val="21"/>
   </w:num>
   <w:num w:numId="25" w16cid:durableId="1454052837">
     <w:abstractNumId w:val="14"/>
@@ -20292,13 +21180,16 @@
     <w:abstractNumId w:val="16"/>
   </w:num>
   <w:num w:numId="27" w16cid:durableId="1039016610">
-    <w:abstractNumId w:val="17"/>
+    <w:abstractNumId w:val="18"/>
   </w:num>
   <w:num w:numId="28" w16cid:durableId="1212225469">
-    <w:abstractNumId w:val="23"/>
+    <w:abstractNumId w:val="24"/>
   </w:num>
   <w:num w:numId="29" w16cid:durableId="1929344372">
-    <w:abstractNumId w:val="23"/>
+    <w:abstractNumId w:val="24"/>
+  </w:num>
+  <w:num w:numId="30" w16cid:durableId="499933257">
+    <w:abstractNumId w:val="17"/>
   </w:num>
   <w:numIdMacAtCleanup w:val="27"/>
 </w:numbering>
@@ -20349,7 +21240,51 @@
     <w:lsdException w:name="Hyperlink" w:uiPriority="99"/>
     <w:lsdException w:name="Strong" w:qFormat="1"/>
     <w:lsdException w:name="Emphasis" w:qFormat="1"/>
+    <w:lsdException w:name="Normal Table" w:semiHidden="1" w:unhideWhenUsed="1"/>
     <w:lsdException w:name="No List" w:uiPriority="99"/>
+    <w:lsdException w:name="Table Simple 1" w:semiHidden="1" w:unhideWhenUsed="1"/>
+    <w:lsdException w:name="Table Simple 2" w:semiHidden="1" w:unhideWhenUsed="1"/>
+    <w:lsdException w:name="Table Simple 3" w:semiHidden="1" w:unhideWhenUsed="1"/>
+    <w:lsdException w:name="Table Classic 1" w:semiHidden="1" w:unhideWhenUsed="1"/>
+    <w:lsdException w:name="Table Classic 2" w:semiHidden="1" w:unhideWhenUsed="1"/>
+    <w:lsdException w:name="Table Classic 3" w:semiHidden="1" w:unhideWhenUsed="1"/>
+    <w:lsdException w:name="Table Classic 4" w:semiHidden="1" w:unhideWhenUsed="1"/>
+    <w:lsdException w:name="Table Colorful 1" w:semiHidden="1" w:unhideWhenUsed="1"/>
+    <w:lsdException w:name="Table Colorful 2" w:semiHidden="1" w:unhideWhenUsed="1"/>
+    <w:lsdException w:name="Table Colorful 3" w:semiHidden="1" w:unhideWhenUsed="1"/>
+    <w:lsdException w:name="Table Columns 1" w:semiHidden="1" w:unhideWhenUsed="1"/>
+    <w:lsdException w:name="Table Columns 2" w:semiHidden="1" w:unhideWhenUsed="1"/>
+    <w:lsdException w:name="Table Columns 3" w:semiHidden="1" w:unhideWhenUsed="1"/>
+    <w:lsdException w:name="Table Columns 4" w:semiHidden="1" w:unhideWhenUsed="1"/>
+    <w:lsdException w:name="Table Columns 5" w:semiHidden="1" w:unhideWhenUsed="1"/>
+    <w:lsdException w:name="Table Grid 1" w:semiHidden="1" w:unhideWhenUsed="1"/>
+    <w:lsdException w:name="Table Grid 2" w:semiHidden="1" w:unhideWhenUsed="1"/>
+    <w:lsdException w:name="Table Grid 3" w:semiHidden="1" w:unhideWhenUsed="1"/>
+    <w:lsdException w:name="Table Grid 4" w:semiHidden="1" w:unhideWhenUsed="1"/>
+    <w:lsdException w:name="Table Grid 5" w:semiHidden="1" w:unhideWhenUsed="1"/>
+    <w:lsdException w:name="Table Grid 6" w:semiHidden="1" w:unhideWhenUsed="1"/>
+    <w:lsdException w:name="Table Grid 7" w:semiHidden="1" w:unhideWhenUsed="1"/>
+    <w:lsdException w:name="Table Grid 8" w:semiHidden="1" w:unhideWhenUsed="1"/>
+    <w:lsdException w:name="Table List 1" w:semiHidden="1" w:unhideWhenUsed="1"/>
+    <w:lsdException w:name="Table List 2" w:semiHidden="1" w:unhideWhenUsed="1"/>
+    <w:lsdException w:name="Table List 3" w:semiHidden="1" w:unhideWhenUsed="1"/>
+    <w:lsdException w:name="Table List 4" w:semiHidden="1" w:unhideWhenUsed="1"/>
+    <w:lsdException w:name="Table List 5" w:semiHidden="1" w:unhideWhenUsed="1"/>
+    <w:lsdException w:name="Table List 6" w:semiHidden="1" w:unhideWhenUsed="1"/>
+    <w:lsdException w:name="Table List 7" w:semiHidden="1" w:unhideWhenUsed="1"/>
+    <w:lsdException w:name="Table List 8" w:semiHidden="1" w:unhideWhenUsed="1"/>
+    <w:lsdException w:name="Table 3D effects 1" w:semiHidden="1" w:unhideWhenUsed="1"/>
+    <w:lsdException w:name="Table 3D effects 2" w:semiHidden="1" w:unhideWhenUsed="1"/>
+    <w:lsdException w:name="Table 3D effects 3" w:semiHidden="1" w:unhideWhenUsed="1"/>
+    <w:lsdException w:name="Table Contemporary" w:semiHidden="1" w:unhideWhenUsed="1"/>
+    <w:lsdException w:name="Table Elegant" w:semiHidden="1" w:unhideWhenUsed="1"/>
+    <w:lsdException w:name="Table Professional" w:semiHidden="1" w:unhideWhenUsed="1"/>
+    <w:lsdException w:name="Table Subtle 1" w:semiHidden="1" w:unhideWhenUsed="1"/>
+    <w:lsdException w:name="Table Subtle 2" w:semiHidden="1" w:unhideWhenUsed="1"/>
+    <w:lsdException w:name="Table Web 1" w:semiHidden="1" w:unhideWhenUsed="1"/>
+    <w:lsdException w:name="Table Web 2" w:semiHidden="1" w:unhideWhenUsed="1"/>
+    <w:lsdException w:name="Table Web 3" w:semiHidden="1" w:unhideWhenUsed="1"/>
+    <w:lsdException w:name="Table Theme" w:semiHidden="1" w:unhideWhenUsed="1"/>
     <w:lsdException w:name="Placeholder Text" w:semiHidden="1" w:uiPriority="99"/>
     <w:lsdException w:name="No Spacing" w:uiPriority="1" w:qFormat="1"/>
     <w:lsdException w:name="Light Shading" w:uiPriority="60"/>
@@ -20574,7 +21509,7 @@
   <w:style w:type="paragraph" w:default="1" w:styleId="Normal">
     <w:name w:val="Normal"/>
     <w:qFormat/>
-    <w:rsid w:val="00614A91"/>
+    <w:rsid w:val="009A646E"/>
     <w:rPr>
       <w:sz w:val="24"/>
       <w:szCs w:val="24"/>
@@ -20672,11 +21607,15 @@
   </w:style>
   <w:style w:type="character" w:default="1" w:styleId="DefaultParagraphFont">
     <w:name w:val="Default Paragraph Font"/>
+    <w:uiPriority w:val="1"/>
     <w:semiHidden/>
+    <w:unhideWhenUsed/>
   </w:style>
   <w:style w:type="table" w:default="1" w:styleId="TableNormal">
     <w:name w:val="Normal Table"/>
+    <w:uiPriority w:val="99"/>
     <w:semiHidden/>
+    <w:unhideWhenUsed/>
     <w:tblPr>
       <w:tblInd w:w="0" w:type="dxa"/>
       <w:tblCellMar>
@@ -20691,6 +21630,7 @@
     <w:name w:val="No List"/>
     <w:uiPriority w:val="99"/>
     <w:semiHidden/>
+    <w:unhideWhenUsed/>
   </w:style>
   <w:style w:type="paragraph" w:styleId="TOC1">
     <w:name w:val="toc 1"/>
@@ -21180,7 +22120,6 @@
   </w:style>
   <w:style w:type="character" w:customStyle="1" w:styleId="Heading3Char">
     <w:name w:val="Heading 3 Char"/>
-    <w:link w:val="Heading3"/>
     <w:rsid w:val="006E67B8"/>
     <w:rPr>
       <w:rFonts w:ascii="Cambria" w:hAnsi="Cambria"/>

</xml_diff>

<commit_message>
tss: Update documentation, accept all tracked changes.
Signed-off-by: Ken Goldman <kgoldman@us.ibm.com>
</commit_message>
<xml_diff>
--- a/ibmtss.docx
+++ b/ibmtss.docx
@@ -60,22 +60,22 @@
           <w:lang w:val="da-DK"/>
         </w:rPr>
       </w:pPr>
-      <w:del w:id="0" w:author="Kenneth Goldman" w:date="2024-08-15T14:17:00Z">
+      <w:del w:id="0" w:author="Kenneth Goldman" w:date="2024-10-14T10:01:00Z">
         <w:r>
           <w:rPr>
             <w:sz w:val="40"/>
             <w:szCs w:val="40"/>
           </w:rPr>
-          <w:delText xml:space="preserve">April </w:delText>
+          <w:delText xml:space="preserve">August </w:delText>
         </w:r>
       </w:del>
-      <w:ins w:id="1" w:author="Kenneth Goldman" w:date="2024-08-15T14:17:00Z">
+      <w:ins w:id="1" w:author="Kenneth Goldman" w:date="2024-10-14T10:01:00Z">
         <w:r>
           <w:rPr>
             <w:sz w:val="40"/>
             <w:szCs w:val="40"/>
           </w:rPr>
-          <w:t>August</w:t>
+          <w:t>October</w:t>
         </w:r>
         <w:r>
           <w:rPr>
@@ -85,22 +85,29 @@
           <w:t xml:space="preserve"> </w:t>
         </w:r>
       </w:ins>
-      <w:del w:id="2" w:author="Kenneth Goldman" w:date="2024-08-15T14:17:00Z">
+      <w:r>
+        <w:rPr>
+          <w:sz w:val="40"/>
+          <w:szCs w:val="40"/>
+        </w:rPr>
+        <w:t>1</w:t>
+      </w:r>
+      <w:del w:id="2" w:author="Kenneth Goldman" w:date="2024-10-14T10:01:00Z">
         <w:r>
           <w:rPr>
             <w:sz w:val="40"/>
             <w:szCs w:val="40"/>
           </w:rPr>
-          <w:delText>2</w:delText>
+          <w:delText>5</w:delText>
         </w:r>
       </w:del>
-      <w:ins w:id="3" w:author="Kenneth Goldman" w:date="2024-08-15T14:17:00Z">
+      <w:ins w:id="3" w:author="Kenneth Goldman" w:date="2024-10-14T10:01:00Z">
         <w:r>
           <w:rPr>
             <w:sz w:val="40"/>
             <w:szCs w:val="40"/>
           </w:rPr>
-          <w:t>15</w:t>
+          <w:t>4</w:t>
         </w:r>
       </w:ins>
       <w:r>
@@ -117,24 +124,13 @@
         </w:rPr>
         <w:t>2</w:t>
       </w:r>
-      <w:del w:id="4" w:author="Kenneth Goldman" w:date="2024-08-15T14:17:00Z">
-        <w:r>
-          <w:rPr>
-            <w:sz w:val="40"/>
-            <w:szCs w:val="40"/>
-          </w:rPr>
-          <w:delText>3</w:delText>
-        </w:r>
-      </w:del>
-      <w:ins w:id="5" w:author="Kenneth Goldman" w:date="2024-08-15T14:17:00Z">
-        <w:r>
-          <w:rPr>
-            <w:sz w:val="40"/>
-            <w:szCs w:val="40"/>
-          </w:rPr>
-          <w:t>4</w:t>
-        </w:r>
-      </w:ins>
+      <w:r>
+        <w:rPr>
+          <w:sz w:val="40"/>
+          <w:szCs w:val="40"/>
+        </w:rPr>
+        <w:t>4</w:t>
+      </w:r>
     </w:p>
     <w:p>
       <w:pPr>
@@ -7851,7 +7847,7 @@
       <w:r>
         <w:fldChar w:fldCharType="end"/>
       </w:r>
-      <w:bookmarkStart w:id="6" w:name="_Ref166921735"/>
+      <w:bookmarkStart w:id="4" w:name="_Ref166921735"/>
     </w:p>
     <w:p/>
     <w:p>
@@ -7875,7 +7871,7 @@
           <w:sz w:val="22"/>
         </w:rPr>
       </w:pPr>
-      <w:bookmarkStart w:id="7" w:name="_Toc35934217"/>
+      <w:bookmarkStart w:id="5" w:name="_Toc35934217"/>
       <w:r>
         <w:rPr>
           <w:spacing w:val="8"/>
@@ -7884,8 +7880,8 @@
         <w:lastRenderedPageBreak/>
         <w:t>Introduction</w:t>
       </w:r>
-      <w:bookmarkEnd w:id="6"/>
-      <w:bookmarkEnd w:id="7"/>
+      <w:bookmarkEnd w:id="4"/>
+      <w:bookmarkEnd w:id="5"/>
     </w:p>
     <w:p/>
     <w:p>
@@ -8037,7 +8033,7 @@
           <w:sz w:val="22"/>
         </w:rPr>
       </w:pPr>
-      <w:bookmarkStart w:id="8" w:name="_Toc35934218"/>
+      <w:bookmarkStart w:id="6" w:name="_Toc35934218"/>
       <w:r>
         <w:rPr>
           <w:spacing w:val="8"/>
@@ -8046,7 +8042,7 @@
         <w:lastRenderedPageBreak/>
         <w:t>Features</w:t>
       </w:r>
-      <w:bookmarkEnd w:id="8"/>
+      <w:bookmarkEnd w:id="6"/>
     </w:p>
     <w:p/>
     <w:p/>
@@ -8203,9 +8199,9 @@
           <w:sz w:val="22"/>
         </w:rPr>
       </w:pPr>
-      <w:bookmarkStart w:id="9" w:name="_Ref511735763"/>
-      <w:bookmarkStart w:id="10" w:name="_Ref511735765"/>
-      <w:bookmarkStart w:id="11" w:name="_Toc35934219"/>
+      <w:bookmarkStart w:id="7" w:name="_Ref511735763"/>
+      <w:bookmarkStart w:id="8" w:name="_Ref511735765"/>
+      <w:bookmarkStart w:id="9" w:name="_Toc35934219"/>
       <w:r>
         <w:rPr>
           <w:spacing w:val="8"/>
@@ -8214,28 +8210,28 @@
         <w:lastRenderedPageBreak/>
         <w:t>API</w:t>
       </w:r>
+      <w:bookmarkEnd w:id="7"/>
+      <w:bookmarkEnd w:id="8"/>
       <w:bookmarkEnd w:id="9"/>
+    </w:p>
+    <w:p/>
+    <w:p>
+      <w:r>
+        <w:t>The API consists of the following calls:</w:t>
+      </w:r>
+    </w:p>
+    <w:p>
+      <w:pPr>
+        <w:pStyle w:val="Heading2"/>
+      </w:pPr>
+      <w:bookmarkStart w:id="10" w:name="_Toc35934220"/>
+      <w:r>
+        <w:t>TSS</w:t>
+      </w:r>
+      <w:r>
+        <w:t>_Execute()</w:t>
+      </w:r>
       <w:bookmarkEnd w:id="10"/>
-      <w:bookmarkEnd w:id="11"/>
-    </w:p>
-    <w:p/>
-    <w:p>
-      <w:r>
-        <w:t>The API consists of the following calls:</w:t>
-      </w:r>
-    </w:p>
-    <w:p>
-      <w:pPr>
-        <w:pStyle w:val="Heading2"/>
-      </w:pPr>
-      <w:bookmarkStart w:id="12" w:name="_Toc35934220"/>
-      <w:r>
-        <w:t>TSS</w:t>
-      </w:r>
-      <w:r>
-        <w:t>_Execute()</w:t>
-      </w:r>
-      <w:bookmarkEnd w:id="12"/>
     </w:p>
     <w:p/>
     <w:p>
@@ -8487,13 +8483,197 @@
       <w:pPr>
         <w:pStyle w:val="Heading2"/>
       </w:pPr>
-      <w:bookmarkStart w:id="13" w:name="_Ref437348825"/>
-      <w:bookmarkStart w:id="14" w:name="_Toc35934221"/>
+      <w:bookmarkStart w:id="11" w:name="_Ref437348825"/>
+      <w:bookmarkStart w:id="12" w:name="_Toc35934221"/>
       <w:r>
         <w:t>TSS</w:t>
       </w:r>
       <w:r>
         <w:t>_Create</w:t>
+      </w:r>
+      <w:r>
+        <w:t>()</w:t>
+      </w:r>
+      <w:bookmarkEnd w:id="11"/>
+      <w:bookmarkEnd w:id="12"/>
+    </w:p>
+    <w:p/>
+    <w:p>
+      <w:r>
+        <w:t>#include &lt;</w:t>
+      </w:r>
+      <w:r>
+        <w:t>ibm</w:t>
+      </w:r>
+      <w:r>
+        <w:t>tss/tss.h&gt;</w:t>
+      </w:r>
+    </w:p>
+    <w:p/>
+    <w:p>
+      <w:r>
+        <w:t xml:space="preserve">TPM_RC </w:t>
+      </w:r>
+      <w:r>
+        <w:tab/>
+      </w:r>
+      <w:r>
+        <w:t>TSS</w:t>
+      </w:r>
+      <w:r>
+        <w:t>_Create(</w:t>
+      </w:r>
+      <w:r>
+        <w:t>TSS_CONTEXT **tss</w:t>
+      </w:r>
+      <w:r>
+        <w:t>Context)</w:t>
+      </w:r>
+      <w:r>
+        <w:t>;</w:t>
+      </w:r>
+    </w:p>
+    <w:p/>
+    <w:p>
+      <w:r>
+        <w:t xml:space="preserve">This creates the </w:t>
+      </w:r>
+      <w:r>
+        <w:t>TSS</w:t>
+      </w:r>
+      <w:r>
+        <w:t xml:space="preserve">_CONTEXT used in the </w:t>
+      </w:r>
+      <w:r>
+        <w:t>TSS</w:t>
+      </w:r>
+      <w:r>
+        <w:t xml:space="preserve">_Execute() function.  It is initialized with the default configuration, which can be then changed using </w:t>
+      </w:r>
+      <w:r>
+        <w:fldChar w:fldCharType="begin"/>
+      </w:r>
+      <w:r>
+        <w:instrText xml:space="preserve"> REF _Ref418692484 \r \h </w:instrText>
+      </w:r>
+      <w:r>
+        <w:fldChar w:fldCharType="separate"/>
+      </w:r>
+      <w:r>
+        <w:t>3.4.3</w:t>
+      </w:r>
+      <w:r>
+        <w:fldChar w:fldCharType="end"/>
+      </w:r>
+      <w:r>
+        <w:t xml:space="preserve"> </w:t>
+      </w:r>
+      <w:r>
+        <w:fldChar w:fldCharType="begin"/>
+      </w:r>
+      <w:r>
+        <w:instrText xml:space="preserve"> REF _Ref418692484 \h </w:instrText>
+      </w:r>
+      <w:r>
+        <w:fldChar w:fldCharType="separate"/>
+      </w:r>
+      <w:r>
+        <w:t>TSS_SetProperty()</w:t>
+      </w:r>
+      <w:r>
+        <w:fldChar w:fldCharType="end"/>
+      </w:r>
+      <w:r>
+        <w:t>.</w:t>
+      </w:r>
+    </w:p>
+    <w:p/>
+    <w:p>
+      <w:r>
+        <w:t>Returns an error if the context cannot be allocated, or if the properties cannot be initialized, typically due to an invalid environment variable.</w:t>
+      </w:r>
+    </w:p>
+    <w:p/>
+    <w:p>
+      <w:r>
+        <w:t xml:space="preserve">See </w:t>
+      </w:r>
+      <w:r>
+        <w:fldChar w:fldCharType="begin"/>
+      </w:r>
+      <w:r>
+        <w:instrText xml:space="preserve"> REF _Ref437348811 \r \h </w:instrText>
+      </w:r>
+      <w:r>
+        <w:fldChar w:fldCharType="separate"/>
+      </w:r>
+      <w:r>
+        <w:t>3.3</w:t>
+      </w:r>
+      <w:r>
+        <w:fldChar w:fldCharType="end"/>
+      </w:r>
+      <w:r>
+        <w:t xml:space="preserve"> </w:t>
+      </w:r>
+      <w:r>
+        <w:fldChar w:fldCharType="begin"/>
+      </w:r>
+      <w:r>
+        <w:instrText xml:space="preserve"> REF _Ref437348811 \h </w:instrText>
+      </w:r>
+      <w:r>
+        <w:fldChar w:fldCharType="separate"/>
+      </w:r>
+      <w:r>
+        <w:t>TSS</w:t>
+      </w:r>
+      <w:r>
+        <w:t>_Delete</w:t>
+      </w:r>
+      <w:r>
+        <w:t>()</w:t>
+      </w:r>
+      <w:r>
+        <w:fldChar w:fldCharType="end"/>
+      </w:r>
+      <w:r>
+        <w:t>.</w:t>
+      </w:r>
+    </w:p>
+    <w:p/>
+    <w:p>
+      <w:r>
+        <w:t xml:space="preserve">It does not immediately </w:t>
+      </w:r>
+      <w:r>
+        <w:t>open</w:t>
+      </w:r>
+      <w:r>
+        <w:t xml:space="preserve"> a connection, so that the connection properties can be changed from the default</w:t>
+      </w:r>
+      <w:r>
+        <w:t xml:space="preserve"> </w:t>
+      </w:r>
+      <w:r>
+        <w:t>first</w:t>
+      </w:r>
+      <w:r>
+        <w:t xml:space="preserve">. </w:t>
+      </w:r>
+    </w:p>
+    <w:p/>
+    <w:p>
+      <w:pPr>
+        <w:pStyle w:val="Heading2"/>
+      </w:pPr>
+      <w:bookmarkStart w:id="13" w:name="_Ref437348811"/>
+      <w:bookmarkStart w:id="14" w:name="_Toc35934222"/>
+      <w:r>
+        <w:t>TSS</w:t>
+      </w:r>
+      <w:r>
+        <w:t>_Delete</w:t>
       </w:r>
       <w:r>
         <w:t>()</w:t>
@@ -8516,281 +8696,97 @@
     <w:p/>
     <w:p>
       <w:r>
-        <w:t xml:space="preserve">TPM_RC </w:t>
+        <w:t>TPM_RC</w:t>
       </w:r>
       <w:r>
         <w:tab/>
       </w:r>
       <w:r>
+        <w:t>TSS_Delete(TSS_CONTEXT *tss</w:t>
+      </w:r>
+      <w:r>
+        <w:t>Context)</w:t>
+      </w:r>
+      <w:r>
+        <w:t>;</w:t>
+      </w:r>
+    </w:p>
+    <w:p/>
+    <w:p>
+      <w:r>
+        <w:t xml:space="preserve">The deletes the opaque context created using </w:t>
+      </w:r>
+      <w:r>
+        <w:fldChar w:fldCharType="begin"/>
+      </w:r>
+      <w:r>
+        <w:instrText xml:space="preserve"> REF _Ref437348825 \r \h </w:instrText>
+      </w:r>
+      <w:r>
+        <w:fldChar w:fldCharType="separate"/>
+      </w:r>
+      <w:r>
+        <w:t>3.2</w:t>
+      </w:r>
+      <w:r>
+        <w:fldChar w:fldCharType="end"/>
+      </w:r>
+      <w:r>
+        <w:t xml:space="preserve"> </w:t>
+      </w:r>
+      <w:r>
+        <w:fldChar w:fldCharType="begin"/>
+      </w:r>
+      <w:r>
+        <w:instrText xml:space="preserve"> REF _Ref437348825 \h </w:instrText>
+      </w:r>
+      <w:r>
+        <w:fldChar w:fldCharType="separate"/>
+      </w:r>
+      <w:r>
         <w:t>TSS</w:t>
       </w:r>
       <w:r>
-        <w:t>_Create(</w:t>
-      </w:r>
-      <w:r>
-        <w:t>TSS_CONTEXT **tss</w:t>
-      </w:r>
-      <w:r>
-        <w:t>Context)</w:t>
-      </w:r>
-      <w:r>
-        <w:t>;</w:t>
-      </w:r>
-    </w:p>
-    <w:p/>
-    <w:p>
-      <w:r>
-        <w:t xml:space="preserve">This creates the </w:t>
-      </w:r>
-      <w:r>
-        <w:t>TSS</w:t>
-      </w:r>
-      <w:r>
-        <w:t xml:space="preserve">_CONTEXT used in the </w:t>
-      </w:r>
-      <w:r>
-        <w:t>TSS</w:t>
-      </w:r>
-      <w:r>
-        <w:t xml:space="preserve">_Execute() function.  It is initialized with the default configuration, which can be then changed using </w:t>
-      </w:r>
-      <w:r>
-        <w:fldChar w:fldCharType="begin"/>
-      </w:r>
-      <w:r>
-        <w:instrText xml:space="preserve"> REF _Ref418692484 \r \h </w:instrText>
-      </w:r>
-      <w:r>
-        <w:fldChar w:fldCharType="separate"/>
-      </w:r>
-      <w:r>
-        <w:t>3.4.3</w:t>
+        <w:t>_Create</w:t>
+      </w:r>
+      <w:r>
+        <w:t>()</w:t>
       </w:r>
       <w:r>
         <w:fldChar w:fldCharType="end"/>
       </w:r>
       <w:r>
-        <w:t xml:space="preserve"> </w:t>
-      </w:r>
-      <w:r>
-        <w:fldChar w:fldCharType="begin"/>
-      </w:r>
-      <w:r>
-        <w:instrText xml:space="preserve"> REF _Ref418692484 \h </w:instrText>
-      </w:r>
-      <w:r>
-        <w:fldChar w:fldCharType="separate"/>
-      </w:r>
-      <w:r>
-        <w:t>TSS_SetProperty()</w:t>
-      </w:r>
-      <w:r>
-        <w:fldChar w:fldCharType="end"/>
-      </w:r>
-      <w:r>
-        <w:t>.</w:t>
-      </w:r>
-    </w:p>
-    <w:p/>
-    <w:p>
-      <w:r>
-        <w:t>Returns an error if the context cannot be allocated, or if the properties cannot be initialized, typically due to an invalid environment variable.</w:t>
-      </w:r>
-    </w:p>
-    <w:p/>
-    <w:p>
-      <w:r>
-        <w:t xml:space="preserve">See </w:t>
-      </w:r>
-      <w:r>
-        <w:fldChar w:fldCharType="begin"/>
-      </w:r>
-      <w:r>
-        <w:instrText xml:space="preserve"> REF _Ref437348811 \r \h </w:instrText>
-      </w:r>
-      <w:r>
-        <w:fldChar w:fldCharType="separate"/>
-      </w:r>
-      <w:r>
-        <w:t>3.3</w:t>
-      </w:r>
-      <w:r>
-        <w:fldChar w:fldCharType="end"/>
-      </w:r>
-      <w:r>
-        <w:t xml:space="preserve"> </w:t>
-      </w:r>
-      <w:r>
-        <w:fldChar w:fldCharType="begin"/>
-      </w:r>
-      <w:r>
-        <w:instrText xml:space="preserve"> REF _Ref437348811 \h </w:instrText>
-      </w:r>
-      <w:r>
-        <w:fldChar w:fldCharType="separate"/>
-      </w:r>
-      <w:r>
-        <w:t>TSS</w:t>
-      </w:r>
-      <w:r>
-        <w:t>_Delete</w:t>
-      </w:r>
-      <w:r>
-        <w:t>()</w:t>
-      </w:r>
-      <w:r>
-        <w:fldChar w:fldCharType="end"/>
-      </w:r>
-      <w:r>
-        <w:t>.</w:t>
-      </w:r>
-    </w:p>
-    <w:p/>
-    <w:p>
-      <w:r>
-        <w:t xml:space="preserve">It does not immediately </w:t>
-      </w:r>
-      <w:r>
-        <w:t>open</w:t>
-      </w:r>
-      <w:r>
-        <w:t xml:space="preserve"> a connection, so that the connection properties can be changed from the default</w:t>
-      </w:r>
-      <w:r>
-        <w:t xml:space="preserve"> </w:t>
-      </w:r>
-      <w:r>
-        <w:t>first</w:t>
-      </w:r>
-      <w:r>
-        <w:t xml:space="preserve">. </w:t>
-      </w:r>
-    </w:p>
-    <w:p/>
+        <w:t xml:space="preserve">.  </w:t>
+      </w:r>
+    </w:p>
+    <w:p/>
+    <w:p>
+      <w:r>
+        <w:t>It closes an open connection.</w:t>
+      </w:r>
+    </w:p>
+    <w:p/>
+    <w:p>
+      <w:r>
+        <w:t>Returns an error if the connection close fails.</w:t>
+      </w:r>
+      <w:r>
+        <w:br w:type="page"/>
+      </w:r>
+    </w:p>
     <w:p>
       <w:pPr>
         <w:pStyle w:val="Heading2"/>
       </w:pPr>
-      <w:bookmarkStart w:id="15" w:name="_Ref437348811"/>
-      <w:bookmarkStart w:id="16" w:name="_Toc35934222"/>
-      <w:r>
-        <w:t>TSS</w:t>
-      </w:r>
-      <w:r>
-        <w:t>_Delete</w:t>
-      </w:r>
-      <w:r>
-        <w:t>()</w:t>
+      <w:bookmarkStart w:id="15" w:name="_Ref532809551"/>
+      <w:bookmarkStart w:id="16" w:name="_Ref532809555"/>
+      <w:bookmarkStart w:id="17" w:name="_Toc35934223"/>
+      <w:r>
+        <w:t>Optional Customization</w:t>
       </w:r>
       <w:bookmarkEnd w:id="15"/>
       <w:bookmarkEnd w:id="16"/>
-    </w:p>
-    <w:p/>
-    <w:p>
-      <w:r>
-        <w:t>#include &lt;</w:t>
-      </w:r>
-      <w:r>
-        <w:t>ibm</w:t>
-      </w:r>
-      <w:r>
-        <w:t>tss/tss.h&gt;</w:t>
-      </w:r>
-    </w:p>
-    <w:p/>
-    <w:p>
-      <w:r>
-        <w:t>TPM_RC</w:t>
-      </w:r>
-      <w:r>
-        <w:tab/>
-      </w:r>
-      <w:r>
-        <w:t>TSS_Delete(TSS_CONTEXT *tss</w:t>
-      </w:r>
-      <w:r>
-        <w:t>Context)</w:t>
-      </w:r>
-      <w:r>
-        <w:t>;</w:t>
-      </w:r>
-    </w:p>
-    <w:p/>
-    <w:p>
-      <w:r>
-        <w:t xml:space="preserve">The deletes the opaque context created using </w:t>
-      </w:r>
-      <w:r>
-        <w:fldChar w:fldCharType="begin"/>
-      </w:r>
-      <w:r>
-        <w:instrText xml:space="preserve"> REF _Ref437348825 \r \h </w:instrText>
-      </w:r>
-      <w:r>
-        <w:fldChar w:fldCharType="separate"/>
-      </w:r>
-      <w:r>
-        <w:t>3.2</w:t>
-      </w:r>
-      <w:r>
-        <w:fldChar w:fldCharType="end"/>
-      </w:r>
-      <w:r>
-        <w:t xml:space="preserve"> </w:t>
-      </w:r>
-      <w:r>
-        <w:fldChar w:fldCharType="begin"/>
-      </w:r>
-      <w:r>
-        <w:instrText xml:space="preserve"> REF _Ref437348825 \h </w:instrText>
-      </w:r>
-      <w:r>
-        <w:fldChar w:fldCharType="separate"/>
-      </w:r>
-      <w:r>
-        <w:t>TSS</w:t>
-      </w:r>
-      <w:r>
-        <w:t>_Create</w:t>
-      </w:r>
-      <w:r>
-        <w:t>()</w:t>
-      </w:r>
-      <w:r>
-        <w:fldChar w:fldCharType="end"/>
-      </w:r>
-      <w:r>
-        <w:t xml:space="preserve">.  </w:t>
-      </w:r>
-    </w:p>
-    <w:p/>
-    <w:p>
-      <w:r>
-        <w:t>It closes an open connection.</w:t>
-      </w:r>
-    </w:p>
-    <w:p/>
-    <w:p>
-      <w:r>
-        <w:t>Returns an error if the connection close fails.</w:t>
-      </w:r>
-      <w:r>
-        <w:br w:type="page"/>
-      </w:r>
-    </w:p>
-    <w:p>
-      <w:pPr>
-        <w:pStyle w:val="Heading2"/>
-      </w:pPr>
-      <w:bookmarkStart w:id="17" w:name="_Ref532809551"/>
-      <w:bookmarkStart w:id="18" w:name="_Ref532809555"/>
-      <w:bookmarkStart w:id="19" w:name="_Toc35934223"/>
-      <w:r>
-        <w:t>Optional Customization</w:t>
-      </w:r>
       <w:bookmarkEnd w:id="17"/>
-      <w:bookmarkEnd w:id="18"/>
-      <w:bookmarkEnd w:id="19"/>
     </w:p>
     <w:p/>
     <w:p>
@@ -8924,11 +8920,11 @@
       <w:pPr>
         <w:pStyle w:val="Heading3"/>
       </w:pPr>
-      <w:bookmarkStart w:id="20" w:name="_Toc35934224"/>
+      <w:bookmarkStart w:id="18" w:name="_Toc35934224"/>
       <w:r>
         <w:t>Property Example</w:t>
       </w:r>
-      <w:bookmarkEnd w:id="20"/>
+      <w:bookmarkEnd w:id="18"/>
     </w:p>
     <w:p/>
     <w:p>
@@ -9022,15 +9018,15 @@
       <w:pPr>
         <w:pStyle w:val="Heading3"/>
       </w:pPr>
-      <w:bookmarkStart w:id="21" w:name="_Ref469903677"/>
-      <w:bookmarkStart w:id="22" w:name="_Ref469903681"/>
-      <w:bookmarkStart w:id="23" w:name="_Toc35934225"/>
+      <w:bookmarkStart w:id="19" w:name="_Ref469903677"/>
+      <w:bookmarkStart w:id="20" w:name="_Ref469903681"/>
+      <w:bookmarkStart w:id="21" w:name="_Toc35934225"/>
       <w:r>
         <w:t>Properties</w:t>
       </w:r>
+      <w:bookmarkEnd w:id="19"/>
+      <w:bookmarkEnd w:id="20"/>
       <w:bookmarkEnd w:id="21"/>
-      <w:bookmarkEnd w:id="22"/>
-      <w:bookmarkEnd w:id="23"/>
     </w:p>
     <w:p/>
     <w:p>
@@ -9055,12 +9051,12 @@
       <w:pPr>
         <w:pStyle w:val="Heading4"/>
       </w:pPr>
-      <w:bookmarkStart w:id="24" w:name="_Ref473273918"/>
+      <w:bookmarkStart w:id="22" w:name="_Ref473273918"/>
       <w:r>
         <w:lastRenderedPageBreak/>
         <w:t>TPM_TRACE_LEVEL</w:t>
       </w:r>
-      <w:bookmarkEnd w:id="24"/>
+      <w:bookmarkEnd w:id="22"/>
     </w:p>
     <w:p>
       <w:r>
@@ -9130,11 +9126,11 @@
       <w:pPr>
         <w:pStyle w:val="Heading4"/>
       </w:pPr>
-      <w:bookmarkStart w:id="25" w:name="_Ref473274005"/>
+      <w:bookmarkStart w:id="23" w:name="_Ref473274005"/>
       <w:r>
         <w:t>TPM_INTERFACE_TYPE</w:t>
       </w:r>
-      <w:bookmarkEnd w:id="25"/>
+      <w:bookmarkEnd w:id="23"/>
     </w:p>
     <w:p>
       <w:r>
@@ -9283,11 +9279,11 @@
       <w:pPr>
         <w:pStyle w:val="Heading4"/>
       </w:pPr>
-      <w:bookmarkStart w:id="26" w:name="_Ref473273410"/>
+      <w:bookmarkStart w:id="24" w:name="_Ref473273410"/>
       <w:r>
         <w:t>TPM_SERVER_NAME</w:t>
       </w:r>
-      <w:bookmarkEnd w:id="26"/>
+      <w:bookmarkEnd w:id="24"/>
     </w:p>
     <w:p>
       <w:r>
@@ -9314,11 +9310,11 @@
       <w:pPr>
         <w:pStyle w:val="Heading4"/>
       </w:pPr>
-      <w:bookmarkStart w:id="27" w:name="_Ref473273447"/>
+      <w:bookmarkStart w:id="25" w:name="_Ref473273447"/>
       <w:r>
         <w:t>TPM_SERVER_TYPE</w:t>
       </w:r>
-      <w:bookmarkEnd w:id="27"/>
+      <w:bookmarkEnd w:id="25"/>
     </w:p>
     <w:p>
       <w:r>
@@ -9379,11 +9375,11 @@
       <w:pPr>
         <w:pStyle w:val="Heading4"/>
       </w:pPr>
-      <w:bookmarkStart w:id="28" w:name="_Ref473273450"/>
+      <w:bookmarkStart w:id="26" w:name="_Ref473273450"/>
       <w:r>
         <w:t>TPM_COMMAND_PORT</w:t>
       </w:r>
-      <w:bookmarkEnd w:id="28"/>
+      <w:bookmarkEnd w:id="26"/>
     </w:p>
     <w:p>
       <w:r>
@@ -9411,11 +9407,11 @@
       <w:pPr>
         <w:pStyle w:val="Heading4"/>
       </w:pPr>
-      <w:bookmarkStart w:id="29" w:name="_Ref473273453"/>
+      <w:bookmarkStart w:id="27" w:name="_Ref473273453"/>
       <w:r>
         <w:t>TPM_PLATFORM_PORT</w:t>
       </w:r>
-      <w:bookmarkEnd w:id="29"/>
+      <w:bookmarkEnd w:id="27"/>
     </w:p>
     <w:p>
       <w:r>
@@ -9444,11 +9440,11 @@
       <w:pPr>
         <w:pStyle w:val="Heading4"/>
       </w:pPr>
-      <w:bookmarkStart w:id="30" w:name="_Ref473273499"/>
+      <w:bookmarkStart w:id="28" w:name="_Ref473273499"/>
       <w:r>
         <w:t>TPM_DEVICE</w:t>
       </w:r>
-      <w:bookmarkEnd w:id="30"/>
+      <w:bookmarkEnd w:id="28"/>
     </w:p>
     <w:p>
       <w:r>
@@ -9555,11 +9551,11 @@
       <w:pPr>
         <w:pStyle w:val="Heading4"/>
       </w:pPr>
-      <w:bookmarkStart w:id="31" w:name="_Ref473274288"/>
+      <w:bookmarkStart w:id="29" w:name="_Ref473274288"/>
       <w:r>
         <w:t>TPM_ENCRYPT_SESSIONS</w:t>
       </w:r>
-      <w:bookmarkEnd w:id="31"/>
+      <w:bookmarkEnd w:id="29"/>
     </w:p>
     <w:p>
       <w:r>
@@ -9747,8 +9743,8 @@
       <w:pPr>
         <w:pStyle w:val="Heading3"/>
       </w:pPr>
-      <w:bookmarkStart w:id="32" w:name="_Ref418692484"/>
-      <w:bookmarkStart w:id="33" w:name="_Toc35934226"/>
+      <w:bookmarkStart w:id="30" w:name="_Ref418692484"/>
+      <w:bookmarkStart w:id="31" w:name="_Toc35934226"/>
       <w:r>
         <w:t>TS</w:t>
       </w:r>
@@ -9758,204 +9754,204 @@
       <w:r>
         <w:t>_SetProperty()</w:t>
       </w:r>
+      <w:bookmarkEnd w:id="30"/>
+      <w:bookmarkEnd w:id="31"/>
+    </w:p>
+    <w:p/>
+    <w:p>
+      <w:r>
+        <w:t>#include &lt;</w:t>
+      </w:r>
+      <w:r>
+        <w:t>ibm</w:t>
+      </w:r>
+      <w:r>
+        <w:t>tss/tss.h&gt;</w:t>
+      </w:r>
+    </w:p>
+    <w:p/>
+    <w:p>
+      <w:r>
+        <w:t>TPM_RC TS</w:t>
+      </w:r>
+      <w:r>
+        <w:t>S</w:t>
+      </w:r>
+      <w:r>
+        <w:t>_SetProperty(</w:t>
+      </w:r>
+      <w:r>
+        <w:t>TSS</w:t>
+      </w:r>
+      <w:r>
+        <w:t xml:space="preserve">_CONTEXT </w:t>
+      </w:r>
+      <w:r>
+        <w:t>*</w:t>
+      </w:r>
+      <w:r>
+        <w:t>tss</w:t>
+      </w:r>
+      <w:r>
+        <w:t>Context,</w:t>
+      </w:r>
+    </w:p>
+    <w:p>
+      <w:pPr>
+        <w:ind w:left="2160" w:firstLine="720"/>
+      </w:pPr>
+      <w:r>
+        <w:t>int property,</w:t>
+      </w:r>
+    </w:p>
+    <w:p>
+      <w:pPr>
+        <w:ind w:left="2160" w:firstLine="720"/>
+      </w:pPr>
+      <w:r>
+        <w:t>const char *value);</w:t>
+      </w:r>
+    </w:p>
+    <w:p/>
+    <w:p/>
+    <w:p>
+      <w:r>
+        <w:t>The TS</w:t>
+      </w:r>
+      <w:r>
+        <w:t>S</w:t>
+      </w:r>
+      <w:r>
+        <w:t xml:space="preserve">_SetProperty() function overrides the defaults and environment variables programmatically.  </w:t>
+      </w:r>
+    </w:p>
+    <w:p>
+      <w:r>
+        <w:tab/>
+      </w:r>
+    </w:p>
+    <w:p>
+      <w:r>
+        <w:t xml:space="preserve">If the property is related to the connection, an open connection is closed before the property is </w:t>
+      </w:r>
+      <w:r>
+        <w:t>processed</w:t>
+      </w:r>
+      <w:r>
+        <w:t>.</w:t>
+      </w:r>
+    </w:p>
+    <w:p/>
+    <w:p>
+      <w:pPr>
+        <w:ind w:left="720"/>
+      </w:pPr>
+      <w:r>
+        <w:t>NOTE:  The close occurs even if the new value is the same as the old value.  This can be used to close a connection without deleting the context.</w:t>
+      </w:r>
+    </w:p>
+    <w:p/>
+    <w:p>
+      <w:pPr>
+        <w:ind w:left="720"/>
+      </w:pPr>
+      <w:r>
+        <w:t>Question:  Is it good to mandate this behavior?  It offers functionality and makes the implementation easier, but perhaps it's too clever?</w:t>
+      </w:r>
+    </w:p>
+    <w:p/>
+    <w:p>
+      <w:r>
+        <w:t>NOTE:  The value parameter is always a string.</w:t>
+      </w:r>
+      <w:r>
+        <w:t xml:space="preserve"> </w:t>
+      </w:r>
+      <w:r>
+        <w:t>For simplicity, the 'value' pointer is stored.  The input should be a constant string.</w:t>
+      </w:r>
+    </w:p>
+    <w:p/>
+    <w:p>
+      <w:r>
+        <w:t xml:space="preserve">NOTE: For </w:t>
+      </w:r>
+      <w:r>
+        <w:t xml:space="preserve">the property </w:t>
+      </w:r>
+      <w:r>
+        <w:fldChar w:fldCharType="begin"/>
+      </w:r>
+      <w:r>
+        <w:instrText xml:space="preserve"> REF _Ref473273918 \h </w:instrText>
+      </w:r>
+      <w:r>
+        <w:fldChar w:fldCharType="separate"/>
+      </w:r>
+      <w:r>
+        <w:t>TPM_TRACE_LEVEL</w:t>
+      </w:r>
+      <w:r>
+        <w:fldChar w:fldCharType="end"/>
+      </w:r>
+      <w:r>
+        <w:t>, tss</w:t>
+      </w:r>
+      <w:r>
+        <w:t>Context is ignored.  The trace level is per process, not per context.</w:t>
+      </w:r>
+    </w:p>
+    <w:p>
+      <w:r>
+        <w:br w:type="page"/>
+      </w:r>
+    </w:p>
+    <w:p/>
+    <w:p/>
+    <w:p/>
+    <w:p/>
+    <w:p/>
+    <w:p>
+      <w:pPr>
+        <w:pStyle w:val="Heading2"/>
+      </w:pPr>
+      <w:bookmarkStart w:id="32" w:name="_Toc35934227"/>
+      <w:r>
+        <w:t>Extra Parameter</w:t>
+      </w:r>
       <w:bookmarkEnd w:id="32"/>
+    </w:p>
+    <w:p/>
+    <w:p>
+      <w:r>
+        <w:t>The extra parameter is a catch-all for any parameters that TS</w:t>
+      </w:r>
+      <w:r>
+        <w:t>S</w:t>
+      </w:r>
+      <w:r>
+        <w:t>_Execute() requires beyond the normal TPM command and response parameters.</w:t>
+      </w:r>
+    </w:p>
+    <w:p/>
+    <w:p>
+      <w:r>
+        <w:t xml:space="preserve">TPM2_StartAuthSession needs the bind password so that it can calculate the session key. </w:t>
+      </w:r>
+    </w:p>
+    <w:p/>
+    <w:p>
+      <w:pPr>
+        <w:pStyle w:val="Heading2"/>
+      </w:pPr>
+      <w:bookmarkStart w:id="33" w:name="_Toc35934228"/>
+      <w:r>
+        <w:t>Other APIs</w:t>
+      </w:r>
+      <w:r>
+        <w:t xml:space="preserve"> and Headers</w:t>
+      </w:r>
       <w:bookmarkEnd w:id="33"/>
-    </w:p>
-    <w:p/>
-    <w:p>
-      <w:r>
-        <w:t>#include &lt;</w:t>
-      </w:r>
-      <w:r>
-        <w:t>ibm</w:t>
-      </w:r>
-      <w:r>
-        <w:t>tss/tss.h&gt;</w:t>
-      </w:r>
-    </w:p>
-    <w:p/>
-    <w:p>
-      <w:r>
-        <w:t>TPM_RC TS</w:t>
-      </w:r>
-      <w:r>
-        <w:t>S</w:t>
-      </w:r>
-      <w:r>
-        <w:t>_SetProperty(</w:t>
-      </w:r>
-      <w:r>
-        <w:t>TSS</w:t>
-      </w:r>
-      <w:r>
-        <w:t xml:space="preserve">_CONTEXT </w:t>
-      </w:r>
-      <w:r>
-        <w:t>*</w:t>
-      </w:r>
-      <w:r>
-        <w:t>tss</w:t>
-      </w:r>
-      <w:r>
-        <w:t>Context,</w:t>
-      </w:r>
-    </w:p>
-    <w:p>
-      <w:pPr>
-        <w:ind w:left="2160" w:firstLine="720"/>
-      </w:pPr>
-      <w:r>
-        <w:t>int property,</w:t>
-      </w:r>
-    </w:p>
-    <w:p>
-      <w:pPr>
-        <w:ind w:left="2160" w:firstLine="720"/>
-      </w:pPr>
-      <w:r>
-        <w:t>const char *value);</w:t>
-      </w:r>
-    </w:p>
-    <w:p/>
-    <w:p/>
-    <w:p>
-      <w:r>
-        <w:t>The TS</w:t>
-      </w:r>
-      <w:r>
-        <w:t>S</w:t>
-      </w:r>
-      <w:r>
-        <w:t xml:space="preserve">_SetProperty() function overrides the defaults and environment variables programmatically.  </w:t>
-      </w:r>
-    </w:p>
-    <w:p>
-      <w:r>
-        <w:tab/>
-      </w:r>
-    </w:p>
-    <w:p>
-      <w:r>
-        <w:t xml:space="preserve">If the property is related to the connection, an open connection is closed before the property is </w:t>
-      </w:r>
-      <w:r>
-        <w:t>processed</w:t>
-      </w:r>
-      <w:r>
-        <w:t>.</w:t>
-      </w:r>
-    </w:p>
-    <w:p/>
-    <w:p>
-      <w:pPr>
-        <w:ind w:left="720"/>
-      </w:pPr>
-      <w:r>
-        <w:t>NOTE:  The close occurs even if the new value is the same as the old value.  This can be used to close a connection without deleting the context.</w:t>
-      </w:r>
-    </w:p>
-    <w:p/>
-    <w:p>
-      <w:pPr>
-        <w:ind w:left="720"/>
-      </w:pPr>
-      <w:r>
-        <w:t>Question:  Is it good to mandate this behavior?  It offers functionality and makes the implementation easier, but perhaps it's too clever?</w:t>
-      </w:r>
-    </w:p>
-    <w:p/>
-    <w:p>
-      <w:r>
-        <w:t>NOTE:  The value parameter is always a string.</w:t>
-      </w:r>
-      <w:r>
-        <w:t xml:space="preserve"> </w:t>
-      </w:r>
-      <w:r>
-        <w:t>For simplicity, the 'value' pointer is stored.  The input should be a constant string.</w:t>
-      </w:r>
-    </w:p>
-    <w:p/>
-    <w:p>
-      <w:r>
-        <w:t xml:space="preserve">NOTE: For </w:t>
-      </w:r>
-      <w:r>
-        <w:t xml:space="preserve">the property </w:t>
-      </w:r>
-      <w:r>
-        <w:fldChar w:fldCharType="begin"/>
-      </w:r>
-      <w:r>
-        <w:instrText xml:space="preserve"> REF _Ref473273918 \h </w:instrText>
-      </w:r>
-      <w:r>
-        <w:fldChar w:fldCharType="separate"/>
-      </w:r>
-      <w:r>
-        <w:t>TPM_TRACE_LEVEL</w:t>
-      </w:r>
-      <w:r>
-        <w:fldChar w:fldCharType="end"/>
-      </w:r>
-      <w:r>
-        <w:t>, tss</w:t>
-      </w:r>
-      <w:r>
-        <w:t>Context is ignored.  The trace level is per process, not per context.</w:t>
-      </w:r>
-    </w:p>
-    <w:p>
-      <w:r>
-        <w:br w:type="page"/>
-      </w:r>
-    </w:p>
-    <w:p/>
-    <w:p/>
-    <w:p/>
-    <w:p/>
-    <w:p/>
-    <w:p>
-      <w:pPr>
-        <w:pStyle w:val="Heading2"/>
-      </w:pPr>
-      <w:bookmarkStart w:id="34" w:name="_Toc35934227"/>
-      <w:r>
-        <w:t>Extra Parameter</w:t>
-      </w:r>
-      <w:bookmarkEnd w:id="34"/>
-    </w:p>
-    <w:p/>
-    <w:p>
-      <w:r>
-        <w:t>The extra parameter is a catch-all for any parameters that TS</w:t>
-      </w:r>
-      <w:r>
-        <w:t>S</w:t>
-      </w:r>
-      <w:r>
-        <w:t>_Execute() requires beyond the normal TPM command and response parameters.</w:t>
-      </w:r>
-    </w:p>
-    <w:p/>
-    <w:p>
-      <w:r>
-        <w:t xml:space="preserve">TPM2_StartAuthSession needs the bind password so that it can calculate the session key. </w:t>
-      </w:r>
-    </w:p>
-    <w:p/>
-    <w:p>
-      <w:pPr>
-        <w:pStyle w:val="Heading2"/>
-      </w:pPr>
-      <w:bookmarkStart w:id="35" w:name="_Toc35934228"/>
-      <w:r>
-        <w:t>Other APIs</w:t>
-      </w:r>
-      <w:r>
-        <w:t xml:space="preserve"> and Headers</w:t>
-      </w:r>
-      <w:bookmarkEnd w:id="35"/>
     </w:p>
     <w:p/>
     <w:p>
@@ -10229,7 +10225,7 @@
           <w:sz w:val="22"/>
         </w:rPr>
       </w:pPr>
-      <w:bookmarkStart w:id="36" w:name="_Toc35934229"/>
+      <w:bookmarkStart w:id="34" w:name="_Toc35934229"/>
       <w:r>
         <w:rPr>
           <w:spacing w:val="8"/>
@@ -10238,12 +10234,70 @@
         <w:lastRenderedPageBreak/>
         <w:t>Application Notes</w:t>
       </w:r>
+      <w:bookmarkEnd w:id="34"/>
+    </w:p>
+    <w:p/>
+    <w:p>
+      <w:r>
+        <w:t>Several areas have non-obvious usage.  They are described here.</w:t>
+      </w:r>
+    </w:p>
+    <w:p/>
+    <w:p>
+      <w:pPr>
+        <w:pStyle w:val="Heading2"/>
+      </w:pPr>
+      <w:bookmarkStart w:id="35" w:name="_Toc35934230"/>
+      <w:r>
+        <w:t>TPM Simulator</w:t>
+      </w:r>
+      <w:bookmarkEnd w:id="35"/>
+    </w:p>
+    <w:p/>
+    <w:p>
+      <w:r>
+        <w:t xml:space="preserve">A typical cause of a hang when sending the first command to the TPM simulator is that it has not received a simulated "powered up."  </w:t>
+      </w:r>
+      <w:r>
+        <w:t xml:space="preserve">The IBM TPM simulator does not require this, but others may.  </w:t>
+      </w:r>
+      <w:r>
+        <w:t>Send this command:</w:t>
+      </w:r>
+    </w:p>
+    <w:p/>
+    <w:p>
+      <w:r>
+        <w:t>&gt; powerup</w:t>
+      </w:r>
+    </w:p>
+    <w:p/>
+    <w:p>
+      <w:r>
+        <w:t>The platform firmware initializes a hardware TPM.  The TPM simulator requires this command:</w:t>
+      </w:r>
+    </w:p>
+    <w:p/>
+    <w:p>
+      <w:r>
+        <w:t>&gt; startup</w:t>
+      </w:r>
+    </w:p>
+    <w:p/>
+    <w:p>
+      <w:pPr>
+        <w:pStyle w:val="Heading2"/>
+      </w:pPr>
+      <w:bookmarkStart w:id="36" w:name="_Toc35934231"/>
+      <w:r>
+        <w:t>Parameter Encryption</w:t>
+      </w:r>
       <w:bookmarkEnd w:id="36"/>
     </w:p>
     <w:p/>
     <w:p>
       <w:r>
-        <w:t>Several areas have non-obvious usage.  They are described here.</w:t>
+        <w:t>The caller does NOT perform parameter encryption.  Simply set the session attribute to either or both of TPMA_SESSION_ENCRYPT or TPMA_SESSION_DECRYPT.</w:t>
       </w:r>
     </w:p>
     <w:p/>
@@ -10251,40 +10305,61 @@
       <w:pPr>
         <w:pStyle w:val="Heading2"/>
       </w:pPr>
-      <w:bookmarkStart w:id="37" w:name="_Toc35934230"/>
-      <w:r>
-        <w:t>TPM Simulator</w:t>
+      <w:bookmarkStart w:id="37" w:name="_Toc35934232"/>
+      <w:r>
+        <w:t>Session Salt</w:t>
       </w:r>
       <w:bookmarkEnd w:id="37"/>
     </w:p>
     <w:p/>
     <w:p>
       <w:r>
-        <w:t xml:space="preserve">A typical cause of a hang when sending the first command to the TPM simulator is that it has not received a simulated "powered up."  </w:t>
-      </w:r>
-      <w:r>
-        <w:t xml:space="preserve">The IBM TPM simulator does not require this, but others may.  </w:t>
-      </w:r>
-      <w:r>
-        <w:t>Send this command:</w:t>
-      </w:r>
-    </w:p>
-    <w:p/>
-    <w:p>
-      <w:r>
-        <w:t>&gt; powerup</w:t>
-      </w:r>
-    </w:p>
-    <w:p/>
-    <w:p>
-      <w:r>
-        <w:t>The platform firmware initializes a hardware TPM.  The TPM simulator requires this command:</w:t>
-      </w:r>
-    </w:p>
-    <w:p/>
-    <w:p>
-      <w:r>
-        <w:t>&gt; startup</w:t>
+        <w:t xml:space="preserve">To salt, the caller should set </w:t>
+      </w:r>
+      <w:r>
+        <w:t xml:space="preserve">tpmKey </w:t>
+      </w:r>
+      <w:r>
+        <w:t xml:space="preserve">(the handle of a loaded decrypt key) </w:t>
+      </w:r>
+      <w:r>
+        <w:t xml:space="preserve">in </w:t>
+      </w:r>
+      <w:r>
+        <w:t>T</w:t>
+      </w:r>
+      <w:r>
+        <w:t xml:space="preserve">PM2_StartAuthSession.  </w:t>
+      </w:r>
+      <w:r>
+        <w:t xml:space="preserve">The key must be an RSA 2048-bit key </w:t>
+      </w:r>
+      <w:r>
+        <w:t>or EC</w:t>
+      </w:r>
+      <w:r>
+        <w:t>C</w:t>
+      </w:r>
+      <w:r>
+        <w:t xml:space="preserve"> NIST P256 key </w:t>
+      </w:r>
+      <w:r>
+        <w:t xml:space="preserve">with sign clear and decrypt set.  </w:t>
+      </w:r>
+    </w:p>
+    <w:p/>
+    <w:p>
+      <w:r>
+        <w:t>The caller must supply the extra parameter as a StartAuthSession_Extra structure.</w:t>
+      </w:r>
+    </w:p>
+    <w:p/>
+    <w:p>
+      <w:r>
+        <w:t xml:space="preserve">The caller does NOT supply the HMAC salt.  </w:t>
+      </w:r>
+      <w:r>
+        <w:t>The encryptedSalt parameter is ignored, as the TSS generates the salt.</w:t>
       </w:r>
     </w:p>
     <w:p/>
@@ -10292,16 +10367,34 @@
       <w:pPr>
         <w:pStyle w:val="Heading2"/>
       </w:pPr>
-      <w:bookmarkStart w:id="38" w:name="_Toc35934231"/>
-      <w:r>
-        <w:t>Parameter Encryption</w:t>
+      <w:bookmarkStart w:id="38" w:name="_Toc35934233"/>
+      <w:r>
+        <w:t>Session Bind</w:t>
       </w:r>
       <w:bookmarkEnd w:id="38"/>
     </w:p>
     <w:p/>
     <w:p>
       <w:r>
-        <w:t>The caller does NOT perform parameter encryption.  Simply set the session attribute to either or both of TPMA_SESSION_ENCRYPT or TPMA_SESSION_DECRYPT.</w:t>
+        <w:t xml:space="preserve">To bind, the caller should set bind </w:t>
+      </w:r>
+      <w:r>
+        <w:t xml:space="preserve">(the bind entity handle) </w:t>
+      </w:r>
+      <w:r>
+        <w:t xml:space="preserve">in TPM2_StartAuthSession.  The caller </w:t>
+      </w:r>
+      <w:r>
+        <w:t>must supply</w:t>
+      </w:r>
+      <w:r>
+        <w:t xml:space="preserve"> the extra parameter as a StartAuthSession_Extra structure and set the </w:t>
+      </w:r>
+      <w:r>
+        <w:t>b</w:t>
+      </w:r>
+      <w:r>
+        <w:t>indPassword member to the bind handle password.</w:t>
       </w:r>
     </w:p>
     <w:p/>
@@ -10309,109 +10402,12 @@
       <w:pPr>
         <w:pStyle w:val="Heading2"/>
       </w:pPr>
-      <w:bookmarkStart w:id="39" w:name="_Toc35934232"/>
-      <w:r>
-        <w:t>Session Salt</w:t>
-      </w:r>
-      <w:bookmarkEnd w:id="39"/>
-    </w:p>
-    <w:p/>
-    <w:p>
-      <w:r>
-        <w:t xml:space="preserve">To salt, the caller should set </w:t>
-      </w:r>
-      <w:r>
-        <w:t xml:space="preserve">tpmKey </w:t>
-      </w:r>
-      <w:r>
-        <w:t xml:space="preserve">(the handle of a loaded decrypt key) </w:t>
-      </w:r>
-      <w:r>
-        <w:t xml:space="preserve">in </w:t>
-      </w:r>
-      <w:r>
-        <w:t>T</w:t>
-      </w:r>
-      <w:r>
-        <w:t xml:space="preserve">PM2_StartAuthSession.  </w:t>
-      </w:r>
-      <w:r>
-        <w:t xml:space="preserve">The key must be an RSA 2048-bit key </w:t>
-      </w:r>
-      <w:r>
-        <w:t>or EC</w:t>
-      </w:r>
-      <w:r>
-        <w:t>C</w:t>
-      </w:r>
-      <w:r>
-        <w:t xml:space="preserve"> NIST P256 key </w:t>
-      </w:r>
-      <w:r>
-        <w:t xml:space="preserve">with sign clear and decrypt set.  </w:t>
-      </w:r>
-    </w:p>
-    <w:p/>
-    <w:p>
-      <w:r>
-        <w:t>The caller must supply the extra parameter as a StartAuthSession_Extra structure.</w:t>
-      </w:r>
-    </w:p>
-    <w:p/>
-    <w:p>
-      <w:r>
-        <w:t xml:space="preserve">The caller does NOT supply the HMAC salt.  </w:t>
-      </w:r>
-      <w:r>
-        <w:t>The encryptedSalt parameter is ignored, as the TSS generates the salt.</w:t>
-      </w:r>
-    </w:p>
-    <w:p/>
-    <w:p>
-      <w:pPr>
-        <w:pStyle w:val="Heading2"/>
-      </w:pPr>
-      <w:bookmarkStart w:id="40" w:name="_Toc35934233"/>
-      <w:r>
-        <w:t>Session Bind</w:t>
-      </w:r>
-      <w:bookmarkEnd w:id="40"/>
-    </w:p>
-    <w:p/>
-    <w:p>
-      <w:r>
-        <w:t xml:space="preserve">To bind, the caller should set bind </w:t>
-      </w:r>
-      <w:r>
-        <w:t xml:space="preserve">(the bind entity handle) </w:t>
-      </w:r>
-      <w:r>
-        <w:t xml:space="preserve">in TPM2_StartAuthSession.  The caller </w:t>
-      </w:r>
-      <w:r>
-        <w:t>must supply</w:t>
-      </w:r>
-      <w:r>
-        <w:t xml:space="preserve"> the extra parameter as a StartAuthSession_Extra structure and set the </w:t>
-      </w:r>
-      <w:r>
-        <w:t>b</w:t>
-      </w:r>
-      <w:r>
-        <w:t>indPassword member to the bind handle password.</w:t>
-      </w:r>
-    </w:p>
-    <w:p/>
-    <w:p>
-      <w:pPr>
-        <w:pStyle w:val="Heading2"/>
-      </w:pPr>
-      <w:bookmarkStart w:id="41" w:name="_Toc35934234"/>
+      <w:bookmarkStart w:id="39" w:name="_Toc35934234"/>
       <w:r>
         <w:lastRenderedPageBreak/>
         <w:t>NV</w:t>
       </w:r>
-      <w:bookmarkEnd w:id="41"/>
+      <w:bookmarkEnd w:id="39"/>
     </w:p>
     <w:p/>
     <w:p>
@@ -10465,11 +10461,11 @@
       <w:pPr>
         <w:pStyle w:val="Heading3"/>
       </w:pPr>
-      <w:bookmarkStart w:id="42" w:name="_Toc35934235"/>
+      <w:bookmarkStart w:id="40" w:name="_Toc35934235"/>
       <w:r>
         <w:t>Rationale</w:t>
       </w:r>
-      <w:bookmarkEnd w:id="42"/>
+      <w:bookmarkEnd w:id="40"/>
     </w:p>
     <w:p/>
     <w:p>
@@ -10570,7 +10566,7 @@
       <w:pPr>
         <w:pStyle w:val="Heading3"/>
       </w:pPr>
-      <w:bookmarkStart w:id="43" w:name="_Toc35934236"/>
+      <w:bookmarkStart w:id="41" w:name="_Toc35934236"/>
       <w:r>
         <w:t>NV Pre</w:t>
       </w:r>
@@ -10580,7 +10576,7 @@
       <w:r>
         <w:t>provisioning</w:t>
       </w:r>
-      <w:bookmarkEnd w:id="43"/>
+      <w:bookmarkEnd w:id="41"/>
     </w:p>
     <w:p/>
     <w:p>
@@ -10662,11 +10658,11 @@
       <w:pPr>
         <w:pStyle w:val="Heading2"/>
       </w:pPr>
-      <w:bookmarkStart w:id="44" w:name="_Toc35934237"/>
+      <w:bookmarkStart w:id="42" w:name="_Toc35934237"/>
       <w:r>
         <w:t>TPM2_LoadExternal</w:t>
       </w:r>
-      <w:bookmarkEnd w:id="44"/>
+      <w:bookmarkEnd w:id="42"/>
     </w:p>
     <w:p/>
     <w:p>
@@ -10724,17 +10720,17 @@
       <w:pPr>
         <w:pStyle w:val="Heading2"/>
       </w:pPr>
-      <w:bookmarkStart w:id="45" w:name="_Toc467152813"/>
-      <w:bookmarkStart w:id="46" w:name="_Ref483554619"/>
-      <w:bookmarkStart w:id="47" w:name="_Ref483554623"/>
-      <w:bookmarkStart w:id="48" w:name="_Toc35934238"/>
+      <w:bookmarkStart w:id="43" w:name="_Toc467152813"/>
+      <w:bookmarkStart w:id="44" w:name="_Ref483554619"/>
+      <w:bookmarkStart w:id="45" w:name="_Ref483554623"/>
+      <w:bookmarkStart w:id="46" w:name="_Toc35934238"/>
+      <w:bookmarkEnd w:id="43"/>
+      <w:r>
+        <w:t>Connecting to Resource Managers</w:t>
+      </w:r>
+      <w:bookmarkEnd w:id="44"/>
       <w:bookmarkEnd w:id="45"/>
-      <w:r>
-        <w:t>Connecting to Resource Managers</w:t>
-      </w:r>
       <w:bookmarkEnd w:id="46"/>
-      <w:bookmarkEnd w:id="47"/>
-      <w:bookmarkEnd w:id="48"/>
     </w:p>
     <w:p/>
     <w:p>
@@ -10875,7 +10871,7 @@
       <w:pPr>
         <w:pStyle w:val="Heading2"/>
       </w:pPr>
-      <w:bookmarkStart w:id="49" w:name="_Toc35934239"/>
+      <w:bookmarkStart w:id="47" w:name="_Toc35934239"/>
       <w:r>
         <w:t>Endorsement Key (EK</w:t>
       </w:r>
@@ -10885,7 +10881,7 @@
       <w:r>
         <w:t xml:space="preserve"> Certificates</w:t>
       </w:r>
-      <w:bookmarkEnd w:id="49"/>
+      <w:bookmarkEnd w:id="47"/>
     </w:p>
     <w:p/>
     <w:p>
@@ -10965,11 +10961,11 @@
       <w:pPr>
         <w:pStyle w:val="Heading3"/>
       </w:pPr>
-      <w:bookmarkStart w:id="50" w:name="_Toc35934240"/>
+      <w:bookmarkStart w:id="48" w:name="_Toc35934240"/>
       <w:r>
         <w:t>Nuvoton</w:t>
       </w:r>
-      <w:bookmarkEnd w:id="50"/>
+      <w:bookmarkEnd w:id="48"/>
     </w:p>
     <w:p/>
     <w:p>
@@ -11087,11 +11083,11 @@
       <w:pPr>
         <w:pStyle w:val="Heading3"/>
       </w:pPr>
-      <w:bookmarkStart w:id="51" w:name="_Toc35934241"/>
+      <w:bookmarkStart w:id="49" w:name="_Toc35934241"/>
       <w:r>
         <w:t>St Micro</w:t>
       </w:r>
-      <w:bookmarkEnd w:id="51"/>
+      <w:bookmarkEnd w:id="49"/>
     </w:p>
     <w:p/>
     <w:p>
@@ -11334,11 +11330,11 @@
       <w:pPr>
         <w:pStyle w:val="Heading3"/>
       </w:pPr>
-      <w:bookmarkStart w:id="52" w:name="_Toc35934242"/>
+      <w:bookmarkStart w:id="50" w:name="_Toc35934242"/>
       <w:r>
         <w:t>Infineon</w:t>
       </w:r>
-      <w:bookmarkEnd w:id="52"/>
+      <w:bookmarkEnd w:id="50"/>
     </w:p>
     <w:p/>
     <w:p>
@@ -11357,11 +11353,11 @@
       <w:pPr>
         <w:pStyle w:val="Heading3"/>
       </w:pPr>
-      <w:bookmarkStart w:id="53" w:name="_Toc35934243"/>
+      <w:bookmarkStart w:id="51" w:name="_Toc35934243"/>
       <w:r>
         <w:t>NationZ</w:t>
       </w:r>
-      <w:bookmarkEnd w:id="53"/>
+      <w:bookmarkEnd w:id="51"/>
     </w:p>
     <w:p/>
     <w:p>
@@ -11447,11 +11443,11 @@
       <w:pPr>
         <w:pStyle w:val="Heading3"/>
       </w:pPr>
-      <w:bookmarkStart w:id="54" w:name="_Toc35934244"/>
+      <w:bookmarkStart w:id="52" w:name="_Toc35934244"/>
       <w:r>
         <w:t>Intel</w:t>
       </w:r>
-      <w:bookmarkEnd w:id="54"/>
+      <w:bookmarkEnd w:id="52"/>
     </w:p>
     <w:p/>
     <w:p>
@@ -11510,11 +11506,11 @@
           <w:numId w:val="2"/>
         </w:numPr>
       </w:pPr>
-      <w:bookmarkStart w:id="55" w:name="_Toc35934245"/>
+      <w:bookmarkStart w:id="53" w:name="_Toc35934245"/>
       <w:r>
         <w:t>Intel EK Certificate Download</w:t>
       </w:r>
-      <w:bookmarkEnd w:id="55"/>
+      <w:bookmarkEnd w:id="53"/>
     </w:p>
     <w:p/>
     <w:p>
@@ -11702,13 +11698,13 @@
       <w:pPr>
         <w:pStyle w:val="Heading2"/>
       </w:pPr>
-      <w:bookmarkStart w:id="56" w:name="_Ref469903483"/>
-      <w:bookmarkStart w:id="57" w:name="_Toc35934246"/>
+      <w:bookmarkStart w:id="54" w:name="_Ref469903483"/>
+      <w:bookmarkStart w:id="55" w:name="_Toc35934246"/>
       <w:r>
         <w:t>Command Line Utilities</w:t>
       </w:r>
-      <w:bookmarkEnd w:id="56"/>
-      <w:bookmarkEnd w:id="57"/>
+      <w:bookmarkEnd w:id="54"/>
+      <w:bookmarkEnd w:id="55"/>
     </w:p>
     <w:p/>
     <w:p>
@@ -11968,23 +11964,23 @@
       <w:pPr>
         <w:pStyle w:val="Heading2"/>
       </w:pPr>
-      <w:bookmarkStart w:id="58" w:name="_Toc3554812"/>
-      <w:bookmarkStart w:id="59" w:name="_Toc6495716"/>
-      <w:bookmarkStart w:id="60" w:name="_Toc3554813"/>
-      <w:bookmarkStart w:id="61" w:name="_Toc6495717"/>
-      <w:bookmarkStart w:id="62" w:name="_Ref514762246"/>
-      <w:bookmarkStart w:id="63" w:name="_Ref514762249"/>
-      <w:bookmarkStart w:id="64" w:name="_Toc35934247"/>
+      <w:bookmarkStart w:id="56" w:name="_Toc3554812"/>
+      <w:bookmarkStart w:id="57" w:name="_Toc6495716"/>
+      <w:bookmarkStart w:id="58" w:name="_Toc3554813"/>
+      <w:bookmarkStart w:id="59" w:name="_Toc6495717"/>
+      <w:bookmarkStart w:id="60" w:name="_Ref514762246"/>
+      <w:bookmarkStart w:id="61" w:name="_Ref514762249"/>
+      <w:bookmarkStart w:id="62" w:name="_Toc35934247"/>
+      <w:bookmarkEnd w:id="56"/>
+      <w:bookmarkEnd w:id="57"/>
       <w:bookmarkEnd w:id="58"/>
       <w:bookmarkEnd w:id="59"/>
+      <w:r>
+        <w:t>TSS for TPM 1.2</w:t>
+      </w:r>
       <w:bookmarkEnd w:id="60"/>
       <w:bookmarkEnd w:id="61"/>
-      <w:r>
-        <w:t>TSS for TPM 1.2</w:t>
-      </w:r>
       <w:bookmarkEnd w:id="62"/>
-      <w:bookmarkEnd w:id="63"/>
-      <w:bookmarkEnd w:id="64"/>
     </w:p>
     <w:p/>
     <w:p>
@@ -12172,7 +12168,7 @@
           <w:sz w:val="22"/>
         </w:rPr>
       </w:pPr>
-      <w:bookmarkStart w:id="65" w:name="_Toc35934248"/>
+      <w:bookmarkStart w:id="63" w:name="_Toc35934248"/>
       <w:r>
         <w:rPr>
           <w:spacing w:val="8"/>
@@ -12188,7 +12184,7 @@
         </w:rPr>
         <w:t>s</w:t>
       </w:r>
-      <w:bookmarkEnd w:id="65"/>
+      <w:bookmarkEnd w:id="63"/>
     </w:p>
     <w:p>
       <w:r>
@@ -12206,11 +12202,11 @@
       <w:pPr>
         <w:pStyle w:val="Heading2"/>
       </w:pPr>
-      <w:bookmarkStart w:id="66" w:name="_Toc35934249"/>
+      <w:bookmarkStart w:id="64" w:name="_Toc35934249"/>
       <w:r>
         <w:t>signapp.c</w:t>
       </w:r>
-      <w:bookmarkEnd w:id="66"/>
+      <w:bookmarkEnd w:id="64"/>
     </w:p>
     <w:p/>
     <w:p>
@@ -12450,11 +12446,11 @@
       <w:pPr>
         <w:pStyle w:val="Heading2"/>
       </w:pPr>
-      <w:bookmarkStart w:id="67" w:name="_Toc35934250"/>
+      <w:bookmarkStart w:id="65" w:name="_Toc35934250"/>
       <w:r>
         <w:t>writeapp.c</w:t>
       </w:r>
-      <w:bookmarkEnd w:id="67"/>
+      <w:bookmarkEnd w:id="65"/>
     </w:p>
     <w:p/>
     <w:p>
@@ -12604,7 +12600,7 @@
           <w:sz w:val="22"/>
         </w:rPr>
       </w:pPr>
-      <w:bookmarkStart w:id="68" w:name="_Toc35934251"/>
+      <w:bookmarkStart w:id="66" w:name="_Toc35934251"/>
       <w:r>
         <w:rPr>
           <w:spacing w:val="8"/>
@@ -12613,113 +12609,113 @@
         <w:lastRenderedPageBreak/>
         <w:t>Utility tools</w:t>
       </w:r>
+      <w:bookmarkEnd w:id="66"/>
+    </w:p>
+    <w:p>
+      <w:r>
+        <w:t>In addition to the command line tools for each TPM command, there are several utilities that are useful for development.</w:t>
+      </w:r>
+    </w:p>
+    <w:p/>
+    <w:p>
+      <w:r>
+        <w:t>They</w:t>
+      </w:r>
+      <w:r>
+        <w:t xml:space="preserve"> accept various digest and asymmetric algorithms and other options</w:t>
+      </w:r>
+      <w:r>
+        <w:t xml:space="preserve"> as applicable</w:t>
+      </w:r>
+      <w:r>
+        <w:t>.  Use -h for details.</w:t>
+      </w:r>
+    </w:p>
+    <w:p/>
+    <w:p>
+      <w:pPr>
+        <w:pStyle w:val="Heading2"/>
+      </w:pPr>
+      <w:bookmarkStart w:id="67" w:name="_Toc35934252"/>
+      <w:r>
+        <w:t>Debugging Aids</w:t>
+      </w:r>
+      <w:bookmarkEnd w:id="67"/>
+    </w:p>
+    <w:p/>
+    <w:p>
+      <w:pPr>
+        <w:pStyle w:val="Heading3"/>
+      </w:pPr>
+      <w:bookmarkStart w:id="68" w:name="_Toc35934253"/>
+      <w:r>
+        <w:t>reponsecode</w:t>
+      </w:r>
       <w:bookmarkEnd w:id="68"/>
     </w:p>
-    <w:p>
-      <w:r>
-        <w:t>In addition to the command line tools for each TPM command, there are several utilities that are useful for development.</w:t>
-      </w:r>
-    </w:p>
-    <w:p/>
-    <w:p>
-      <w:r>
-        <w:t>They</w:t>
-      </w:r>
-      <w:r>
-        <w:t xml:space="preserve"> accept various digest and asymmetric algorithms and other options</w:t>
-      </w:r>
-      <w:r>
-        <w:t xml:space="preserve"> as applicable</w:t>
-      </w:r>
-      <w:r>
-        <w:t>.  Use -h for details.</w:t>
-      </w:r>
-    </w:p>
-    <w:p/>
-    <w:p>
-      <w:pPr>
-        <w:pStyle w:val="Heading2"/>
-      </w:pPr>
-      <w:bookmarkStart w:id="69" w:name="_Toc35934252"/>
-      <w:r>
-        <w:t>Debugging Aids</w:t>
+    <w:p/>
+    <w:p>
+      <w:r>
+        <w:t xml:space="preserve">Prints a </w:t>
+      </w:r>
+      <w:r>
+        <w:t xml:space="preserve">TPM or TSS hex response code </w:t>
+      </w:r>
+      <w:r>
+        <w:t>as</w:t>
+      </w:r>
+      <w:r>
+        <w:t xml:space="preserve"> text.</w:t>
+      </w:r>
+    </w:p>
+    <w:p/>
+    <w:p>
+      <w:pPr>
+        <w:pStyle w:val="Heading3"/>
+      </w:pPr>
+      <w:bookmarkStart w:id="69" w:name="_Toc35934254"/>
+      <w:r>
+        <w:t>printattr</w:t>
       </w:r>
       <w:bookmarkEnd w:id="69"/>
     </w:p>
     <w:p/>
     <w:p>
+      <w:r>
+        <w:t xml:space="preserve">Prints a </w:t>
+      </w:r>
+      <w:r>
+        <w:t xml:space="preserve">TPM </w:t>
+      </w:r>
+      <w:r>
+        <w:t xml:space="preserve">hex </w:t>
+      </w:r>
+      <w:r>
+        <w:t>attribute</w:t>
+      </w:r>
+      <w:r>
+        <w:t xml:space="preserve"> as</w:t>
+      </w:r>
+      <w:r>
+        <w:t xml:space="preserve"> text.</w:t>
+      </w:r>
+    </w:p>
+    <w:p/>
+    <w:p>
+      <w:r>
+        <w:t>It supports object, session, startup, and NV attributes.</w:t>
+      </w:r>
+    </w:p>
+    <w:p/>
+    <w:p>
       <w:pPr>
         <w:pStyle w:val="Heading3"/>
       </w:pPr>
-      <w:bookmarkStart w:id="70" w:name="_Toc35934253"/>
-      <w:r>
-        <w:t>reponsecode</w:t>
+      <w:bookmarkStart w:id="70" w:name="_Toc35934255"/>
+      <w:r>
+        <w:t>timepacket</w:t>
       </w:r>
       <w:bookmarkEnd w:id="70"/>
-    </w:p>
-    <w:p/>
-    <w:p>
-      <w:r>
-        <w:t xml:space="preserve">Prints a </w:t>
-      </w:r>
-      <w:r>
-        <w:t xml:space="preserve">TPM or TSS hex response code </w:t>
-      </w:r>
-      <w:r>
-        <w:t>as</w:t>
-      </w:r>
-      <w:r>
-        <w:t xml:space="preserve"> text.</w:t>
-      </w:r>
-    </w:p>
-    <w:p/>
-    <w:p>
-      <w:pPr>
-        <w:pStyle w:val="Heading3"/>
-      </w:pPr>
-      <w:bookmarkStart w:id="71" w:name="_Toc35934254"/>
-      <w:r>
-        <w:t>printattr</w:t>
-      </w:r>
-      <w:bookmarkEnd w:id="71"/>
-    </w:p>
-    <w:p/>
-    <w:p>
-      <w:r>
-        <w:t xml:space="preserve">Prints a </w:t>
-      </w:r>
-      <w:r>
-        <w:t xml:space="preserve">TPM </w:t>
-      </w:r>
-      <w:r>
-        <w:t xml:space="preserve">hex </w:t>
-      </w:r>
-      <w:r>
-        <w:t>attribute</w:t>
-      </w:r>
-      <w:r>
-        <w:t xml:space="preserve"> as</w:t>
-      </w:r>
-      <w:r>
-        <w:t xml:space="preserve"> text.</w:t>
-      </w:r>
-    </w:p>
-    <w:p/>
-    <w:p>
-      <w:r>
-        <w:t>It supports object, session, startup, and NV attributes.</w:t>
-      </w:r>
-    </w:p>
-    <w:p/>
-    <w:p>
-      <w:pPr>
-        <w:pStyle w:val="Heading3"/>
-      </w:pPr>
-      <w:bookmarkStart w:id="72" w:name="_Toc35934255"/>
-      <w:r>
-        <w:t>timepacket</w:t>
-      </w:r>
-      <w:bookmarkEnd w:id="72"/>
     </w:p>
     <w:p/>
     <w:p>
@@ -12809,11 +12805,11 @@
       <w:pPr>
         <w:pStyle w:val="Heading2"/>
       </w:pPr>
-      <w:bookmarkStart w:id="73" w:name="_Toc35934256"/>
+      <w:bookmarkStart w:id="71" w:name="_Toc35934256"/>
       <w:r>
         <w:t>Policy Aids</w:t>
       </w:r>
-      <w:bookmarkEnd w:id="73"/>
+      <w:bookmarkEnd w:id="71"/>
     </w:p>
     <w:p/>
     <w:p>
@@ -12865,139 +12861,139 @@
       <w:pPr>
         <w:pStyle w:val="Heading3"/>
       </w:pPr>
-      <w:bookmarkStart w:id="74" w:name="_Toc35934257"/>
+      <w:bookmarkStart w:id="72" w:name="_Toc35934257"/>
       <w:r>
         <w:t>policymaker</w:t>
       </w:r>
+      <w:bookmarkEnd w:id="72"/>
+    </w:p>
+    <w:p/>
+    <w:p>
+      <w:r>
+        <w:t>This tool accepts a set of hex ascii AND terms</w:t>
+      </w:r>
+      <w:r>
+        <w:t>, one per line,</w:t>
+      </w:r>
+      <w:r>
+        <w:t xml:space="preserve"> and calculates the resulting policy.  An empty policyRef is represented by a blank line.</w:t>
+      </w:r>
+    </w:p>
+    <w:p/>
+    <w:p>
+      <w:r>
+        <w:t>The result can be traced and/or output in</w:t>
+      </w:r>
+      <w:r>
+        <w:t xml:space="preserve"> binary in a format directly us</w:t>
+      </w:r>
+      <w:r>
+        <w:t>able as a utility input.</w:t>
+      </w:r>
+    </w:p>
+    <w:p/>
+    <w:p>
+      <w:r>
+        <w:t>-v traces the intermediate terms.  In combination with policygetdigest, it can be used to debug a policy term by term.</w:t>
+      </w:r>
+    </w:p>
+    <w:p/>
+    <w:p>
+      <w:r>
+        <w:t xml:space="preserve">-ns </w:t>
+      </w:r>
+      <w:r>
+        <w:t xml:space="preserve">(no white space) </w:t>
+      </w:r>
+      <w:r>
+        <w:t xml:space="preserve">traces the output in a format that can be used as input to a policy OR (which is just a </w:t>
+      </w:r>
+      <w:r>
+        <w:t>concatenation</w:t>
+      </w:r>
+      <w:r>
+        <w:t xml:space="preserve"> of AND terms).</w:t>
+      </w:r>
+    </w:p>
+    <w:p/>
+    <w:p>
+      <w:r>
+        <w:t>-nz calculates the hash without the normal 'extend starting with zeros', useful for calculating an 'aHash' such as a cpHash.</w:t>
+      </w:r>
+    </w:p>
+    <w:p>
+      <w:pPr>
+        <w:pStyle w:val="Heading3"/>
+      </w:pPr>
+      <w:bookmarkStart w:id="73" w:name="_Toc35934258"/>
+      <w:r>
+        <w:t>policymakerpcr</w:t>
+      </w:r>
+      <w:bookmarkEnd w:id="73"/>
+    </w:p>
+    <w:p/>
+    <w:p>
+      <w:r>
+        <w:t xml:space="preserve">This tool calculates a policypcr AND term in a format suitable for input to policymaker. It </w:t>
+      </w:r>
+      <w:r>
+        <w:t>accepts</w:t>
+      </w:r>
+      <w:r>
+        <w:t xml:space="preserve"> a bit mask of selected PCRs and a white list of PCR values, one per line.</w:t>
+      </w:r>
+    </w:p>
+    <w:p>
+      <w:pPr>
+        <w:pStyle w:val="Heading3"/>
+      </w:pPr>
+      <w:bookmarkStart w:id="74" w:name="_Toc35934259"/>
+      <w:r>
+        <w:t>publicname</w:t>
+      </w:r>
       <w:bookmarkEnd w:id="74"/>
     </w:p>
     <w:p/>
     <w:p>
       <w:r>
-        <w:t>This tool accepts a set of hex ascii AND terms</w:t>
-      </w:r>
-      <w:r>
-        <w:t>, one per line,</w:t>
-      </w:r>
-      <w:r>
-        <w:t xml:space="preserve"> and calculates the resulting policy.  An empty policyRef is represented by a blank line.</w:t>
-      </w:r>
-    </w:p>
-    <w:p/>
-    <w:p>
-      <w:r>
-        <w:t>The result can be traced and/or output in</w:t>
-      </w:r>
-      <w:r>
-        <w:t xml:space="preserve"> binary in a format directly us</w:t>
-      </w:r>
-      <w:r>
-        <w:t>able as a utility input.</w:t>
-      </w:r>
-    </w:p>
-    <w:p/>
-    <w:p>
-      <w:r>
-        <w:t>-v traces the intermediate terms.  In combination with policygetdigest, it can be used to debug a policy term by term.</w:t>
-      </w:r>
-    </w:p>
-    <w:p/>
-    <w:p>
-      <w:r>
-        <w:t xml:space="preserve">-ns </w:t>
-      </w:r>
-      <w:r>
-        <w:t xml:space="preserve">(no white space) </w:t>
-      </w:r>
-      <w:r>
-        <w:t xml:space="preserve">traces the output in a format that can be used as input to a policy OR (which is just a </w:t>
-      </w:r>
-      <w:r>
-        <w:t>concatenation</w:t>
-      </w:r>
-      <w:r>
-        <w:t xml:space="preserve"> of AND terms).</w:t>
-      </w:r>
-    </w:p>
-    <w:p/>
-    <w:p>
-      <w:r>
-        <w:t>-nz calculates the hash without the normal 'extend starting with zeros', useful for calculating an 'aHash' such as a cpHash.</w:t>
-      </w:r>
+        <w:t>This tool c</w:t>
+      </w:r>
+      <w:r>
+        <w:t>alculates a TPM Name</w:t>
+      </w:r>
+      <w:r>
+        <w:t xml:space="preserve"> from a TPM object or NV public structure, or from a PEM or DER format public key.</w:t>
+      </w:r>
+    </w:p>
+    <w:p/>
+    <w:p>
+      <w:r>
+        <w:t>This</w:t>
+      </w:r>
+      <w:r>
+        <w:t xml:space="preserve"> is useful for constructing policies at times that the TPM is not available to calculate the Name.</w:t>
+      </w:r>
+    </w:p>
+    <w:p/>
+    <w:p>
+      <w:pPr>
+        <w:pStyle w:val="Heading2"/>
+      </w:pPr>
+      <w:bookmarkStart w:id="75" w:name="_Toc35934260"/>
+      <w:r>
+        <w:t>Key Manipulation</w:t>
+      </w:r>
+      <w:bookmarkEnd w:id="75"/>
     </w:p>
     <w:p>
       <w:pPr>
         <w:pStyle w:val="Heading3"/>
       </w:pPr>
-      <w:bookmarkStart w:id="75" w:name="_Toc35934258"/>
-      <w:r>
-        <w:t>policymakerpcr</w:t>
-      </w:r>
-      <w:bookmarkEnd w:id="75"/>
-    </w:p>
-    <w:p/>
-    <w:p>
-      <w:r>
-        <w:t xml:space="preserve">This tool calculates a policypcr AND term in a format suitable for input to policymaker. It </w:t>
-      </w:r>
-      <w:r>
-        <w:t>accepts</w:t>
-      </w:r>
-      <w:r>
-        <w:t xml:space="preserve"> a bit mask of selected PCRs and a white list of PCR values, one per line.</w:t>
-      </w:r>
-    </w:p>
-    <w:p>
-      <w:pPr>
-        <w:pStyle w:val="Heading3"/>
-      </w:pPr>
-      <w:bookmarkStart w:id="76" w:name="_Toc35934259"/>
-      <w:r>
-        <w:t>publicname</w:t>
+      <w:bookmarkStart w:id="76" w:name="_Toc35934261"/>
+      <w:r>
+        <w:t>createek</w:t>
       </w:r>
       <w:bookmarkEnd w:id="76"/>
-    </w:p>
-    <w:p/>
-    <w:p>
-      <w:r>
-        <w:t>This tool c</w:t>
-      </w:r>
-      <w:r>
-        <w:t>alculates a TPM Name</w:t>
-      </w:r>
-      <w:r>
-        <w:t xml:space="preserve"> from a TPM object or NV public structure, or from a PEM or DER format public key.</w:t>
-      </w:r>
-    </w:p>
-    <w:p/>
-    <w:p>
-      <w:r>
-        <w:t>This</w:t>
-      </w:r>
-      <w:r>
-        <w:t xml:space="preserve"> is useful for constructing policies at times that the TPM is not available to calculate the Name.</w:t>
-      </w:r>
-    </w:p>
-    <w:p/>
-    <w:p>
-      <w:pPr>
-        <w:pStyle w:val="Heading2"/>
-      </w:pPr>
-      <w:bookmarkStart w:id="77" w:name="_Toc35934260"/>
-      <w:r>
-        <w:t>Key Manipulation</w:t>
-      </w:r>
-      <w:bookmarkEnd w:id="77"/>
-    </w:p>
-    <w:p>
-      <w:pPr>
-        <w:pStyle w:val="Heading3"/>
-      </w:pPr>
-      <w:bookmarkStart w:id="78" w:name="_Toc35934261"/>
-      <w:r>
-        <w:t>createek</w:t>
-      </w:r>
-      <w:bookmarkEnd w:id="78"/>
     </w:p>
     <w:p/>
     <w:p>
@@ -13070,90 +13066,90 @@
       <w:pPr>
         <w:pStyle w:val="Heading3"/>
       </w:pPr>
-      <w:bookmarkStart w:id="79" w:name="_Toc35934262"/>
+      <w:bookmarkStart w:id="77" w:name="_Toc35934262"/>
       <w:r>
         <w:t>createekcert</w:t>
       </w:r>
+      <w:bookmarkEnd w:id="77"/>
+    </w:p>
+    <w:p/>
+    <w:p>
+      <w:r>
+        <w:t xml:space="preserve">This tools provisions an EK certificate </w:t>
+      </w:r>
+      <w:r>
+        <w:t xml:space="preserve">in TPM NV </w:t>
+      </w:r>
+      <w:r>
+        <w:t>for testing.</w:t>
+      </w:r>
+    </w:p>
+    <w:p/>
+    <w:p>
+      <w:r>
+        <w:t>The EK is generated based on TCG standards.</w:t>
+      </w:r>
+    </w:p>
+    <w:p>
+      <w:pPr>
+        <w:pStyle w:val="Heading3"/>
+      </w:pPr>
+      <w:bookmarkStart w:id="78" w:name="_Toc35934263"/>
+      <w:r>
+        <w:t>tpm2pem</w:t>
+      </w:r>
+      <w:bookmarkEnd w:id="78"/>
+    </w:p>
+    <w:p/>
+    <w:p>
+      <w:r>
+        <w:t>This tools converts an existing TPM format public key to PEM format.</w:t>
+      </w:r>
+    </w:p>
+    <w:p/>
+    <w:p>
+      <w:r>
+        <w:t>This function is also integrated into several tools, such as create, createprimary, createloaded, and readpublic.</w:t>
+      </w:r>
+    </w:p>
+    <w:p/>
+    <w:p>
+      <w:pPr>
+        <w:pStyle w:val="Heading2"/>
+      </w:pPr>
+      <w:bookmarkStart w:id="79" w:name="_Toc35934264"/>
+      <w:r>
+        <w:t>Event Logs</w:t>
+      </w:r>
       <w:bookmarkEnd w:id="79"/>
     </w:p>
     <w:p/>
     <w:p>
       <w:r>
-        <w:t xml:space="preserve">This tools provisions an EK certificate </w:t>
-      </w:r>
-      <w:r>
-        <w:t xml:space="preserve">in TPM NV </w:t>
-      </w:r>
-      <w:r>
-        <w:t>for testing.</w:t>
-      </w:r>
-    </w:p>
-    <w:p/>
-    <w:p>
-      <w:r>
-        <w:t>The EK is generated based on TCG standards.</w:t>
+        <w:t xml:space="preserve">The package has sample functions for parsing pre-OS and post-OS (IMA) event logs.  </w:t>
+      </w:r>
+      <w:r>
+        <w:t>These</w:t>
+      </w:r>
+      <w:r>
+        <w:t xml:space="preserve"> </w:t>
+      </w:r>
+      <w:r>
+        <w:t>tools aggregate some of the</w:t>
+      </w:r>
+      <w:r>
+        <w:t>se functions.</w:t>
       </w:r>
     </w:p>
     <w:p>
       <w:pPr>
         <w:pStyle w:val="Heading3"/>
       </w:pPr>
-      <w:bookmarkStart w:id="80" w:name="_Toc35934263"/>
-      <w:r>
-        <w:t>tpm2pem</w:t>
+      <w:bookmarkStart w:id="80" w:name="_Toc35934265"/>
+      <w:r>
+        <w:t>eventextend</w:t>
       </w:r>
       <w:bookmarkEnd w:id="80"/>
-    </w:p>
-    <w:p/>
-    <w:p>
-      <w:r>
-        <w:t>This tools converts an existing TPM format public key to PEM format.</w:t>
-      </w:r>
-    </w:p>
-    <w:p/>
-    <w:p>
-      <w:r>
-        <w:t>This function is also integrated into several tools, such as create, createprimary, createloaded, and readpublic.</w:t>
-      </w:r>
-    </w:p>
-    <w:p/>
-    <w:p>
-      <w:pPr>
-        <w:pStyle w:val="Heading2"/>
-      </w:pPr>
-      <w:bookmarkStart w:id="81" w:name="_Toc35934264"/>
-      <w:r>
-        <w:t>Event Logs</w:t>
-      </w:r>
-      <w:bookmarkEnd w:id="81"/>
-    </w:p>
-    <w:p/>
-    <w:p>
-      <w:r>
-        <w:t xml:space="preserve">The package has sample functions for parsing pre-OS and post-OS (IMA) event logs.  </w:t>
-      </w:r>
-      <w:r>
-        <w:t>These</w:t>
-      </w:r>
-      <w:r>
-        <w:t xml:space="preserve"> </w:t>
-      </w:r>
-      <w:r>
-        <w:t>tools aggregate some of the</w:t>
-      </w:r>
-      <w:r>
-        <w:t>se functions.</w:t>
-      </w:r>
-    </w:p>
-    <w:p>
-      <w:pPr>
-        <w:pStyle w:val="Heading3"/>
-      </w:pPr>
-      <w:bookmarkStart w:id="82" w:name="_Toc35934265"/>
-      <w:r>
-        <w:t>eventextend</w:t>
-      </w:r>
-      <w:bookmarkEnd w:id="82"/>
     </w:p>
     <w:p/>
     <w:p>
@@ -13223,11 +13219,11 @@
       <w:pPr>
         <w:pStyle w:val="Heading3"/>
       </w:pPr>
-      <w:bookmarkStart w:id="83" w:name="_Toc35934266"/>
+      <w:bookmarkStart w:id="81" w:name="_Toc35934266"/>
       <w:r>
         <w:t>imaextend</w:t>
       </w:r>
-      <w:bookmarkEnd w:id="83"/>
+      <w:bookmarkEnd w:id="81"/>
     </w:p>
     <w:p/>
     <w:p>
@@ -13298,11 +13294,11 @@
           <w:sz w:val="22"/>
         </w:rPr>
       </w:pPr>
-      <w:bookmarkStart w:id="84" w:name="_Toc3554834"/>
-      <w:bookmarkStart w:id="85" w:name="_Toc6495738"/>
-      <w:bookmarkStart w:id="86" w:name="_Toc35934267"/>
-      <w:bookmarkEnd w:id="84"/>
-      <w:bookmarkEnd w:id="85"/>
+      <w:bookmarkStart w:id="82" w:name="_Toc3554834"/>
+      <w:bookmarkStart w:id="83" w:name="_Toc6495738"/>
+      <w:bookmarkStart w:id="84" w:name="_Toc35934267"/>
+      <w:bookmarkEnd w:id="82"/>
+      <w:bookmarkEnd w:id="83"/>
       <w:r>
         <w:rPr>
           <w:spacing w:val="8"/>
@@ -13311,7 +13307,7 @@
         <w:lastRenderedPageBreak/>
         <w:t>Build</w:t>
       </w:r>
-      <w:bookmarkEnd w:id="86"/>
+      <w:bookmarkEnd w:id="84"/>
     </w:p>
     <w:p>
       <w:r>
@@ -13361,12 +13357,12 @@
       <w:pPr>
         <w:pStyle w:val="Heading2"/>
       </w:pPr>
-      <w:bookmarkStart w:id="87" w:name="_Toc35934268"/>
-      <w:bookmarkStart w:id="88" w:name="_Ref156904153"/>
+      <w:bookmarkStart w:id="85" w:name="_Toc35934268"/>
+      <w:bookmarkStart w:id="86" w:name="_Ref156904153"/>
       <w:r>
         <w:t>Build Options</w:t>
       </w:r>
-      <w:bookmarkEnd w:id="87"/>
+      <w:bookmarkEnd w:id="85"/>
     </w:p>
     <w:p/>
     <w:p>
@@ -13397,120 +13393,120 @@
       <w:pPr>
         <w:pStyle w:val="Heading3"/>
       </w:pPr>
-      <w:bookmarkStart w:id="89" w:name="_Toc35934269"/>
+      <w:bookmarkStart w:id="87" w:name="_Toc35934269"/>
       <w:r>
         <w:t>TPM_TPM20 and TPM_TPM12</w:t>
       </w:r>
+      <w:bookmarkEnd w:id="87"/>
+    </w:p>
+    <w:p/>
+    <w:p>
+      <w:r>
+        <w:t xml:space="preserve">Define one or both of these for a TSS that supports TPM 2.0 and/or TPM 1.2.  </w:t>
+      </w:r>
+    </w:p>
+    <w:p/>
+    <w:p>
+      <w:r>
+        <w:t>TPM 1.2 support is incomplete.</w:t>
+      </w:r>
+      <w:r>
+        <w:t xml:space="preserve"> See section </w:t>
+      </w:r>
+      <w:r>
+        <w:fldChar w:fldCharType="begin"/>
+      </w:r>
+      <w:r>
+        <w:instrText xml:space="preserve"> REF _Ref514762246 \r \h </w:instrText>
+      </w:r>
+      <w:r>
+        <w:fldChar w:fldCharType="separate"/>
+      </w:r>
+      <w:r>
+        <w:t>4.10</w:t>
+      </w:r>
+      <w:r>
+        <w:fldChar w:fldCharType="end"/>
+      </w:r>
+      <w:r>
+        <w:t xml:space="preserve"> </w:t>
+      </w:r>
+      <w:r>
+        <w:fldChar w:fldCharType="begin"/>
+      </w:r>
+      <w:r>
+        <w:instrText xml:space="preserve"> REF _Ref514762249 \h </w:instrText>
+      </w:r>
+      <w:r>
+        <w:fldChar w:fldCharType="separate"/>
+      </w:r>
+      <w:r>
+        <w:t>TSS for TPM 1.2</w:t>
+      </w:r>
+      <w:r>
+        <w:fldChar w:fldCharType="end"/>
+      </w:r>
+      <w:r>
+        <w:t>.</w:t>
+      </w:r>
+    </w:p>
+    <w:p>
+      <w:pPr>
+        <w:pStyle w:val="Heading3"/>
+      </w:pPr>
+      <w:bookmarkStart w:id="88" w:name="_Toc35934270"/>
+      <w:r>
+        <w:t>TPM_POSIX or TPM_WINDOWS</w:t>
+      </w:r>
+      <w:bookmarkEnd w:id="88"/>
+    </w:p>
+    <w:p/>
+    <w:p>
+      <w:r>
+        <w:t>Define one of these for a POSIX (Linux, AIX, Raspian, zLinux, etc.) or Windows TSS.</w:t>
+      </w:r>
+    </w:p>
+    <w:p>
+      <w:pPr>
+        <w:pStyle w:val="Heading3"/>
+      </w:pPr>
+      <w:bookmarkStart w:id="89" w:name="_Toc35934271"/>
+      <w:r>
+        <w:t>TPM_WINDOWS_TBSI</w:t>
+      </w:r>
       <w:bookmarkEnd w:id="89"/>
     </w:p>
     <w:p/>
     <w:p>
       <w:r>
-        <w:t xml:space="preserve">Define one or both of these for a TSS that supports TPM 2.0 and/or TPM 1.2.  </w:t>
-      </w:r>
-    </w:p>
-    <w:p/>
-    <w:p>
-      <w:r>
-        <w:t>TPM 1.2 support is incomplete.</w:t>
-      </w:r>
-      <w:r>
-        <w:t xml:space="preserve"> See section </w:t>
-      </w:r>
-      <w:r>
-        <w:fldChar w:fldCharType="begin"/>
-      </w:r>
-      <w:r>
-        <w:instrText xml:space="preserve"> REF _Ref514762246 \r \h </w:instrText>
-      </w:r>
-      <w:r>
-        <w:fldChar w:fldCharType="separate"/>
-      </w:r>
-      <w:r>
-        <w:t>4.10</w:t>
-      </w:r>
-      <w:r>
-        <w:fldChar w:fldCharType="end"/>
-      </w:r>
-      <w:r>
-        <w:t xml:space="preserve"> </w:t>
-      </w:r>
-      <w:r>
-        <w:fldChar w:fldCharType="begin"/>
-      </w:r>
-      <w:r>
-        <w:instrText xml:space="preserve"> REF _Ref514762249 \h </w:instrText>
-      </w:r>
-      <w:r>
-        <w:fldChar w:fldCharType="separate"/>
-      </w:r>
-      <w:r>
-        <w:t>TSS for TPM 1.2</w:t>
-      </w:r>
-      <w:r>
-        <w:fldChar w:fldCharType="end"/>
-      </w:r>
-      <w:r>
-        <w:t>.</w:t>
+        <w:t>For Windows, compiles in hardware TPM support.</w:t>
+      </w:r>
+    </w:p>
+    <w:p/>
+    <w:p>
+      <w:r>
+        <w:t>This was useful to remove hardware TPM support for Windows 7, where the TPM 2.0 install required several hacks.  Since Windows 10 supports TPM 2.0, there is little reason not to define this macro.</w:t>
       </w:r>
     </w:p>
     <w:p>
       <w:pPr>
         <w:pStyle w:val="Heading3"/>
       </w:pPr>
-      <w:bookmarkStart w:id="90" w:name="_Toc35934270"/>
-      <w:r>
-        <w:t>TPM_POSIX or TPM_WINDOWS</w:t>
-      </w:r>
+      <w:bookmarkStart w:id="90" w:name="_Toc35934273"/>
+      <w:bookmarkStart w:id="91" w:name="_Toc35934274"/>
+      <w:bookmarkStart w:id="92" w:name="_Toc35934275"/>
+      <w:bookmarkStart w:id="93" w:name="_Toc35934276"/>
+      <w:bookmarkStart w:id="94" w:name="_Toc35934277"/>
+      <w:bookmarkStart w:id="95" w:name="_Toc35934278"/>
       <w:bookmarkEnd w:id="90"/>
-    </w:p>
-    <w:p/>
-    <w:p>
-      <w:r>
-        <w:t>Define one of these for a POSIX (Linux, AIX, Raspian, zLinux, etc.) or Windows TSS.</w:t>
-      </w:r>
-    </w:p>
-    <w:p>
-      <w:pPr>
-        <w:pStyle w:val="Heading3"/>
-      </w:pPr>
-      <w:bookmarkStart w:id="91" w:name="_Toc35934271"/>
-      <w:r>
-        <w:t>TPM_WINDOWS_TBSI</w:t>
-      </w:r>
       <w:bookmarkEnd w:id="91"/>
-    </w:p>
-    <w:p/>
-    <w:p>
-      <w:r>
-        <w:t>For Windows, compiles in hardware TPM support.</w:t>
-      </w:r>
-    </w:p>
-    <w:p/>
-    <w:p>
-      <w:r>
-        <w:t>This was useful to remove hardware TPM support for Windows 7, where the TPM 2.0 install required several hacks.  Since Windows 10 supports TPM 2.0, there is little reason not to define this macro.</w:t>
-      </w:r>
-    </w:p>
-    <w:p>
-      <w:pPr>
-        <w:pStyle w:val="Heading3"/>
-      </w:pPr>
-      <w:bookmarkStart w:id="92" w:name="_Toc35934273"/>
-      <w:bookmarkStart w:id="93" w:name="_Toc35934274"/>
-      <w:bookmarkStart w:id="94" w:name="_Toc35934275"/>
-      <w:bookmarkStart w:id="95" w:name="_Toc35934276"/>
-      <w:bookmarkStart w:id="96" w:name="_Toc35934277"/>
-      <w:bookmarkStart w:id="97" w:name="_Toc35934278"/>
       <w:bookmarkEnd w:id="92"/>
       <w:bookmarkEnd w:id="93"/>
       <w:bookmarkEnd w:id="94"/>
+      <w:r>
+        <w:t>TPM_TSS_NOFILE</w:t>
+      </w:r>
       <w:bookmarkEnd w:id="95"/>
-      <w:bookmarkEnd w:id="96"/>
-      <w:r>
-        <w:t>TPM_TSS_NOFILE</w:t>
-      </w:r>
-      <w:bookmarkEnd w:id="97"/>
     </w:p>
     <w:p/>
     <w:p>
@@ -13573,11 +13569,11 @@
       <w:pPr>
         <w:pStyle w:val="Heading3"/>
       </w:pPr>
-      <w:bookmarkStart w:id="98" w:name="_Toc35934279"/>
+      <w:bookmarkStart w:id="96" w:name="_Toc35934279"/>
       <w:r>
         <w:t>TPM_TSS_NOCRYPTO</w:t>
       </w:r>
-      <w:bookmarkEnd w:id="98"/>
+      <w:bookmarkEnd w:id="96"/>
     </w:p>
     <w:p/>
     <w:p>
@@ -13635,7 +13631,7 @@
       <w:pPr>
         <w:pStyle w:val="Heading3"/>
       </w:pPr>
-      <w:bookmarkStart w:id="99" w:name="_Toc35934280"/>
+      <w:bookmarkStart w:id="97" w:name="_Toc35934280"/>
       <w:r>
         <w:t>TPM_</w:t>
       </w:r>
@@ -13645,18 +13641,64 @@
       <w:r>
         <w:t>NO_PRINT</w:t>
       </w:r>
+      <w:bookmarkEnd w:id="97"/>
+    </w:p>
+    <w:p/>
+    <w:p>
+      <w:r>
+        <w:t xml:space="preserve">Defining this macro builds a TSS that does no </w:t>
+      </w:r>
+      <w:r>
+        <w:t>tracing and</w:t>
+      </w:r>
+      <w:r>
+        <w:t xml:space="preserve"> compiles out all print functions.</w:t>
+      </w:r>
+    </w:p>
+    <w:p/>
+    <w:p>
+      <w:pPr>
+        <w:pStyle w:val="Heading3"/>
+      </w:pPr>
+      <w:bookmarkStart w:id="98" w:name="_Toc35934281"/>
+      <w:r>
+        <w:t>TPM_TSS_NOECC</w:t>
+      </w:r>
+      <w:bookmarkEnd w:id="98"/>
+    </w:p>
+    <w:p/>
+    <w:p>
+      <w:r>
+        <w:t xml:space="preserve">Defining this macro builds a TSS that does not require </w:t>
+      </w:r>
+      <w:r>
+        <w:t xml:space="preserve">crypto library </w:t>
+      </w:r>
+      <w:r>
+        <w:t>elliptic curve support.</w:t>
+      </w:r>
+    </w:p>
+    <w:p/>
+    <w:p>
+      <w:pPr>
+        <w:pStyle w:val="Heading3"/>
+      </w:pPr>
+      <w:bookmarkStart w:id="99" w:name="_Toc35934282"/>
+      <w:r>
+        <w:t>TPM_TSS_NORSA</w:t>
+      </w:r>
       <w:bookmarkEnd w:id="99"/>
     </w:p>
     <w:p/>
     <w:p>
       <w:r>
-        <w:t xml:space="preserve">Defining this macro builds a TSS that does no </w:t>
-      </w:r>
-      <w:r>
-        <w:t>tracing and</w:t>
-      </w:r>
-      <w:r>
-        <w:t xml:space="preserve"> compiles out all print functions.</w:t>
+        <w:t xml:space="preserve">Defining this macro builds a TSS that does not require </w:t>
+      </w:r>
+      <w:r>
+        <w:t xml:space="preserve">crypto library </w:t>
+      </w:r>
+      <w:r>
+        <w:t>RSA support.</w:t>
       </w:r>
     </w:p>
     <w:p/>
@@ -13664,22 +13706,22 @@
       <w:pPr>
         <w:pStyle w:val="Heading3"/>
       </w:pPr>
-      <w:bookmarkStart w:id="100" w:name="_Toc35934281"/>
-      <w:r>
-        <w:t>TPM_TSS_NOECC</w:t>
+      <w:bookmarkStart w:id="100" w:name="_Toc35934283"/>
+      <w:r>
+        <w:t>TPM_TSS_NOENV</w:t>
       </w:r>
       <w:bookmarkEnd w:id="100"/>
     </w:p>
     <w:p/>
     <w:p>
       <w:r>
-        <w:t xml:space="preserve">Defining this macro builds a TSS that does not require </w:t>
-      </w:r>
-      <w:r>
-        <w:t xml:space="preserve">crypto library </w:t>
-      </w:r>
-      <w:r>
-        <w:t>elliptic curve support.</w:t>
+        <w:t>Defining this macro builds a TSS that does not call the getenv() function.  This supports platforms that do not implement environment variables.</w:t>
+      </w:r>
+    </w:p>
+    <w:p/>
+    <w:p>
+      <w:r>
+        <w:t>The TSS properties still use defaults that can be changed at build time, and it still supports the TSS_SetProperty() function.</w:t>
       </w:r>
     </w:p>
     <w:p/>
@@ -13687,61 +13729,15 @@
       <w:pPr>
         <w:pStyle w:val="Heading3"/>
       </w:pPr>
-      <w:bookmarkStart w:id="101" w:name="_Toc35934282"/>
-      <w:r>
-        <w:t>TPM_TSS_NORSA</w:t>
-      </w:r>
+      <w:bookmarkStart w:id="101" w:name="_Toc35934284"/>
+      <w:bookmarkStart w:id="102" w:name="_Toc35934285"/>
+      <w:bookmarkStart w:id="103" w:name="_Toc35934286"/>
       <w:bookmarkEnd w:id="101"/>
-    </w:p>
-    <w:p/>
-    <w:p>
-      <w:r>
-        <w:t xml:space="preserve">Defining this macro builds a TSS that does not require </w:t>
-      </w:r>
-      <w:r>
-        <w:t xml:space="preserve">crypto library </w:t>
-      </w:r>
-      <w:r>
-        <w:t>RSA support.</w:t>
-      </w:r>
-    </w:p>
-    <w:p/>
-    <w:p>
-      <w:pPr>
-        <w:pStyle w:val="Heading3"/>
-      </w:pPr>
-      <w:bookmarkStart w:id="102" w:name="_Toc35934283"/>
-      <w:r>
-        <w:t>TPM_TSS_NOENV</w:t>
-      </w:r>
       <w:bookmarkEnd w:id="102"/>
-    </w:p>
-    <w:p/>
-    <w:p>
-      <w:r>
-        <w:t>Defining this macro builds a TSS that does not call the getenv() function.  This supports platforms that do not implement environment variables.</w:t>
-      </w:r>
-    </w:p>
-    <w:p/>
-    <w:p>
-      <w:r>
-        <w:t>The TSS properties still use defaults that can be changed at build time, and it still supports the TSS_SetProperty() function.</w:t>
-      </w:r>
-    </w:p>
-    <w:p/>
-    <w:p>
-      <w:pPr>
-        <w:pStyle w:val="Heading3"/>
-      </w:pPr>
-      <w:bookmarkStart w:id="103" w:name="_Toc35934284"/>
-      <w:bookmarkStart w:id="104" w:name="_Toc35934285"/>
-      <w:bookmarkStart w:id="105" w:name="_Toc35934286"/>
+      <w:r>
+        <w:t>TPM_NOSOCKET</w:t>
+      </w:r>
       <w:bookmarkEnd w:id="103"/>
-      <w:bookmarkEnd w:id="104"/>
-      <w:r>
-        <w:t>TPM_NOSOCKET</w:t>
-      </w:r>
-      <w:bookmarkEnd w:id="105"/>
     </w:p>
     <w:p/>
     <w:p>
@@ -13788,14 +13784,14 @@
       <w:pPr>
         <w:pStyle w:val="Heading3"/>
       </w:pPr>
-      <w:bookmarkStart w:id="106" w:name="_Toc35934287"/>
+      <w:bookmarkStart w:id="104" w:name="_Toc35934287"/>
       <w:r>
         <w:t>TPM_TSS_</w:t>
       </w:r>
       <w:r>
         <w:t>NOCMDCHECK</w:t>
       </w:r>
-      <w:bookmarkEnd w:id="106"/>
+      <w:bookmarkEnd w:id="104"/>
     </w:p>
     <w:p/>
     <w:p>
@@ -13867,11 +13863,11 @@
       <w:pPr>
         <w:pStyle w:val="Heading3"/>
       </w:pPr>
-      <w:bookmarkStart w:id="107" w:name="_Toc35934288"/>
+      <w:bookmarkStart w:id="105" w:name="_Toc35934288"/>
       <w:r>
         <w:t>TPM_TSS_NODEPRECATED</w:t>
       </w:r>
-      <w:bookmarkEnd w:id="107"/>
+      <w:bookmarkEnd w:id="105"/>
     </w:p>
     <w:p/>
     <w:p>
@@ -13891,34 +13887,9 @@
     <w:p/>
     <w:p>
       <w:pPr>
-        <w:rPr>
-          <w:del w:id="108" w:author="Kenneth Goldman" w:date="2024-08-15T14:17:00Z"/>
-        </w:rPr>
-      </w:pPr>
-      <w:del w:id="109" w:author="Kenneth Goldman" w:date="2024-08-15T14:17:00Z">
-        <w:r>
-          <w:delText>To skip those algorithms in the regression test,</w:delText>
-        </w:r>
-        <w:r>
-          <w:delText xml:space="preserve"> set the environment variable TPM_TSS_</w:delText>
-        </w:r>
-        <w:r>
-          <w:delText>NODEPRECATEDALGS.</w:delText>
-        </w:r>
-      </w:del>
-    </w:p>
-    <w:p>
-      <w:pPr>
-        <w:rPr>
-          <w:del w:id="110" w:author="Kenneth Goldman" w:date="2024-08-15T14:17:00Z"/>
-        </w:rPr>
-      </w:pPr>
-    </w:p>
-    <w:p>
-      <w:pPr>
         <w:pStyle w:val="Heading3"/>
       </w:pPr>
-      <w:bookmarkStart w:id="111" w:name="_Toc35934289"/>
+      <w:bookmarkStart w:id="106" w:name="_Toc35934289"/>
       <w:r>
         <w:t>TPM_TSS_NODEPRECATEDALGS</w:t>
       </w:r>
@@ -13934,43 +13905,27 @@
     </w:p>
     <w:p/>
     <w:p>
-      <w:pPr>
-        <w:rPr>
-          <w:ins w:id="112" w:author="Kenneth Goldman" w:date="2024-08-15T14:17:00Z"/>
-        </w:rPr>
-      </w:pPr>
       <w:r>
         <w:t>Currently, the only algorithm removed is SHA-1.</w:t>
       </w:r>
     </w:p>
     <w:p/>
     <w:p>
-      <w:pPr>
-        <w:rPr>
-          <w:ins w:id="113" w:author="Kenneth Goldman" w:date="2024-08-15T14:17:00Z"/>
-        </w:rPr>
-      </w:pPr>
-      <w:ins w:id="114" w:author="Kenneth Goldman" w:date="2024-08-15T14:17:00Z">
-        <w:r>
-          <w:t>To skip those algorithms in the regression test,</w:t>
-        </w:r>
-        <w:r>
-          <w:t xml:space="preserve"> set the environment variable TPM_TSS_</w:t>
-        </w:r>
-        <w:r>
-          <w:t>NODEPRECATEDALGS</w:t>
-        </w:r>
-      </w:ins>
-      <w:ins w:id="115" w:author="Kenneth Goldman" w:date="2024-08-15T14:19:00Z">
-        <w:r>
-          <w:t xml:space="preserve"> to 1</w:t>
-        </w:r>
-      </w:ins>
-      <w:ins w:id="116" w:author="Kenneth Goldman" w:date="2024-08-15T14:17:00Z">
-        <w:r>
-          <w:t>.</w:t>
-        </w:r>
-      </w:ins>
+      <w:r>
+        <w:t>To skip those algorithms in the regression test,</w:t>
+      </w:r>
+      <w:r>
+        <w:t xml:space="preserve"> set the environment variable TPM_TSS_</w:t>
+      </w:r>
+      <w:r>
+        <w:t>NODEPRECATEDALGS</w:t>
+      </w:r>
+      <w:r>
+        <w:t xml:space="preserve"> to 1</w:t>
+      </w:r>
+      <w:r>
+        <w:t>.</w:t>
+      </w:r>
     </w:p>
     <w:p/>
     <w:p>
@@ -13981,7 +13936,7 @@
         <w:lastRenderedPageBreak/>
         <w:t>TPM_TSS_NUVOTON</w:t>
       </w:r>
-      <w:bookmarkEnd w:id="111"/>
+      <w:bookmarkEnd w:id="106"/>
     </w:p>
     <w:p/>
     <w:p>
@@ -13997,11 +13952,11 @@
       <w:pPr>
         <w:pStyle w:val="Heading2"/>
       </w:pPr>
-      <w:bookmarkStart w:id="117" w:name="_Toc35934290"/>
+      <w:bookmarkStart w:id="107" w:name="_Toc35934290"/>
       <w:r>
         <w:t>Directories</w:t>
       </w:r>
-      <w:bookmarkEnd w:id="117"/>
+      <w:bookmarkEnd w:id="107"/>
     </w:p>
     <w:p/>
     <w:p>
@@ -14167,12 +14122,12 @@
       <w:pPr>
         <w:pStyle w:val="Heading2"/>
       </w:pPr>
-      <w:bookmarkStart w:id="118" w:name="_Toc35934291"/>
+      <w:bookmarkStart w:id="108" w:name="_Toc35934291"/>
       <w:r>
         <w:t>Linux</w:t>
       </w:r>
-      <w:bookmarkEnd w:id="88"/>
-      <w:bookmarkEnd w:id="118"/>
+      <w:bookmarkEnd w:id="86"/>
+      <w:bookmarkEnd w:id="108"/>
     </w:p>
     <w:p/>
     <w:p>
@@ -14284,12 +14239,12 @@
       <w:pPr>
         <w:pStyle w:val="Heading2"/>
       </w:pPr>
-      <w:bookmarkStart w:id="119" w:name="_Toc35934292"/>
+      <w:bookmarkStart w:id="109" w:name="_Toc35934292"/>
       <w:r>
         <w:lastRenderedPageBreak/>
         <w:t>Windows</w:t>
       </w:r>
-      <w:bookmarkEnd w:id="119"/>
+      <w:bookmarkEnd w:id="109"/>
     </w:p>
     <w:p/>
     <w:p>
@@ -14302,16 +14257,9 @@
       <w:r>
         <w:t>Install OpenSSL 3.</w:t>
       </w:r>
-      <w:ins w:id="120" w:author="Kenneth Goldman" w:date="2024-04-03T14:55:00Z">
-        <w:r>
-          <w:t>x</w:t>
-        </w:r>
-      </w:ins>
-      <w:del w:id="121" w:author="Kenneth Goldman" w:date="2024-04-03T14:55:00Z">
-        <w:r>
-          <w:delText>1</w:delText>
-        </w:r>
-      </w:del>
+      <w:r>
+        <w:t>x</w:t>
+      </w:r>
       <w:r>
         <w:t xml:space="preserve"> 64-bit. Install Win64 OpenSSL, not the "Light" versions, which I believe do not contain the development files. The usual place to get OpenSSL binaries for Windows is: </w:t>
       </w:r>
@@ -14399,11 +14347,6 @@
     </w:p>
     <w:p/>
     <w:p>
-      <w:pPr>
-        <w:rPr>
-          <w:del w:id="122" w:author="Kenneth Goldman" w:date="2024-04-03T14:56:00Z"/>
-        </w:rPr>
-      </w:pPr>
       <w:r>
         <w:t xml:space="preserve">After building, run the regression test against a running simulator.   </w:t>
       </w:r>
@@ -14449,28 +14392,13 @@
     </w:p>
     <w:p>
       <w:pPr>
-        <w:rPr>
-          <w:del w:id="123" w:author="Kenneth Goldman" w:date="2024-04-03T14:56:00Z"/>
-        </w:rPr>
-      </w:pPr>
-    </w:p>
-    <w:p>
-      <w:pPr>
-        <w:rPr>
-          <w:del w:id="124" w:author="Kenneth Goldman" w:date="2024-04-03T14:56:00Z"/>
-        </w:rPr>
-      </w:pPr>
-    </w:p>
-    <w:p/>
-    <w:p>
-      <w:pPr>
         <w:pStyle w:val="Heading3"/>
       </w:pPr>
-      <w:bookmarkStart w:id="125" w:name="_Toc35934293"/>
+      <w:bookmarkStart w:id="110" w:name="_Toc35934293"/>
       <w:r>
         <w:t>Windows gcc</w:t>
       </w:r>
-      <w:bookmarkEnd w:id="125"/>
+      <w:bookmarkEnd w:id="110"/>
     </w:p>
     <w:p/>
     <w:p>
@@ -14552,776 +14480,357 @@
       <w:pPr>
         <w:pStyle w:val="Heading3"/>
       </w:pPr>
-      <w:bookmarkStart w:id="126" w:name="_Toc26799912"/>
-      <w:bookmarkStart w:id="127" w:name="_Toc35934294"/>
-      <w:bookmarkStart w:id="128" w:name="_Toc26799913"/>
-      <w:bookmarkStart w:id="129" w:name="_Toc35934295"/>
-      <w:bookmarkStart w:id="130" w:name="_Toc26799914"/>
-      <w:bookmarkStart w:id="131" w:name="_Toc35934296"/>
-      <w:bookmarkStart w:id="132" w:name="_Toc26799915"/>
-      <w:bookmarkStart w:id="133" w:name="_Toc35934297"/>
-      <w:bookmarkStart w:id="134" w:name="_Toc26799916"/>
-      <w:bookmarkStart w:id="135" w:name="_Toc35934298"/>
-      <w:bookmarkStart w:id="136" w:name="_Toc26799917"/>
-      <w:bookmarkStart w:id="137" w:name="_Toc35934299"/>
-      <w:bookmarkStart w:id="138" w:name="_Toc35934300"/>
-      <w:bookmarkEnd w:id="126"/>
-      <w:bookmarkEnd w:id="127"/>
-      <w:bookmarkEnd w:id="128"/>
-      <w:bookmarkEnd w:id="129"/>
-      <w:bookmarkEnd w:id="130"/>
-      <w:bookmarkEnd w:id="131"/>
-      <w:bookmarkEnd w:id="132"/>
-      <w:bookmarkEnd w:id="133"/>
-      <w:bookmarkEnd w:id="134"/>
-      <w:bookmarkEnd w:id="135"/>
-      <w:bookmarkEnd w:id="136"/>
-      <w:bookmarkEnd w:id="137"/>
+      <w:bookmarkStart w:id="111" w:name="_Toc26799912"/>
+      <w:bookmarkStart w:id="112" w:name="_Toc35934294"/>
+      <w:bookmarkStart w:id="113" w:name="_Toc26799913"/>
+      <w:bookmarkStart w:id="114" w:name="_Toc35934295"/>
+      <w:bookmarkStart w:id="115" w:name="_Toc26799914"/>
+      <w:bookmarkStart w:id="116" w:name="_Toc35934296"/>
+      <w:bookmarkStart w:id="117" w:name="_Toc26799915"/>
+      <w:bookmarkStart w:id="118" w:name="_Toc35934297"/>
+      <w:bookmarkStart w:id="119" w:name="_Toc26799916"/>
+      <w:bookmarkStart w:id="120" w:name="_Toc35934298"/>
+      <w:bookmarkStart w:id="121" w:name="_Toc26799917"/>
+      <w:bookmarkStart w:id="122" w:name="_Toc35934299"/>
+      <w:bookmarkStart w:id="123" w:name="_Toc35934300"/>
+      <w:bookmarkEnd w:id="111"/>
+      <w:bookmarkEnd w:id="112"/>
+      <w:bookmarkEnd w:id="113"/>
+      <w:bookmarkEnd w:id="114"/>
+      <w:bookmarkEnd w:id="115"/>
+      <w:bookmarkEnd w:id="116"/>
+      <w:bookmarkEnd w:id="117"/>
+      <w:bookmarkEnd w:id="118"/>
+      <w:bookmarkEnd w:id="119"/>
+      <w:bookmarkEnd w:id="120"/>
+      <w:bookmarkEnd w:id="121"/>
+      <w:bookmarkEnd w:id="122"/>
       <w:r>
         <w:lastRenderedPageBreak/>
         <w:t>Windows Visual Studio</w:t>
       </w:r>
-      <w:bookmarkEnd w:id="138"/>
+      <w:bookmarkEnd w:id="123"/>
+    </w:p>
+    <w:p/>
+    <w:p>
+      <w:r>
+        <w:t>VS solution and project files are supplied.  The Visual Studio 20</w:t>
+      </w:r>
+      <w:r>
+        <w:t>22</w:t>
+      </w:r>
+      <w:r>
+        <w:t xml:space="preserve"> Solution is </w:t>
+      </w:r>
+      <w:r>
+        <w:t>at</w:t>
+      </w:r>
+      <w:r>
+        <w:t xml:space="preserve">…/tpmutils/tpmutils.sln.  </w:t>
+      </w:r>
+    </w:p>
+    <w:p/>
+    <w:p/>
+    <w:p>
+      <w:r>
+        <w:t>The default is to connect to the socket simulator using the Microsoft simulator packet format.  To change the default from a SW TPM to a HW TPM, add the preprocessor definition:</w:t>
+      </w:r>
+    </w:p>
+    <w:p>
+      <w:pPr>
+        <w:ind w:firstLine="720"/>
+      </w:pPr>
+    </w:p>
+    <w:p>
+      <w:r>
+        <w:t>TPM_INTERFACE_TYPE_DEFAULT="dev"</w:t>
+      </w:r>
+    </w:p>
+    <w:p/>
+    <w:p>
+      <w:pPr>
+        <w:pStyle w:val="Heading3"/>
+      </w:pPr>
+      <w:r>
+        <w:t>Windows Visual Studio Configuration</w:t>
+      </w:r>
+    </w:p>
+    <w:p/>
+    <w:p>
+      <w:r>
+        <w:t>For other versions of Visual Studio, these build options may work.  They have not been tested.</w:t>
+      </w:r>
+    </w:p>
+    <w:p/>
+    <w:p>
+      <w:r>
+        <w:t>The common property sheets for the TSS and command line utilities are:</w:t>
+      </w:r>
+    </w:p>
+    <w:p/>
+    <w:p>
+      <w:pPr>
+        <w:ind w:firstLine="720"/>
+      </w:pPr>
+      <w:r>
+        <w:t>Debug: tpmutils/CommonPropoerties64.props</w:t>
+      </w:r>
+    </w:p>
+    <w:p>
+      <w:pPr>
+        <w:ind w:firstLine="720"/>
+      </w:pPr>
+      <w:r>
+        <w:t>Release: tpmutils/CommonProperties64Release.props</w:t>
+      </w:r>
     </w:p>
     <w:p/>
     <w:p>
       <w:pPr>
         <w:rPr>
-          <w:ins w:id="139" w:author="Kenneth Goldman" w:date="2024-04-03T14:57:00Z"/>
-        </w:rPr>
-      </w:pPr>
-      <w:r>
-        <w:t>VS solution and project files are supplied.  The Visual Studio 20</w:t>
-      </w:r>
-      <w:r>
-        <w:t>22</w:t>
-      </w:r>
-      <w:r>
-        <w:t xml:space="preserve"> Solution is </w:t>
-      </w:r>
-      <w:ins w:id="140" w:author="Kenneth Goldman" w:date="2024-04-03T14:56:00Z">
-        <w:r>
-          <w:t>at</w:t>
-        </w:r>
-      </w:ins>
-      <w:r>
-        <w:t xml:space="preserve">…/tpmutils/tpmutils.sln.  </w:t>
-      </w:r>
-    </w:p>
-    <w:p/>
-    <w:p/>
-    <w:p>
-      <w:r>
-        <w:t>The default is to connect to the socket simulator using the Microsoft simulator packet format.  To change the default from a SW TPM to a HW TPM, add the preprocessor definition:</w:t>
-      </w:r>
-    </w:p>
-    <w:p>
-      <w:pPr>
-        <w:ind w:firstLine="720"/>
-      </w:pPr>
-    </w:p>
-    <w:p>
-      <w:pPr>
-        <w:rPr>
-          <w:ins w:id="141" w:author="Kenneth Goldman" w:date="2024-04-03T14:57:00Z"/>
-        </w:rPr>
-      </w:pPr>
-      <w:r>
-        <w:t>TPM_INTERFACE_TYPE_DEFAULT="dev"</w:t>
-      </w:r>
-    </w:p>
-    <w:p>
-      <w:pPr>
-        <w:rPr>
-          <w:ins w:id="142" w:author="Kenneth Goldman" w:date="2024-04-03T14:57:00Z"/>
-        </w:rPr>
-      </w:pPr>
-    </w:p>
-    <w:p>
-      <w:pPr>
-        <w:pStyle w:val="Heading3"/>
-      </w:pPr>
-      <w:ins w:id="143" w:author="Kenneth Goldman" w:date="2024-04-03T14:59:00Z">
-        <w:r>
-          <w:t>Windows Visual Studio Configuration</w:t>
-        </w:r>
-      </w:ins>
-    </w:p>
-    <w:p>
-      <w:pPr>
-        <w:rPr>
-          <w:ins w:id="144" w:author="Kenneth Goldman" w:date="2024-04-03T14:58:00Z"/>
-        </w:rPr>
-      </w:pPr>
-    </w:p>
-    <w:p>
-      <w:pPr>
-        <w:rPr>
-          <w:ins w:id="145" w:author="Kenneth Goldman" w:date="2024-04-03T14:59:00Z"/>
-        </w:rPr>
-      </w:pPr>
-      <w:ins w:id="146" w:author="Kenneth Goldman" w:date="2024-04-03T14:58:00Z">
-        <w:r>
-          <w:t>For other versions of Visual Studio, these build options may work.  They have not been tested.</w:t>
-        </w:r>
-      </w:ins>
-    </w:p>
-    <w:p>
-      <w:pPr>
-        <w:rPr>
-          <w:ins w:id="147" w:author="Kenneth Goldman" w:date="2024-04-03T15:00:00Z"/>
-        </w:rPr>
-      </w:pPr>
-    </w:p>
-    <w:p>
-      <w:pPr>
-        <w:rPr>
-          <w:ins w:id="148" w:author="Kenneth Goldman" w:date="2024-04-03T14:59:00Z"/>
-        </w:rPr>
-      </w:pPr>
-      <w:ins w:id="149" w:author="Kenneth Goldman" w:date="2024-04-03T14:59:00Z">
-        <w:r>
-          <w:t xml:space="preserve">The </w:t>
-        </w:r>
-      </w:ins>
-      <w:ins w:id="150" w:author="Kenneth Goldman" w:date="2024-04-03T15:00:00Z">
-        <w:r>
-          <w:t xml:space="preserve">common </w:t>
-        </w:r>
-      </w:ins>
-      <w:ins w:id="151" w:author="Kenneth Goldman" w:date="2024-04-03T14:59:00Z">
-        <w:r>
-          <w:t xml:space="preserve">property sheets </w:t>
-        </w:r>
-      </w:ins>
-      <w:ins w:id="152" w:author="Kenneth Goldman" w:date="2024-04-03T15:05:00Z">
-        <w:r>
-          <w:t xml:space="preserve">for the TSS and command line utilities </w:t>
-        </w:r>
-      </w:ins>
-      <w:ins w:id="153" w:author="Kenneth Goldman" w:date="2024-04-03T14:59:00Z">
-        <w:r>
-          <w:t>are:</w:t>
-        </w:r>
-      </w:ins>
-    </w:p>
-    <w:p>
-      <w:pPr>
-        <w:rPr>
-          <w:ins w:id="154" w:author="Kenneth Goldman" w:date="2024-04-03T14:59:00Z"/>
-        </w:rPr>
-      </w:pPr>
-    </w:p>
-    <w:p>
-      <w:pPr>
-        <w:ind w:firstLine="720"/>
-        <w:rPr>
-          <w:ins w:id="155" w:author="Kenneth Goldman" w:date="2024-04-03T15:01:00Z"/>
-        </w:rPr>
-      </w:pPr>
-      <w:ins w:id="156" w:author="Kenneth Goldman" w:date="2024-04-03T15:01:00Z">
-        <w:r>
-          <w:t xml:space="preserve">Debug: </w:t>
-        </w:r>
-      </w:ins>
-      <w:ins w:id="157" w:author="Kenneth Goldman" w:date="2024-04-03T15:00:00Z">
-        <w:r>
-          <w:t>tpmut</w:t>
-        </w:r>
-      </w:ins>
-      <w:ins w:id="158" w:author="Kenneth Goldman" w:date="2024-04-03T15:01:00Z">
-        <w:r>
-          <w:t>i</w:t>
-        </w:r>
-      </w:ins>
-      <w:ins w:id="159" w:author="Kenneth Goldman" w:date="2024-04-03T15:00:00Z">
-        <w:r>
-          <w:t>ls/</w:t>
-        </w:r>
-      </w:ins>
-      <w:ins w:id="160" w:author="Kenneth Goldman" w:date="2024-04-03T15:01:00Z">
-        <w:r>
-          <w:t>CommonPropoerties64.props</w:t>
-        </w:r>
-      </w:ins>
-    </w:p>
-    <w:p>
-      <w:pPr>
-        <w:ind w:firstLine="720"/>
-        <w:rPr>
-          <w:ins w:id="161" w:author="Kenneth Goldman" w:date="2024-04-03T14:58:00Z"/>
-        </w:rPr>
-      </w:pPr>
-      <w:ins w:id="162" w:author="Kenneth Goldman" w:date="2024-04-03T15:01:00Z">
-        <w:r>
-          <w:t>Release: tpmutils/CommonProper</w:t>
-        </w:r>
-      </w:ins>
-      <w:ins w:id="163" w:author="Kenneth Goldman" w:date="2024-04-03T15:02:00Z">
-        <w:r>
-          <w:t>t</w:t>
-        </w:r>
-      </w:ins>
-      <w:ins w:id="164" w:author="Kenneth Goldman" w:date="2024-04-03T15:01:00Z">
-        <w:r>
-          <w:t>ies</w:t>
-        </w:r>
-      </w:ins>
-      <w:ins w:id="165" w:author="Kenneth Goldman" w:date="2024-04-03T15:02:00Z">
-        <w:r>
-          <w:t>64Release.props</w:t>
-        </w:r>
-      </w:ins>
-    </w:p>
-    <w:p>
-      <w:pPr>
-        <w:rPr>
-          <w:ins w:id="166" w:author="Kenneth Goldman" w:date="2024-04-03T14:58:00Z"/>
-        </w:rPr>
-      </w:pPr>
-    </w:p>
-    <w:p>
-      <w:pPr>
-        <w:rPr>
-          <w:ins w:id="167" w:author="Kenneth Goldman" w:date="2024-04-03T14:58:00Z"/>
           <w:b/>
           <w:bCs/>
         </w:rPr>
       </w:pPr>
-      <w:ins w:id="168" w:author="Kenneth Goldman" w:date="2024-04-03T14:58:00Z">
-        <w:r>
-          <w:rPr>
-            <w:b/>
-            <w:bCs/>
-          </w:rPr>
-          <w:t>C/C++ Compiler:</w:t>
-        </w:r>
-      </w:ins>
-    </w:p>
-    <w:p>
-      <w:pPr>
+      <w:r>
         <w:rPr>
-          <w:ins w:id="169" w:author="Kenneth Goldman" w:date="2024-04-03T14:58:00Z"/>
-        </w:rPr>
-      </w:pPr>
-    </w:p>
-    <w:p>
-      <w:pPr>
-        <w:rPr>
-          <w:ins w:id="170" w:author="Kenneth Goldman" w:date="2024-04-03T14:58:00Z"/>
-        </w:rPr>
-      </w:pPr>
-      <w:ins w:id="171" w:author="Kenneth Goldman" w:date="2024-04-03T14:58:00Z">
-        <w:r>
-          <w:t>Additional Include Directories:</w:t>
-        </w:r>
-      </w:ins>
-    </w:p>
-    <w:p>
-      <w:pPr>
-        <w:rPr>
-          <w:ins w:id="172" w:author="Kenneth Goldman" w:date="2024-04-03T14:58:00Z"/>
-        </w:rPr>
-      </w:pPr>
-    </w:p>
-    <w:p>
-      <w:pPr>
-        <w:rPr>
-          <w:ins w:id="173" w:author="Kenneth Goldman" w:date="2024-04-03T14:58:00Z"/>
-        </w:rPr>
-      </w:pPr>
-      <w:ins w:id="174" w:author="Kenneth Goldman" w:date="2024-04-03T14:58:00Z">
-        <w:r>
-          <w:t>c:/program files/openssl/include;</w:t>
-        </w:r>
-      </w:ins>
-      <w:ins w:id="175" w:author="Kenneth Goldman" w:date="2024-04-03T15:06:00Z">
-        <w:r>
-          <w:t>../../utils/</w:t>
-        </w:r>
-      </w:ins>
-    </w:p>
-    <w:p>
-      <w:pPr>
-        <w:rPr>
-          <w:ins w:id="176" w:author="Kenneth Goldman" w:date="2024-04-03T14:58:00Z"/>
-        </w:rPr>
-      </w:pPr>
-    </w:p>
-    <w:p>
-      <w:pPr>
-        <w:rPr>
-          <w:ins w:id="177" w:author="Kenneth Goldman" w:date="2024-04-03T15:11:00Z"/>
-        </w:rPr>
-      </w:pPr>
-      <w:ins w:id="178" w:author="Kenneth Goldman" w:date="2024-04-03T14:58:00Z">
-        <w:r>
-          <w:t>Preprocessor Definitions:</w:t>
-        </w:r>
-      </w:ins>
-    </w:p>
-    <w:p>
-      <w:pPr>
-        <w:rPr>
-          <w:ins w:id="179" w:author="Kenneth Goldman" w:date="2024-04-03T14:58:00Z"/>
-        </w:rPr>
-      </w:pPr>
-    </w:p>
-    <w:p>
-      <w:pPr>
-        <w:rPr>
-          <w:ins w:id="180" w:author="Kenneth Goldman" w:date="2024-04-03T14:58:00Z"/>
-        </w:rPr>
-      </w:pPr>
-      <w:ins w:id="181" w:author="Kenneth Goldman" w:date="2024-04-03T15:08:00Z">
-        <w:r>
-          <w:t>TPM_WINDOWS</w:t>
-        </w:r>
-        <w:r>
-          <w:t>;TPM_TPM20</w:t>
-        </w:r>
-      </w:ins>
-      <w:ins w:id="182" w:author="Kenneth Goldman" w:date="2024-04-03T15:09:00Z">
-        <w:r>
-          <w:t>;_CRT_SECURE_NO_WARNINGS;_WINSOCK_</w:t>
-        </w:r>
-      </w:ins>
-      <w:ins w:id="183" w:author="Kenneth Goldman" w:date="2024-04-03T15:08:00Z">
-        <w:r>
-          <w:t>DEPRECATED_NO_WARNINGS;TPM_ENCRYPT_SESSIONS_DEFAULT="0";TPM_WINDOWS_TBSI</w:t>
-        </w:r>
-      </w:ins>
-      <w:ins w:id="184" w:author="Kenneth Goldman" w:date="2024-04-03T15:10:00Z">
-        <w:r>
-          <w:t>;</w:t>
-        </w:r>
-      </w:ins>
-      <w:ins w:id="185" w:author="Kenneth Goldman" w:date="2024-04-03T15:08:00Z">
-        <w:r>
-          <w:t>_WIN8</w:t>
-        </w:r>
-      </w:ins>
-      <w:ins w:id="186" w:author="Kenneth Goldman" w:date="2024-04-03T15:10:00Z">
-        <w:r>
-          <w:t>;</w:t>
-        </w:r>
-        <w:r>
-          <w:t xml:space="preserve"> TPM_WINDOWS_TBSI</w:t>
-        </w:r>
-        <w:r>
-          <w:t>_WIN8</w:t>
-        </w:r>
-      </w:ins>
-    </w:p>
-    <w:p>
-      <w:pPr>
-        <w:rPr>
-          <w:ins w:id="187" w:author="Kenneth Goldman" w:date="2024-04-03T14:58:00Z"/>
-        </w:rPr>
-      </w:pPr>
-    </w:p>
-    <w:p>
-      <w:pPr>
-        <w:rPr>
-          <w:ins w:id="188" w:author="Kenneth Goldman" w:date="2024-04-03T14:58:00Z"/>
           <w:b/>
           <w:bCs/>
         </w:rPr>
-      </w:pPr>
-      <w:ins w:id="189" w:author="Kenneth Goldman" w:date="2024-04-03T14:58:00Z">
-        <w:r>
-          <w:rPr>
-            <w:b/>
-            <w:bCs/>
-          </w:rPr>
-          <w:t>Linker:</w:t>
-        </w:r>
-      </w:ins>
-    </w:p>
+        <w:t>C/C++ Compiler:</w:t>
+      </w:r>
+    </w:p>
+    <w:p/>
+    <w:p>
+      <w:r>
+        <w:t>Additional Include Directories:</w:t>
+      </w:r>
+    </w:p>
+    <w:p/>
+    <w:p>
+      <w:r>
+        <w:t>c:/program files/openssl/include;../../utils/</w:t>
+      </w:r>
+    </w:p>
+    <w:p/>
+    <w:p>
+      <w:r>
+        <w:t>Preprocessor Definitions:</w:t>
+      </w:r>
+    </w:p>
+    <w:p/>
+    <w:p>
+      <w:r>
+        <w:t>TPM_WINDOWS</w:t>
+      </w:r>
+      <w:r>
+        <w:t>;TPM_TPM20;_CRT_SECURE_NO_WARNINGS;_WINSOCK_</w:t>
+      </w:r>
+      <w:r>
+        <w:t>DEPRECATED_NO_WARNINGS;TPM_ENCRYPT_SESSIONS_DEFAULT="0";TPM_WINDOWS_TBSI</w:t>
+      </w:r>
+      <w:r>
+        <w:t>;</w:t>
+      </w:r>
+      <w:r>
+        <w:t>_WIN8</w:t>
+      </w:r>
+      <w:r>
+        <w:t>;</w:t>
+      </w:r>
+      <w:r>
+        <w:t xml:space="preserve"> TPM_WINDOWS_TBSI</w:t>
+      </w:r>
+      <w:r>
+        <w:t>_WIN8</w:t>
+      </w:r>
+    </w:p>
+    <w:p/>
     <w:p>
       <w:pPr>
         <w:rPr>
-          <w:ins w:id="190" w:author="Kenneth Goldman" w:date="2024-04-03T14:58:00Z"/>
+          <w:b/>
+          <w:bCs/>
         </w:rPr>
       </w:pPr>
-    </w:p>
-    <w:p>
-      <w:pPr>
+      <w:r>
         <w:rPr>
-          <w:ins w:id="191" w:author="Kenneth Goldman" w:date="2024-04-03T14:58:00Z"/>
+          <w:b/>
+          <w:bCs/>
         </w:rPr>
-      </w:pPr>
-      <w:ins w:id="192" w:author="Kenneth Goldman" w:date="2024-04-03T14:58:00Z">
-        <w:r>
-          <w:t>The Shining Light directory structure changes periodically.</w:t>
-        </w:r>
-      </w:ins>
-    </w:p>
-    <w:p>
-      <w:pPr>
-        <w:rPr>
-          <w:ins w:id="193" w:author="Kenneth Goldman" w:date="2024-04-03T14:58:00Z"/>
-        </w:rPr>
-      </w:pPr>
-    </w:p>
+        <w:t>Linker:</w:t>
+      </w:r>
+    </w:p>
+    <w:p/>
+    <w:p>
+      <w:r>
+        <w:t>The Shining Light directory structure changes periodically.</w:t>
+      </w:r>
+    </w:p>
+    <w:p/>
     <w:p>
       <w:pPr>
         <w:ind w:firstLine="720"/>
-        <w:rPr>
-          <w:ins w:id="194" w:author="Kenneth Goldman" w:date="2024-04-03T14:58:00Z"/>
-        </w:rPr>
-      </w:pPr>
-      <w:ins w:id="195" w:author="Kenneth Goldman" w:date="2024-04-03T14:58:00Z">
-        <w:r>
-          <w:t>In 3.1, all the .lib files were in one directory with different</w:t>
-        </w:r>
-      </w:ins>
+      </w:pPr>
+      <w:r>
+        <w:t>In 3.1, all the .lib files were in one directory with different</w:t>
+      </w:r>
     </w:p>
     <w:p>
       <w:pPr>
         <w:ind w:firstLine="720"/>
-        <w:rPr>
-          <w:ins w:id="196" w:author="Kenneth Goldman" w:date="2024-04-03T14:58:00Z"/>
-        </w:rPr>
-      </w:pPr>
-      <w:ins w:id="197" w:author="Kenneth Goldman" w:date="2024-04-03T14:58:00Z">
-        <w:r>
-          <w:t>names.  In 3.2, all the .lib files have the same name but are in</w:t>
-        </w:r>
-      </w:ins>
+      </w:pPr>
+      <w:r>
+        <w:t>names.  In 3.2, all the .lib files have the same name but are in</w:t>
+      </w:r>
     </w:p>
     <w:p>
       <w:pPr>
         <w:ind w:firstLine="720"/>
-        <w:rPr>
-          <w:ins w:id="198" w:author="Kenneth Goldman" w:date="2024-04-03T14:58:00Z"/>
-        </w:rPr>
-      </w:pPr>
-      <w:ins w:id="199" w:author="Kenneth Goldman" w:date="2024-04-03T14:58:00Z">
-        <w:r>
-          <w:t>different directories.</w:t>
-        </w:r>
-      </w:ins>
-    </w:p>
-    <w:p>
-      <w:pPr>
-        <w:rPr>
-          <w:ins w:id="200" w:author="Kenneth Goldman" w:date="2024-04-03T14:58:00Z"/>
-        </w:rPr>
-      </w:pPr>
-    </w:p>
-    <w:p>
-      <w:pPr>
-        <w:rPr>
-          <w:ins w:id="201" w:author="Kenneth Goldman" w:date="2024-04-03T14:58:00Z"/>
-        </w:rPr>
-      </w:pPr>
-      <w:ins w:id="202" w:author="Kenneth Goldman" w:date="2024-04-03T14:58:00Z">
-        <w:r>
-          <w:t>The dll remains in the bin directory, so the gcc makefile.mak is</w:t>
-        </w:r>
-      </w:ins>
-    </w:p>
-    <w:p>
-      <w:pPr>
-        <w:rPr>
-          <w:ins w:id="203" w:author="Kenneth Goldman" w:date="2024-04-03T14:58:00Z"/>
-        </w:rPr>
-      </w:pPr>
-      <w:ins w:id="204" w:author="Kenneth Goldman" w:date="2024-04-03T14:58:00Z">
-        <w:r>
-          <w:t>unchanged.</w:t>
-        </w:r>
-      </w:ins>
-    </w:p>
-    <w:p>
-      <w:pPr>
-        <w:rPr>
-          <w:ins w:id="205" w:author="Kenneth Goldman" w:date="2024-04-03T14:58:00Z"/>
-        </w:rPr>
-      </w:pPr>
-    </w:p>
-    <w:p>
-      <w:pPr>
-        <w:rPr>
-          <w:ins w:id="206" w:author="Kenneth Goldman" w:date="2024-04-03T14:58:00Z"/>
-        </w:rPr>
-      </w:pPr>
-      <w:ins w:id="207" w:author="Kenneth Goldman" w:date="2024-04-03T14:58:00Z">
-        <w:r>
-          <w:lastRenderedPageBreak/>
-          <w:t>This project supports the 3.2 layout in Visual Studio.  To change</w:t>
-        </w:r>
-      </w:ins>
-    </w:p>
-    <w:p>
-      <w:pPr>
-        <w:rPr>
-          <w:ins w:id="208" w:author="Kenneth Goldman" w:date="2024-04-03T14:58:00Z"/>
-        </w:rPr>
-      </w:pPr>
-      <w:ins w:id="209" w:author="Kenneth Goldman" w:date="2024-04-03T14:58:00Z">
-        <w:r>
-          <w:t>between them</w:t>
-        </w:r>
-      </w:ins>
-      <w:ins w:id="210" w:author="Kenneth Goldman" w:date="2024-04-03T15:04:00Z">
-        <w:r>
-          <w:t>, e</w:t>
-        </w:r>
-      </w:ins>
-      <w:ins w:id="211" w:author="Kenneth Goldman" w:date="2024-04-03T15:05:00Z">
-        <w:r>
-          <w:t>dit the property sheets.</w:t>
-        </w:r>
-      </w:ins>
-    </w:p>
-    <w:p>
-      <w:pPr>
-        <w:rPr>
-          <w:ins w:id="212" w:author="Kenneth Goldman" w:date="2024-04-03T14:58:00Z"/>
-        </w:rPr>
-      </w:pPr>
-    </w:p>
-    <w:p>
-      <w:pPr>
-        <w:rPr>
-          <w:ins w:id="213" w:author="Kenneth Goldman" w:date="2024-04-03T14:58:00Z"/>
-        </w:rPr>
-      </w:pPr>
-      <w:ins w:id="214" w:author="Kenneth Goldman" w:date="2024-04-03T14:58:00Z">
-        <w:r>
-          <w:t>OpenSSL 3.1</w:t>
-        </w:r>
-      </w:ins>
-    </w:p>
-    <w:p>
-      <w:pPr>
-        <w:rPr>
-          <w:ins w:id="215" w:author="Kenneth Goldman" w:date="2024-04-03T14:58:00Z"/>
-        </w:rPr>
-      </w:pPr>
-    </w:p>
+      </w:pPr>
+      <w:r>
+        <w:t>different directories.</w:t>
+      </w:r>
+    </w:p>
+    <w:p/>
+    <w:p>
+      <w:r>
+        <w:t>The dll remains in the bin directory, so the gcc makefile.mak is</w:t>
+      </w:r>
+    </w:p>
+    <w:p>
+      <w:r>
+        <w:t>unchanged.</w:t>
+      </w:r>
+    </w:p>
+    <w:p/>
+    <w:p>
+      <w:r>
+        <w:lastRenderedPageBreak/>
+        <w:t>This project supports the 3.2 layout in Visual Studio.  To change</w:t>
+      </w:r>
+    </w:p>
+    <w:p>
+      <w:r>
+        <w:t>between them, edit the property sheets.</w:t>
+      </w:r>
+    </w:p>
+    <w:p/>
+    <w:p>
+      <w:r>
+        <w:t>OpenSSL 3.1</w:t>
+      </w:r>
+    </w:p>
+    <w:p/>
     <w:p>
       <w:pPr>
         <w:ind w:firstLine="720"/>
-        <w:rPr>
-          <w:ins w:id="216" w:author="Kenneth Goldman" w:date="2024-04-03T14:58:00Z"/>
-        </w:rPr>
-      </w:pPr>
-      <w:ins w:id="217" w:author="Kenneth Goldman" w:date="2024-04-03T14:58:00Z">
-        <w:r>
-          <w:t>Additional dependencies</w:t>
-        </w:r>
-      </w:ins>
-    </w:p>
-    <w:p>
-      <w:pPr>
-        <w:rPr>
-          <w:ins w:id="218" w:author="Kenneth Goldman" w:date="2024-04-03T14:58:00Z"/>
-        </w:rPr>
-      </w:pPr>
-    </w:p>
+      </w:pPr>
+      <w:r>
+        <w:t>Additional dependencies</w:t>
+      </w:r>
+    </w:p>
+    <w:p/>
     <w:p>
       <w:pPr>
         <w:ind w:firstLine="720"/>
-        <w:rPr>
-          <w:ins w:id="219" w:author="Kenneth Goldman" w:date="2024-04-03T14:58:00Z"/>
-        </w:rPr>
-      </w:pPr>
-      <w:ins w:id="220" w:author="Kenneth Goldman" w:date="2024-04-03T14:58:00Z">
-        <w:r>
-          <w:t>Debug   libcrypto64mdd.lib</w:t>
-        </w:r>
-      </w:ins>
+      </w:pPr>
+      <w:r>
+        <w:t>Debug   libcrypto64mdd.lib</w:t>
+      </w:r>
     </w:p>
     <w:p>
       <w:pPr>
         <w:ind w:firstLine="720"/>
-        <w:rPr>
-          <w:ins w:id="221" w:author="Kenneth Goldman" w:date="2024-04-03T14:58:00Z"/>
-        </w:rPr>
-      </w:pPr>
-      <w:ins w:id="222" w:author="Kenneth Goldman" w:date="2024-04-03T14:58:00Z">
-        <w:r>
-          <w:t>Release libcrypto64md.lib</w:t>
-        </w:r>
-      </w:ins>
-    </w:p>
-    <w:p>
-      <w:pPr>
-        <w:rPr>
-          <w:ins w:id="223" w:author="Kenneth Goldman" w:date="2024-04-03T14:58:00Z"/>
-        </w:rPr>
-      </w:pPr>
-    </w:p>
+      </w:pPr>
+      <w:r>
+        <w:t>Release libcrypto64md.lib</w:t>
+      </w:r>
+    </w:p>
+    <w:p/>
     <w:p>
       <w:pPr>
         <w:ind w:firstLine="720"/>
-        <w:rPr>
-          <w:ins w:id="224" w:author="Kenneth Goldman" w:date="2024-04-03T14:58:00Z"/>
-        </w:rPr>
-      </w:pPr>
-      <w:ins w:id="225" w:author="Kenneth Goldman" w:date="2024-04-03T14:58:00Z">
-        <w:r>
-          <w:t>Additional Library Directories</w:t>
-        </w:r>
-      </w:ins>
-    </w:p>
-    <w:p>
-      <w:pPr>
-        <w:rPr>
-          <w:ins w:id="226" w:author="Kenneth Goldman" w:date="2024-04-03T14:58:00Z"/>
-        </w:rPr>
-      </w:pPr>
-    </w:p>
+      </w:pPr>
+      <w:r>
+        <w:t>Additional Library Directories</w:t>
+      </w:r>
+    </w:p>
+    <w:p/>
     <w:p>
       <w:pPr>
         <w:ind w:firstLine="720"/>
-        <w:rPr>
-          <w:ins w:id="227" w:author="Kenneth Goldman" w:date="2024-04-03T14:58:00Z"/>
-        </w:rPr>
-      </w:pPr>
-      <w:ins w:id="228" w:author="Kenneth Goldman" w:date="2024-04-03T14:58:00Z">
-        <w:r>
-          <w:t>c:\program files\openssl\lib\vc</w:t>
-        </w:r>
-      </w:ins>
-    </w:p>
-    <w:p>
-      <w:pPr>
-        <w:rPr>
-          <w:ins w:id="229" w:author="Kenneth Goldman" w:date="2024-04-03T14:58:00Z"/>
-        </w:rPr>
-      </w:pPr>
-    </w:p>
-    <w:p>
-      <w:pPr>
-        <w:rPr>
-          <w:ins w:id="230" w:author="Kenneth Goldman" w:date="2024-04-03T14:58:00Z"/>
-        </w:rPr>
-      </w:pPr>
-      <w:ins w:id="231" w:author="Kenneth Goldman" w:date="2024-04-03T14:58:00Z">
-        <w:r>
-          <w:t>OpenSSL 3.2</w:t>
-        </w:r>
-      </w:ins>
-    </w:p>
-    <w:p>
-      <w:pPr>
-        <w:rPr>
-          <w:ins w:id="232" w:author="Kenneth Goldman" w:date="2024-04-03T14:58:00Z"/>
-        </w:rPr>
-      </w:pPr>
-    </w:p>
+      </w:pPr>
+      <w:r>
+        <w:t>c:\program files\openssl\lib\vc</w:t>
+      </w:r>
+    </w:p>
+    <w:p/>
+    <w:p>
+      <w:r>
+        <w:t>OpenSSL 3.2</w:t>
+      </w:r>
+    </w:p>
+    <w:p/>
     <w:p>
       <w:pPr>
         <w:ind w:firstLine="720"/>
-        <w:rPr>
-          <w:ins w:id="233" w:author="Kenneth Goldman" w:date="2024-04-03T14:58:00Z"/>
-        </w:rPr>
-      </w:pPr>
-      <w:ins w:id="234" w:author="Kenneth Goldman" w:date="2024-04-03T14:58:00Z">
-        <w:r>
-          <w:t>Additional dependencies</w:t>
-        </w:r>
-      </w:ins>
-    </w:p>
-    <w:p>
-      <w:pPr>
-        <w:rPr>
-          <w:ins w:id="235" w:author="Kenneth Goldman" w:date="2024-04-03T14:58:00Z"/>
-        </w:rPr>
-      </w:pPr>
-    </w:p>
+      </w:pPr>
+      <w:r>
+        <w:t>Additional dependencies</w:t>
+      </w:r>
+    </w:p>
+    <w:p/>
     <w:p>
       <w:pPr>
         <w:ind w:firstLine="720"/>
-        <w:rPr>
-          <w:ins w:id="236" w:author="Kenneth Goldman" w:date="2024-04-03T14:58:00Z"/>
-        </w:rPr>
-      </w:pPr>
-      <w:ins w:id="237" w:author="Kenneth Goldman" w:date="2024-04-03T14:58:00Z">
-        <w:r>
-          <w:t>libcrypto.lib</w:t>
-        </w:r>
-      </w:ins>
-    </w:p>
-    <w:p>
-      <w:pPr>
-        <w:rPr>
-          <w:ins w:id="238" w:author="Kenneth Goldman" w:date="2024-04-03T14:58:00Z"/>
-        </w:rPr>
-      </w:pPr>
-    </w:p>
+      </w:pPr>
+      <w:r>
+        <w:t>libcrypto.lib</w:t>
+      </w:r>
+    </w:p>
+    <w:p/>
     <w:p>
       <w:pPr>
         <w:ind w:firstLine="720"/>
-        <w:rPr>
-          <w:ins w:id="239" w:author="Kenneth Goldman" w:date="2024-04-03T14:58:00Z"/>
-        </w:rPr>
-      </w:pPr>
-      <w:ins w:id="240" w:author="Kenneth Goldman" w:date="2024-04-03T14:58:00Z">
-        <w:r>
-          <w:t>Additional Library Directories</w:t>
-        </w:r>
-      </w:ins>
-    </w:p>
-    <w:p>
-      <w:pPr>
-        <w:rPr>
-          <w:ins w:id="241" w:author="Kenneth Goldman" w:date="2024-04-03T14:58:00Z"/>
-        </w:rPr>
-      </w:pPr>
-    </w:p>
+      </w:pPr>
+      <w:r>
+        <w:t>Additional Library Directories</w:t>
+      </w:r>
+    </w:p>
+    <w:p/>
     <w:p>
       <w:pPr>
         <w:ind w:firstLine="720"/>
-        <w:rPr>
-          <w:ins w:id="242" w:author="Kenneth Goldman" w:date="2024-04-03T14:58:00Z"/>
-        </w:rPr>
-      </w:pPr>
-      <w:ins w:id="243" w:author="Kenneth Goldman" w:date="2024-04-03T14:58:00Z">
-        <w:r>
-          <w:t>Debug   c:\program files\openssl\lib\vc\x64\MDd</w:t>
-        </w:r>
-      </w:ins>
+      </w:pPr>
+      <w:r>
+        <w:t>Debug   c:\program files\openssl\lib\vc\x64\MDd</w:t>
+      </w:r>
     </w:p>
     <w:p>
       <w:pPr>
         <w:ind w:firstLine="720"/>
-        <w:rPr>
-          <w:ins w:id="244" w:author="Kenneth Goldman" w:date="2024-04-03T14:58:00Z"/>
-        </w:rPr>
-      </w:pPr>
-      <w:ins w:id="245" w:author="Kenneth Goldman" w:date="2024-04-03T14:58:00Z">
-        <w:r>
-          <w:t>Release c:\program files\openssl\lib\vc\x64\MD</w:t>
-        </w:r>
-      </w:ins>
-    </w:p>
-    <w:p>
-      <w:pPr>
-        <w:rPr>
-          <w:ins w:id="246" w:author="Kenneth Goldman" w:date="2024-04-03T14:58:00Z"/>
-        </w:rPr>
-      </w:pPr>
-    </w:p>
+      </w:pPr>
+      <w:r>
+        <w:t>Release c:\program files\openssl\lib\vc\x64\MD</w:t>
+      </w:r>
+    </w:p>
+    <w:p/>
     <w:p/>
     <w:p>
       <w:pPr>
         <w:pStyle w:val="Heading2"/>
       </w:pPr>
-      <w:bookmarkStart w:id="247" w:name="_Toc432519259"/>
-      <w:bookmarkStart w:id="248" w:name="_Toc432519260"/>
-      <w:bookmarkStart w:id="249" w:name="_Ref154678203"/>
-      <w:bookmarkStart w:id="250" w:name="_Toc35934302"/>
-      <w:bookmarkEnd w:id="247"/>
-      <w:bookmarkEnd w:id="248"/>
+      <w:bookmarkStart w:id="124" w:name="_Toc432519259"/>
+      <w:bookmarkStart w:id="125" w:name="_Toc432519260"/>
+      <w:bookmarkStart w:id="126" w:name="_Ref154678203"/>
+      <w:bookmarkStart w:id="127" w:name="_Toc35934302"/>
+      <w:bookmarkEnd w:id="124"/>
+      <w:bookmarkEnd w:id="125"/>
       <w:r>
         <w:t>Regression Test</w:t>
       </w:r>
-      <w:bookmarkEnd w:id="249"/>
+      <w:bookmarkEnd w:id="126"/>
     </w:p>
     <w:p/>
     <w:p>
@@ -15545,7 +15054,7 @@
       <w:r>
         <w:t>Mac</w:t>
       </w:r>
-      <w:bookmarkEnd w:id="250"/>
+      <w:bookmarkEnd w:id="127"/>
     </w:p>
     <w:p/>
     <w:p>
@@ -15644,11 +15153,11 @@
       <w:pPr>
         <w:pStyle w:val="Heading2"/>
       </w:pPr>
-      <w:bookmarkStart w:id="251" w:name="_Toc35934303"/>
+      <w:bookmarkStart w:id="128" w:name="_Toc35934303"/>
       <w:r>
         <w:t>AIX</w:t>
       </w:r>
-      <w:bookmarkEnd w:id="251"/>
+      <w:bookmarkEnd w:id="128"/>
     </w:p>
     <w:p/>
     <w:p>
@@ -15735,49 +15244,49 @@
           <w:sz w:val="22"/>
         </w:rPr>
       </w:pPr>
-      <w:bookmarkStart w:id="252" w:name="_Toc467152829"/>
-      <w:bookmarkStart w:id="253" w:name="_Toc467152831"/>
-      <w:bookmarkStart w:id="254" w:name="_Toc467152832"/>
-      <w:bookmarkStart w:id="255" w:name="_Toc467152837"/>
-      <w:bookmarkStart w:id="256" w:name="_Toc154370782"/>
-      <w:bookmarkStart w:id="257" w:name="_Toc154371349"/>
-      <w:bookmarkStart w:id="258" w:name="_Toc154371458"/>
-      <w:bookmarkStart w:id="259" w:name="_Toc154383391"/>
-      <w:bookmarkStart w:id="260" w:name="_Toc154384105"/>
-      <w:bookmarkStart w:id="261" w:name="_Toc154384265"/>
-      <w:bookmarkStart w:id="262" w:name="_Toc154554698"/>
-      <w:bookmarkStart w:id="263" w:name="_Toc156112646"/>
-      <w:bookmarkStart w:id="264" w:name="_Toc156116350"/>
-      <w:bookmarkStart w:id="265" w:name="_Toc145317310"/>
-      <w:bookmarkStart w:id="266" w:name="_Toc145317372"/>
-      <w:bookmarkStart w:id="267" w:name="_Toc145317878"/>
-      <w:bookmarkStart w:id="268" w:name="_Toc145318604"/>
-      <w:bookmarkStart w:id="269" w:name="_Toc145318669"/>
-      <w:bookmarkStart w:id="270" w:name="_Toc145328450"/>
-      <w:bookmarkStart w:id="271" w:name="_Toc145388433"/>
-      <w:bookmarkStart w:id="272" w:name="_Toc145754964"/>
-      <w:bookmarkStart w:id="273" w:name="_Toc35934304"/>
-      <w:bookmarkEnd w:id="252"/>
-      <w:bookmarkEnd w:id="253"/>
-      <w:bookmarkEnd w:id="254"/>
-      <w:bookmarkEnd w:id="255"/>
-      <w:bookmarkEnd w:id="256"/>
-      <w:bookmarkEnd w:id="257"/>
-      <w:bookmarkEnd w:id="258"/>
-      <w:bookmarkEnd w:id="259"/>
-      <w:bookmarkEnd w:id="260"/>
-      <w:bookmarkEnd w:id="261"/>
-      <w:bookmarkEnd w:id="262"/>
-      <w:bookmarkEnd w:id="263"/>
-      <w:bookmarkEnd w:id="264"/>
-      <w:bookmarkEnd w:id="265"/>
-      <w:bookmarkEnd w:id="266"/>
-      <w:bookmarkEnd w:id="267"/>
-      <w:bookmarkEnd w:id="268"/>
-      <w:bookmarkEnd w:id="269"/>
-      <w:bookmarkEnd w:id="270"/>
-      <w:bookmarkEnd w:id="271"/>
-      <w:bookmarkEnd w:id="272"/>
+      <w:bookmarkStart w:id="129" w:name="_Toc467152829"/>
+      <w:bookmarkStart w:id="130" w:name="_Toc467152831"/>
+      <w:bookmarkStart w:id="131" w:name="_Toc467152832"/>
+      <w:bookmarkStart w:id="132" w:name="_Toc467152837"/>
+      <w:bookmarkStart w:id="133" w:name="_Toc154370782"/>
+      <w:bookmarkStart w:id="134" w:name="_Toc154371349"/>
+      <w:bookmarkStart w:id="135" w:name="_Toc154371458"/>
+      <w:bookmarkStart w:id="136" w:name="_Toc154383391"/>
+      <w:bookmarkStart w:id="137" w:name="_Toc154384105"/>
+      <w:bookmarkStart w:id="138" w:name="_Toc154384265"/>
+      <w:bookmarkStart w:id="139" w:name="_Toc154554698"/>
+      <w:bookmarkStart w:id="140" w:name="_Toc156112646"/>
+      <w:bookmarkStart w:id="141" w:name="_Toc156116350"/>
+      <w:bookmarkStart w:id="142" w:name="_Toc145317310"/>
+      <w:bookmarkStart w:id="143" w:name="_Toc145317372"/>
+      <w:bookmarkStart w:id="144" w:name="_Toc145317878"/>
+      <w:bookmarkStart w:id="145" w:name="_Toc145318604"/>
+      <w:bookmarkStart w:id="146" w:name="_Toc145318669"/>
+      <w:bookmarkStart w:id="147" w:name="_Toc145328450"/>
+      <w:bookmarkStart w:id="148" w:name="_Toc145388433"/>
+      <w:bookmarkStart w:id="149" w:name="_Toc145754964"/>
+      <w:bookmarkStart w:id="150" w:name="_Toc35934304"/>
+      <w:bookmarkEnd w:id="129"/>
+      <w:bookmarkEnd w:id="130"/>
+      <w:bookmarkEnd w:id="131"/>
+      <w:bookmarkEnd w:id="132"/>
+      <w:bookmarkEnd w:id="133"/>
+      <w:bookmarkEnd w:id="134"/>
+      <w:bookmarkEnd w:id="135"/>
+      <w:bookmarkEnd w:id="136"/>
+      <w:bookmarkEnd w:id="137"/>
+      <w:bookmarkEnd w:id="138"/>
+      <w:bookmarkEnd w:id="139"/>
+      <w:bookmarkEnd w:id="140"/>
+      <w:bookmarkEnd w:id="141"/>
+      <w:bookmarkEnd w:id="142"/>
+      <w:bookmarkEnd w:id="143"/>
+      <w:bookmarkEnd w:id="144"/>
+      <w:bookmarkEnd w:id="145"/>
+      <w:bookmarkEnd w:id="146"/>
+      <w:bookmarkEnd w:id="147"/>
+      <w:bookmarkEnd w:id="148"/>
+      <w:bookmarkEnd w:id="149"/>
       <w:r>
         <w:rPr>
           <w:spacing w:val="8"/>
@@ -15786,7 +15295,7 @@
         <w:lastRenderedPageBreak/>
         <w:t>Fedora</w:t>
       </w:r>
-      <w:bookmarkEnd w:id="273"/>
+      <w:bookmarkEnd w:id="150"/>
     </w:p>
     <w:p>
       <w:r>
@@ -15824,14 +15333,14 @@
       <w:pPr>
         <w:pStyle w:val="Heading2"/>
       </w:pPr>
-      <w:bookmarkStart w:id="274" w:name="_Toc35934305"/>
+      <w:bookmarkStart w:id="151" w:name="_Toc35934305"/>
       <w:r>
         <w:t xml:space="preserve">Local </w:t>
       </w:r>
       <w:r>
         <w:t>Install</w:t>
       </w:r>
-      <w:bookmarkEnd w:id="274"/>
+      <w:bookmarkEnd w:id="151"/>
     </w:p>
     <w:p/>
     <w:p>
@@ -16119,11 +15628,11 @@
       <w:pPr>
         <w:pStyle w:val="Heading2"/>
       </w:pPr>
-      <w:bookmarkStart w:id="275" w:name="_Toc35934306"/>
+      <w:bookmarkStart w:id="152" w:name="_Toc35934306"/>
       <w:r>
         <w:t>Alternative Local Install</w:t>
       </w:r>
-      <w:bookmarkEnd w:id="275"/>
+      <w:bookmarkEnd w:id="152"/>
     </w:p>
     <w:p/>
     <w:p/>
@@ -16252,11 +15761,11 @@
       <w:pPr>
         <w:pStyle w:val="Heading2"/>
       </w:pPr>
-      <w:bookmarkStart w:id="276" w:name="_Toc35934307"/>
+      <w:bookmarkStart w:id="153" w:name="_Toc35934307"/>
       <w:r>
         <w:t>Repository Install</w:t>
       </w:r>
-      <w:bookmarkEnd w:id="276"/>
+      <w:bookmarkEnd w:id="153"/>
     </w:p>
     <w:p/>
     <w:p>
@@ -16281,11 +15790,11 @@
       <w:pPr>
         <w:pStyle w:val="Heading2"/>
       </w:pPr>
-      <w:bookmarkStart w:id="277" w:name="_Toc35934308"/>
+      <w:bookmarkStart w:id="154" w:name="_Toc35934308"/>
       <w:r>
         <w:t>Install Test</w:t>
       </w:r>
-      <w:bookmarkEnd w:id="277"/>
+      <w:bookmarkEnd w:id="154"/>
     </w:p>
     <w:p/>
     <w:p>
@@ -16398,13 +15907,13 @@
       <w:pPr>
         <w:pStyle w:val="Heading2"/>
       </w:pPr>
-      <w:bookmarkStart w:id="278" w:name="_Ref456884269"/>
-      <w:bookmarkStart w:id="279" w:name="_Toc35934309"/>
+      <w:bookmarkStart w:id="155" w:name="_Ref456884269"/>
+      <w:bookmarkStart w:id="156" w:name="_Toc35934309"/>
       <w:r>
         <w:t>Source rpms</w:t>
       </w:r>
-      <w:bookmarkEnd w:id="278"/>
-      <w:bookmarkEnd w:id="279"/>
+      <w:bookmarkEnd w:id="155"/>
+      <w:bookmarkEnd w:id="156"/>
     </w:p>
     <w:p/>
     <w:p>
@@ -16469,7 +15978,7 @@
           <w:sz w:val="22"/>
         </w:rPr>
       </w:pPr>
-      <w:bookmarkStart w:id="280" w:name="_Toc35934310"/>
+      <w:bookmarkStart w:id="157" w:name="_Toc35934310"/>
       <w:r>
         <w:rPr>
           <w:spacing w:val="8"/>
@@ -16478,23 +15987,23 @@
         <w:lastRenderedPageBreak/>
         <w:t>Status</w:t>
       </w:r>
-      <w:bookmarkEnd w:id="280"/>
+      <w:bookmarkEnd w:id="157"/>
     </w:p>
     <w:p>
       <w:pPr>
         <w:pStyle w:val="Heading2"/>
       </w:pPr>
-      <w:bookmarkStart w:id="281" w:name="_Toc458078490"/>
-      <w:bookmarkStart w:id="282" w:name="_Toc458078536"/>
-      <w:bookmarkStart w:id="283" w:name="_Toc458503980"/>
-      <w:bookmarkStart w:id="284" w:name="_Toc35934311"/>
-      <w:bookmarkEnd w:id="281"/>
-      <w:bookmarkEnd w:id="282"/>
-      <w:bookmarkEnd w:id="283"/>
+      <w:bookmarkStart w:id="158" w:name="_Toc458078490"/>
+      <w:bookmarkStart w:id="159" w:name="_Toc458078536"/>
+      <w:bookmarkStart w:id="160" w:name="_Toc458503980"/>
+      <w:bookmarkStart w:id="161" w:name="_Toc35934311"/>
+      <w:bookmarkEnd w:id="158"/>
+      <w:bookmarkEnd w:id="159"/>
+      <w:bookmarkEnd w:id="160"/>
       <w:r>
         <w:t>Utilities</w:t>
       </w:r>
-      <w:bookmarkEnd w:id="284"/>
+      <w:bookmarkEnd w:id="161"/>
     </w:p>
     <w:p/>
     <w:p>
@@ -16609,14 +16118,14 @@
       <w:pPr>
         <w:pStyle w:val="Heading2"/>
       </w:pPr>
-      <w:bookmarkStart w:id="285" w:name="_Toc35934312"/>
+      <w:bookmarkStart w:id="162" w:name="_Toc35934312"/>
       <w:r>
         <w:t>B</w:t>
       </w:r>
       <w:r>
         <w:t>ugs</w:t>
       </w:r>
-      <w:bookmarkEnd w:id="285"/>
+      <w:bookmarkEnd w:id="162"/>
     </w:p>
     <w:p/>
     <w:p>
@@ -16629,11 +16138,11 @@
       <w:pPr>
         <w:pStyle w:val="Heading2"/>
       </w:pPr>
-      <w:bookmarkStart w:id="286" w:name="_Toc35934313"/>
+      <w:bookmarkStart w:id="163" w:name="_Toc35934313"/>
       <w:r>
         <w:t>Untested</w:t>
       </w:r>
-      <w:bookmarkEnd w:id="286"/>
+      <w:bookmarkEnd w:id="163"/>
     </w:p>
     <w:p/>
     <w:p>
@@ -16715,7 +16224,7 @@
           <w:sz w:val="22"/>
         </w:rPr>
       </w:pPr>
-      <w:bookmarkStart w:id="287" w:name="_Toc35934314"/>
+      <w:bookmarkStart w:id="164" w:name="_Toc35934314"/>
       <w:r>
         <w:rPr>
           <w:spacing w:val="8"/>
@@ -16724,7 +16233,7 @@
         <w:lastRenderedPageBreak/>
         <w:t>Threading</w:t>
       </w:r>
-      <w:bookmarkEnd w:id="287"/>
+      <w:bookmarkEnd w:id="164"/>
     </w:p>
     <w:p/>
     <w:p>
@@ -16802,7 +16311,7 @@
           <w:sz w:val="22"/>
         </w:rPr>
       </w:pPr>
-      <w:bookmarkStart w:id="288" w:name="_Toc35934315"/>
+      <w:bookmarkStart w:id="165" w:name="_Toc35934315"/>
       <w:r>
         <w:rPr>
           <w:spacing w:val="8"/>
@@ -16811,7 +16320,7 @@
         <w:lastRenderedPageBreak/>
         <w:t>Troubleshooting</w:t>
       </w:r>
-      <w:bookmarkEnd w:id="288"/>
+      <w:bookmarkEnd w:id="165"/>
     </w:p>
     <w:p>
       <w:r>
@@ -16824,11 +16333,11 @@
       <w:pPr>
         <w:pStyle w:val="Heading2"/>
       </w:pPr>
-      <w:bookmarkStart w:id="289" w:name="_Toc35934316"/>
+      <w:bookmarkStart w:id="166" w:name="_Toc35934316"/>
       <w:r>
         <w:t>Environment Variables</w:t>
       </w:r>
-      <w:bookmarkEnd w:id="289"/>
+      <w:bookmarkEnd w:id="166"/>
     </w:p>
     <w:p/>
     <w:p>
@@ -16889,11 +16398,11 @@
       <w:pPr>
         <w:pStyle w:val="Heading2"/>
       </w:pPr>
-      <w:bookmarkStart w:id="290" w:name="_Toc35934317"/>
+      <w:bookmarkStart w:id="167" w:name="_Toc35934317"/>
       <w:r>
         <w:t>Command line utilities fail on Windows 10</w:t>
       </w:r>
-      <w:bookmarkEnd w:id="290"/>
+      <w:bookmarkEnd w:id="167"/>
     </w:p>
     <w:p/>
     <w:p>
@@ -16912,14 +16421,14 @@
       <w:pPr>
         <w:pStyle w:val="Heading2"/>
       </w:pPr>
-      <w:bookmarkStart w:id="291" w:name="_Toc35934318"/>
+      <w:bookmarkStart w:id="168" w:name="_Toc35934318"/>
       <w:r>
         <w:t>OpenSSL Linking</w:t>
       </w:r>
       <w:r>
         <w:t xml:space="preserve"> on Windows</w:t>
       </w:r>
-      <w:bookmarkEnd w:id="291"/>
+      <w:bookmarkEnd w:id="168"/>
     </w:p>
     <w:p/>
     <w:p>
@@ -16938,11 +16447,11 @@
       <w:pPr>
         <w:pStyle w:val="Heading2"/>
       </w:pPr>
-      <w:bookmarkStart w:id="292" w:name="_Toc35934319"/>
+      <w:bookmarkStart w:id="169" w:name="_Toc35934319"/>
       <w:r>
         <w:t>Loaded objects (keys) disappear</w:t>
       </w:r>
-      <w:bookmarkEnd w:id="292"/>
+      <w:bookmarkEnd w:id="169"/>
     </w:p>
     <w:p/>
     <w:p>
@@ -17140,21 +16649,21 @@
         <v:path o:extrusionok="f" gradientshapeok="t" o:connecttype="rect"/>
         <o:lock v:ext="edit" aspectratio="t"/>
       </v:shapetype>
-      <v:shape id="_x0000_i1032" type="#_x0000_t75" style="width:9pt;height:9pt" o:bullet="t">
+      <v:shape id="_x0000_i1029" type="#_x0000_t75" style="width:9pt;height:9pt" o:bullet="t">
         <v:imagedata r:id="rId1" o:title="clip_bullet001"/>
       </v:shape>
     </w:pict>
   </w:numPicBullet>
   <w:numPicBullet w:numPicBulletId="1">
     <w:pict>
-      <v:shape id="_x0000_i1033" type="#_x0000_t75" style="width:11.25pt;height:11.25pt" o:bullet="t">
+      <v:shape id="_x0000_i1030" type="#_x0000_t75" style="width:11.25pt;height:11.25pt" o:bullet="t">
         <v:imagedata r:id="rId2" o:title="clip_bullet001"/>
       </v:shape>
     </w:pict>
   </w:numPicBullet>
   <w:numPicBullet w:numPicBulletId="2">
     <w:pict>
-      <v:shape id="_x0000_i1034" type="#_x0000_t75" style="width:8.25pt;height:8.25pt" o:bullet="t">
+      <v:shape id="_x0000_i1031" type="#_x0000_t75" style="width:8.25pt;height:8.25pt" o:bullet="t">
         <v:imagedata r:id="rId3" o:title="clip_bullet002"/>
       </v:shape>
     </w:pict>

</xml_diff>